<commit_message>
HLD Component diagram and its description
</commit_message>
<xml_diff>
--- a/SDD+Template.docx
+++ b/SDD+Template.docx
@@ -1,6 +1,6 @@
 
 <file path=word/document.xml><?xml version="1.0" encoding="utf-8"?>
-<w:document xmlns:wpc="http://schemas.microsoft.com/office/word/2010/wordprocessingCanvas" xmlns:cx="http://schemas.microsoft.com/office/drawing/2014/chartex" xmlns:cx1="http://schemas.microsoft.com/office/drawing/2015/9/8/chartex" xmlns:cx2="http://schemas.microsoft.com/office/drawing/2015/10/21/chartex" xmlns:cx3="http://schemas.microsoft.com/office/drawing/2016/5/9/chartex" xmlns:cx4="http://schemas.microsoft.com/office/drawing/2016/5/10/chartex" xmlns:cx5="http://schemas.microsoft.com/office/drawing/2016/5/11/chartex" xmlns:cx6="http://schemas.microsoft.com/office/drawing/2016/5/12/chartex" xmlns:cx7="http://schemas.microsoft.com/office/drawing/2016/5/13/chartex" xmlns:cx8="http://schemas.microsoft.com/office/drawing/2016/5/14/chartex" xmlns:mc="http://schemas.openxmlformats.org/markup-compatibility/2006" xmlns:aink="http://schemas.microsoft.com/office/drawing/2016/ink" xmlns:am3d="http://schemas.microsoft.com/office/drawing/2017/model3d" xmlns:o="urn:schemas-microsoft-com:office:office" xmlns:r="http://schemas.openxmlformats.org/officeDocument/2006/relationships" xmlns:m="http://schemas.openxmlformats.org/officeDocument/2006/math" xmlns:v="urn:schemas-microsoft-com:vml" xmlns:wp14="http://schemas.microsoft.com/office/word/2010/wordprocessingDrawing" xmlns:wp="http://schemas.openxmlformats.org/drawingml/2006/wordprocessingDrawing" xmlns:w10="urn:schemas-microsoft-com:office:word" xmlns:w="http://schemas.openxmlformats.org/wordprocessingml/2006/main" xmlns:w14="http://schemas.microsoft.com/office/word/2010/wordml" xmlns:w15="http://schemas.microsoft.com/office/word/2012/wordml" xmlns:w16cid="http://schemas.microsoft.com/office/word/2016/wordml/cid" xmlns:w16se="http://schemas.microsoft.com/office/word/2015/wordml/symex" xmlns:wpg="http://schemas.microsoft.com/office/word/2010/wordprocessingGroup" xmlns:wpi="http://schemas.microsoft.com/office/word/2010/wordprocessingInk" xmlns:wne="http://schemas.microsoft.com/office/word/2006/wordml" xmlns:wps="http://schemas.microsoft.com/office/word/2010/wordprocessingShape" mc:Ignorable="w14 w15 w16se w16cid wp14">
+<w:document xmlns:ve="http://schemas.openxmlformats.org/markup-compatibility/2006" xmlns:o="urn:schemas-microsoft-com:office:office" xmlns:r="http://schemas.openxmlformats.org/officeDocument/2006/relationships" xmlns:m="http://schemas.openxmlformats.org/officeDocument/2006/math" xmlns:v="urn:schemas-microsoft-com:vml" xmlns:wp="http://schemas.openxmlformats.org/drawingml/2006/wordprocessingDrawing" xmlns:w10="urn:schemas-microsoft-com:office:word" xmlns:w="http://schemas.openxmlformats.org/wordprocessingml/2006/main" xmlns:wne="http://schemas.microsoft.com/office/word/2006/wordml">
   <w:body>
     <w:p>
       <w:pPr>
@@ -71,7 +71,13 @@
         <w:jc w:val="right"/>
       </w:pPr>
       <w:r>
-        <w:t>&lt;Project&gt;</w:t>
+        <w:t>&lt;</w:t>
+      </w:r>
+      <w:r>
+        <w:t>Flame Army: Chess 1.0</w:t>
+      </w:r>
+      <w:r>
+        <w:t>&gt;</w:t>
       </w:r>
     </w:p>
     <w:p>
@@ -1257,15 +1263,9 @@
         </w:rPr>
         <w:fldChar w:fldCharType="end"/>
       </w:r>
-      <w:r>
-        <w:t xml:space="preserve"> </w:t>
-      </w:r>
       <w:bookmarkStart w:id="4" w:name="_Toc117484243"/>
       <w:r>
-        <w:t>Re</w:t>
-      </w:r>
-      <w:r>
-        <w:t>visions</w:t>
+        <w:t>Revisions</w:t>
       </w:r>
       <w:bookmarkEnd w:id="4"/>
     </w:p>
@@ -1282,7 +1282,7 @@
           <w:insideV w:val="single" w:sz="6" w:space="0" w:color="auto"/>
         </w:tblBorders>
         <w:tblLayout w:type="fixed"/>
-        <w:tblLook w:val="0000" w:firstRow="0" w:lastRow="0" w:firstColumn="0" w:lastColumn="0" w:noHBand="0" w:noVBand="0"/>
+        <w:tblLook w:val="0000"/>
       </w:tblPr>
       <w:tblGrid>
         <w:gridCol w:w="1170"/>
@@ -1291,12 +1291,6 @@
         <w:gridCol w:w="1985"/>
       </w:tblGrid>
       <w:tr>
-        <w:tblPrEx>
-          <w:tblCellMar>
-            <w:top w:w="0" w:type="dxa"/>
-            <w:bottom w:w="0" w:type="dxa"/>
-          </w:tblCellMar>
-        </w:tblPrEx>
         <w:trPr>
           <w:cantSplit/>
           <w:tblHeader/>
@@ -1311,10 +1305,7 @@
               <w:pStyle w:val="Table-ColHead"/>
             </w:pPr>
             <w:r>
-              <w:t>V</w:t>
-            </w:r>
-            <w:r>
-              <w:t>ersion</w:t>
+              <w:t>Version</w:t>
             </w:r>
           </w:p>
         </w:tc>
@@ -1363,12 +1354,6 @@
         </w:tc>
       </w:tr>
       <w:tr>
-        <w:tblPrEx>
-          <w:tblCellMar>
-            <w:top w:w="0" w:type="dxa"/>
-            <w:bottom w:w="0" w:type="dxa"/>
-          </w:tblCellMar>
-        </w:tblPrEx>
         <w:trPr>
           <w:cantSplit/>
         </w:trPr>
@@ -1426,19 +1411,7 @@
               <w:rPr>
                 <w:rFonts w:ascii="Arial" w:hAnsi="Arial"/>
               </w:rPr>
-              <w:t>Information about the revision. This table does not need to be filled in whenever a document is touched, only when the version is being u</w:t>
-            </w:r>
-            <w:r>
-              <w:rPr>
-                <w:rFonts w:ascii="Arial" w:hAnsi="Arial"/>
-              </w:rPr>
-              <w:t>p</w:t>
-            </w:r>
-            <w:r>
-              <w:rPr>
-                <w:rFonts w:ascii="Arial" w:hAnsi="Arial"/>
-              </w:rPr>
-              <w:t>graded.</w:t>
+              <w:t>Information about the revision. This table does not need to be filled in whenever a document is touched, only when the version is being upgraded.</w:t>
             </w:r>
           </w:p>
         </w:tc>
@@ -1458,13 +1431,7 @@
               <w:rPr>
                 <w:rFonts w:ascii="Arial" w:hAnsi="Arial"/>
               </w:rPr>
-              <w:t>00/00</w:t>
-            </w:r>
-            <w:r>
-              <w:rPr>
-                <w:rFonts w:ascii="Arial" w:hAnsi="Arial"/>
-              </w:rPr>
-              <w:t>/00</w:t>
+              <w:t>00/00/00</w:t>
             </w:r>
           </w:p>
         </w:tc>
@@ -1525,46 +1492,7 @@
           <w:rFonts w:ascii="Arial" w:hAnsi="Arial"/>
           <w:color w:val="auto"/>
         </w:rPr>
-        <w:t>are general and apply to any SDS, these that are in black are applicable specifically for this</w:t>
-      </w:r>
-      <w:r>
-        <w:rPr>
-          <w:rFonts w:ascii="Arial" w:hAnsi="Arial"/>
-          <w:color w:val="auto"/>
-        </w:rPr>
-        <w:t xml:space="preserve"> course. This template is based on the work by Karl. E </w:t>
-      </w:r>
-      <w:proofErr w:type="spellStart"/>
-      <w:r>
-        <w:rPr>
-          <w:rFonts w:ascii="Arial" w:hAnsi="Arial"/>
-          <w:color w:val="auto"/>
-        </w:rPr>
-        <w:t>Wiegers</w:t>
-      </w:r>
-      <w:proofErr w:type="spellEnd"/>
-      <w:r>
-        <w:rPr>
-          <w:rFonts w:ascii="Arial" w:hAnsi="Arial"/>
-          <w:color w:val="auto"/>
-        </w:rPr>
-        <w:t xml:space="preserve">, Steve McConnel of </w:t>
-      </w:r>
-      <w:proofErr w:type="spellStart"/>
-      <w:r>
-        <w:rPr>
-          <w:rFonts w:ascii="Arial" w:hAnsi="Arial"/>
-          <w:color w:val="auto"/>
-        </w:rPr>
-        <w:t>CXOne</w:t>
-      </w:r>
-      <w:proofErr w:type="spellEnd"/>
-      <w:r>
-        <w:rPr>
-          <w:rFonts w:ascii="Arial" w:hAnsi="Arial"/>
-          <w:color w:val="auto"/>
-        </w:rPr>
-        <w:t xml:space="preserve"> group and the IEEE standards.&gt;</w:t>
+        <w:t>are general and apply to any SDS, these that are in black are applicable specifically for this course. This template is based on the work by Karl. E Wiegers, Steve McConnel of CXOne group and the IEEE standards.&gt;</w:t>
       </w:r>
     </w:p>
     <w:p>
@@ -1601,26 +1529,23 @@
       <w:pPr>
         <w:pStyle w:val="Heading2"/>
       </w:pPr>
-      <w:bookmarkStart w:id="7" w:name="_Toc517668539"/>
-      <w:bookmarkStart w:id="8" w:name="_Toc117484245"/>
-      <w:r>
-        <w:t>P</w:t>
-      </w:r>
-      <w:r>
-        <w:t>urpose</w:t>
-      </w:r>
+      <w:bookmarkStart w:id="7" w:name="_Toc117484245"/>
+      <w:bookmarkStart w:id="8" w:name="_Toc517668539"/>
+      <w:r>
+        <w:t>Purpose</w:t>
+      </w:r>
+      <w:bookmarkEnd w:id="7"/>
+    </w:p>
+    <w:p>
+      <w:pPr>
+        <w:pStyle w:val="Heading2"/>
+      </w:pPr>
+      <w:bookmarkStart w:id="9" w:name="_Toc117484246"/>
+      <w:r>
+        <w:t>System Overview</w:t>
+      </w:r>
+      <w:bookmarkStart w:id="10" w:name="_Toc517251108"/>
       <w:bookmarkEnd w:id="8"/>
-    </w:p>
-    <w:p>
-      <w:pPr>
-        <w:pStyle w:val="Heading2"/>
-      </w:pPr>
-      <w:bookmarkStart w:id="9" w:name="_Toc117484246"/>
-      <w:r>
-        <w:t>System Overview</w:t>
-      </w:r>
-      <w:bookmarkStart w:id="10" w:name="_Toc517251108"/>
-      <w:bookmarkEnd w:id="7"/>
       <w:bookmarkEnd w:id="9"/>
     </w:p>
     <w:p>
@@ -1646,19 +1571,7 @@
         <w:rPr>
           <w:rFonts w:ascii="Arial" w:hAnsi="Arial"/>
         </w:rPr>
-        <w:t>tems, sy</w:t>
-      </w:r>
-      <w:r>
-        <w:rPr>
-          <w:rFonts w:ascii="Arial" w:hAnsi="Arial"/>
-        </w:rPr>
-        <w:t>s</w:t>
-      </w:r>
-      <w:r>
-        <w:rPr>
-          <w:rFonts w:ascii="Arial" w:hAnsi="Arial"/>
-        </w:rPr>
-        <w:t>tem issues, etc.</w:t>
+        <w:t>tems, system issues, etc.</w:t>
       </w:r>
     </w:p>
     <w:p>
@@ -1690,25 +1603,7 @@
         <w:rPr>
           <w:rFonts w:ascii="Arial" w:hAnsi="Arial"/>
         </w:rPr>
-        <w:t xml:space="preserve">&lt; List any project definitions and acronyms introduced </w:t>
-      </w:r>
-      <w:r>
-        <w:rPr>
-          <w:rFonts w:ascii="Arial" w:hAnsi="Arial"/>
-        </w:rPr>
-        <w:t>to the project by this d</w:t>
-      </w:r>
-      <w:r>
-        <w:rPr>
-          <w:rFonts w:ascii="Arial" w:hAnsi="Arial"/>
-        </w:rPr>
-        <w:t>e</w:t>
-      </w:r>
-      <w:r>
-        <w:rPr>
-          <w:rFonts w:ascii="Arial" w:hAnsi="Arial"/>
-        </w:rPr>
-        <w:t xml:space="preserve">sign. </w:t>
+        <w:t xml:space="preserve">&lt; List any project definitions and acronyms introduced to the project by this design. </w:t>
       </w:r>
     </w:p>
     <w:p>
@@ -1763,19 +1658,16 @@
           <w:numId w:val="4"/>
         </w:numPr>
       </w:pPr>
-      <w:bookmarkStart w:id="17" w:name="_Toc517668560"/>
-      <w:bookmarkStart w:id="18" w:name="_Toc517668555"/>
-      <w:bookmarkStart w:id="19" w:name="_Toc523123114"/>
-      <w:bookmarkStart w:id="20" w:name="_Toc117484250"/>
-      <w:r>
-        <w:t>A</w:t>
-      </w:r>
-      <w:r>
-        <w:t>rchitecture</w:t>
-      </w:r>
+      <w:bookmarkStart w:id="17" w:name="_Toc517668555"/>
+      <w:bookmarkStart w:id="18" w:name="_Toc523123114"/>
+      <w:bookmarkStart w:id="19" w:name="_Toc117484250"/>
+      <w:bookmarkStart w:id="20" w:name="_Toc517668560"/>
+      <w:r>
+        <w:t>Architecture</w:t>
+      </w:r>
+      <w:bookmarkEnd w:id="17"/>
       <w:bookmarkEnd w:id="18"/>
       <w:bookmarkEnd w:id="19"/>
-      <w:bookmarkEnd w:id="20"/>
     </w:p>
     <w:p>
       <w:pPr>
@@ -1789,76 +1681,91 @@
         <w:rPr>
           <w:rFonts w:ascii="Arial" w:hAnsi="Arial"/>
         </w:rPr>
-        <w:t>&lt;</w:t>
-      </w:r>
-      <w:r>
-        <w:rPr>
-          <w:rFonts w:ascii="Arial" w:hAnsi="Arial"/>
-        </w:rPr>
-        <w:t xml:space="preserve">The architecture provides the </w:t>
-      </w:r>
-      <w:proofErr w:type="gramStart"/>
-      <w:r>
-        <w:rPr>
-          <w:rFonts w:ascii="Arial" w:hAnsi="Arial"/>
-        </w:rPr>
-        <w:t>top level</w:t>
-      </w:r>
-      <w:proofErr w:type="gramEnd"/>
-      <w:r>
-        <w:rPr>
-          <w:rFonts w:ascii="Arial" w:hAnsi="Arial"/>
-        </w:rPr>
-        <w:t xml:space="preserve"> design view of a system and provides a basis for more d</w:t>
-      </w:r>
-      <w:r>
-        <w:rPr>
-          <w:rFonts w:ascii="Arial" w:hAnsi="Arial"/>
-        </w:rPr>
-        <w:t>e</w:t>
-      </w:r>
-      <w:r>
-        <w:rPr>
-          <w:rFonts w:ascii="Arial" w:hAnsi="Arial"/>
-        </w:rPr>
-        <w:t xml:space="preserve">tailed design work. </w:t>
+        <w:t xml:space="preserve">&lt;The architecture provides the top level design view of a system and provides a basis for more detailed design work. </w:t>
       </w:r>
       <w:r>
         <w:rPr>
           <w:rFonts w:ascii="Arial" w:hAnsi="Arial"/>
           <w:color w:val="auto"/>
         </w:rPr>
-        <w:t xml:space="preserve">This is the section where you should include your High-Level </w:t>
-      </w:r>
-      <w:proofErr w:type="gramStart"/>
-      <w:r>
+        <w:t>This is the section where you should include your High-Level design Component Diagram.</w:t>
+      </w:r>
+    </w:p>
+    <w:p>
+      <w:pPr>
+        <w:pStyle w:val="Comment0"/>
         <w:rPr>
           <w:rFonts w:ascii="Arial" w:hAnsi="Arial"/>
           <w:color w:val="auto"/>
         </w:rPr>
-        <w:t>design</w:t>
-      </w:r>
-      <w:proofErr w:type="gramEnd"/>
-      <w:r>
-        <w:rPr>
-          <w:rFonts w:ascii="Arial" w:hAnsi="Arial"/>
+      </w:pPr>
+      <w:r>
+        <w:rPr>
+          <w:rFonts w:ascii="Arial" w:hAnsi="Arial"/>
+          <w:noProof/>
           <w:color w:val="auto"/>
-        </w:rPr>
-        <w:t xml:space="preserve"> Component Diagram.</w:t>
+          <w:lang w:val="en-US"/>
+        </w:rPr>
+        <w:lastRenderedPageBreak/>
+        <w:drawing>
+          <wp:inline distT="0" distB="0" distL="0" distR="0">
+            <wp:extent cx="5943600" cy="6391570"/>
+            <wp:effectExtent l="19050" t="0" r="0" b="0"/>
+            <wp:docPr id="2" name="Picture 1" descr="C:\Users\Nityam\Desktop\Nityam\TSU\TSU Spring 2018\CS 3398 - 264\HLD - Component Diagram.jpg"/>
+            <wp:cNvGraphicFramePr>
+              <a:graphicFrameLocks xmlns:a="http://schemas.openxmlformats.org/drawingml/2006/main" noChangeAspect="1"/>
+            </wp:cNvGraphicFramePr>
+            <a:graphic xmlns:a="http://schemas.openxmlformats.org/drawingml/2006/main">
+              <a:graphicData uri="http://schemas.openxmlformats.org/drawingml/2006/picture">
+                <pic:pic xmlns:pic="http://schemas.openxmlformats.org/drawingml/2006/picture">
+                  <pic:nvPicPr>
+                    <pic:cNvPr id="0" name="Picture 1" descr="C:\Users\Nityam\Desktop\Nityam\TSU\TSU Spring 2018\CS 3398 - 264\HLD - Component Diagram.jpg"/>
+                    <pic:cNvPicPr>
+                      <a:picLocks noChangeAspect="1" noChangeArrowheads="1"/>
+                    </pic:cNvPicPr>
+                  </pic:nvPicPr>
+                  <pic:blipFill>
+                    <a:blip r:embed="rId15"/>
+                    <a:srcRect/>
+                    <a:stretch>
+                      <a:fillRect/>
+                    </a:stretch>
+                  </pic:blipFill>
+                  <pic:spPr bwMode="auto">
+                    <a:xfrm>
+                      <a:off x="0" y="0"/>
+                      <a:ext cx="5943600" cy="6391570"/>
+                    </a:xfrm>
+                    <a:prstGeom prst="rect">
+                      <a:avLst/>
+                    </a:prstGeom>
+                    <a:noFill/>
+                    <a:ln w="9525">
+                      <a:noFill/>
+                      <a:miter lim="800000"/>
+                      <a:headEnd/>
+                      <a:tailEnd/>
+                    </a:ln>
+                  </pic:spPr>
+                </pic:pic>
+              </a:graphicData>
+            </a:graphic>
+          </wp:inline>
+        </w:drawing>
       </w:r>
     </w:p>
     <w:p>
       <w:pPr>
         <w:pStyle w:val="Heading1"/>
       </w:pPr>
-      <w:bookmarkStart w:id="21" w:name="_Toc517668556"/>
-      <w:bookmarkStart w:id="22" w:name="_Toc523123115"/>
-      <w:bookmarkStart w:id="23" w:name="_Toc117484251"/>
+      <w:bookmarkStart w:id="21" w:name="_Toc523123115"/>
+      <w:bookmarkStart w:id="22" w:name="_Toc117484251"/>
+      <w:bookmarkStart w:id="23" w:name="_Toc517668556"/>
       <w:r>
         <w:t>Overview</w:t>
       </w:r>
+      <w:bookmarkEnd w:id="21"/>
       <w:bookmarkEnd w:id="22"/>
-      <w:bookmarkEnd w:id="23"/>
     </w:p>
     <w:p>
       <w:pPr>
@@ -1871,65 +1778,293 @@
         <w:rPr>
           <w:rFonts w:ascii="Arial" w:hAnsi="Arial"/>
         </w:rPr>
-        <w:t xml:space="preserve">&lt;This section provides a </w:t>
-      </w:r>
-      <w:proofErr w:type="gramStart"/>
-      <w:r>
-        <w:rPr>
-          <w:rFonts w:ascii="Arial" w:hAnsi="Arial"/>
-        </w:rPr>
-        <w:t>high level</w:t>
-      </w:r>
-      <w:proofErr w:type="gramEnd"/>
-      <w:r>
-        <w:rPr>
-          <w:rFonts w:ascii="Arial" w:hAnsi="Arial"/>
-        </w:rPr>
-        <w:t xml:space="preserve"> overview of the structural and functional decomposition of the sy</w:t>
-      </w:r>
-      <w:r>
-        <w:rPr>
-          <w:rFonts w:ascii="Arial" w:hAnsi="Arial"/>
-        </w:rPr>
-        <w:t>s</w:t>
-      </w:r>
-      <w:r>
-        <w:rPr>
-          <w:rFonts w:ascii="Arial" w:hAnsi="Arial"/>
-        </w:rPr>
-        <w:t>tem. Focus on how and why t</w:t>
-      </w:r>
-      <w:r>
-        <w:rPr>
-          <w:rFonts w:ascii="Arial" w:hAnsi="Arial"/>
-        </w:rPr>
-        <w:t xml:space="preserve">he system was decomposed in a </w:t>
-      </w:r>
-      <w:proofErr w:type="gramStart"/>
-      <w:r>
-        <w:rPr>
-          <w:rFonts w:ascii="Arial" w:hAnsi="Arial"/>
-        </w:rPr>
-        <w:t>particular way</w:t>
-      </w:r>
-      <w:proofErr w:type="gramEnd"/>
-      <w:r>
-        <w:rPr>
-          <w:rFonts w:ascii="Arial" w:hAnsi="Arial"/>
-        </w:rPr>
-        <w:t xml:space="preserve"> rather than on details of the particular components. Include information on the major responsibilities and roles that the sy</w:t>
-      </w:r>
-      <w:r>
-        <w:rPr>
-          <w:rFonts w:ascii="Arial" w:hAnsi="Arial"/>
-        </w:rPr>
-        <w:t>s</w:t>
-      </w:r>
-      <w:r>
-        <w:rPr>
-          <w:rFonts w:ascii="Arial" w:hAnsi="Arial"/>
-        </w:rPr>
-        <w:t>tem (or portions of it) must play.</w:t>
+        <w:t>&lt;This section provides a high level overview of the structural and functional decomposition of the system. Focus on how and why the system was decomposed in a particular way rather than on details of the particular components. Include information on the major responsibilities and roles that the system (or portions of it) must play.</w:t>
+      </w:r>
+    </w:p>
+    <w:p>
+      <w:pPr>
+        <w:pStyle w:val="Comment0"/>
+        <w:rPr>
+          <w:rFonts w:ascii="Arial" w:hAnsi="Arial"/>
+        </w:rPr>
+      </w:pPr>
+    </w:p>
+    <w:p>
+      <w:pPr>
+        <w:pStyle w:val="Comment0"/>
+        <w:rPr>
+          <w:rFonts w:ascii="Arial" w:hAnsi="Arial"/>
+          <w:b/>
+        </w:rPr>
+      </w:pPr>
+    </w:p>
+    <w:p>
+      <w:pPr>
+        <w:pStyle w:val="Comment0"/>
+        <w:rPr>
+          <w:rFonts w:ascii="Arial" w:hAnsi="Arial"/>
+          <w:b/>
+        </w:rPr>
+      </w:pPr>
+      <w:r>
+        <w:rPr>
+          <w:rFonts w:ascii="Arial" w:hAnsi="Arial"/>
+          <w:b/>
+        </w:rPr>
+        <w:t xml:space="preserve">From our HDD we can understand that </w:t>
+      </w:r>
+      <w:r>
+        <w:rPr>
+          <w:rFonts w:ascii="Arial" w:hAnsi="Arial"/>
+          <w:b/>
+          <w:u w:val="single"/>
+        </w:rPr>
+        <w:t>Top Level : User Interface</w:t>
+      </w:r>
+      <w:r>
+        <w:rPr>
+          <w:rFonts w:ascii="Arial" w:hAnsi="Arial"/>
+          <w:b/>
+        </w:rPr>
+        <w:t xml:space="preserve"> has 3 important met</w:t>
+      </w:r>
+      <w:r>
+        <w:rPr>
+          <w:rFonts w:ascii="Arial" w:hAnsi="Arial"/>
+          <w:b/>
+        </w:rPr>
+        <w:t>h</w:t>
+      </w:r>
+      <w:r>
+        <w:rPr>
+          <w:rFonts w:ascii="Arial" w:hAnsi="Arial"/>
+          <w:b/>
+        </w:rPr>
+        <w:t>ods</w:t>
+      </w:r>
+      <w:r>
+        <w:rPr>
+          <w:rFonts w:ascii="Arial" w:hAnsi="Arial"/>
+          <w:b/>
+        </w:rPr>
+        <w:t xml:space="preserve"> component tree view, component toolbar and animation display/user view</w:t>
+      </w:r>
+      <w:r>
+        <w:rPr>
+          <w:rFonts w:ascii="Arial" w:hAnsi="Arial"/>
+          <w:b/>
+        </w:rPr>
+        <w:t>.</w:t>
+      </w:r>
+    </w:p>
+    <w:p>
+      <w:pPr>
+        <w:pStyle w:val="Comment0"/>
+        <w:rPr>
+          <w:rFonts w:ascii="Arial" w:hAnsi="Arial"/>
+        </w:rPr>
+      </w:pPr>
+      <w:r>
+        <w:rPr>
+          <w:rFonts w:ascii="Arial" w:hAnsi="Arial"/>
+        </w:rPr>
+        <w:t xml:space="preserve">1] Component Tree View </w:t>
+      </w:r>
+    </w:p>
+    <w:p>
+      <w:pPr>
+        <w:pStyle w:val="Comment0"/>
+        <w:rPr>
+          <w:rFonts w:ascii="Arial" w:hAnsi="Arial"/>
+        </w:rPr>
+      </w:pPr>
+      <w:r>
+        <w:rPr>
+          <w:rFonts w:ascii="Arial" w:hAnsi="Arial"/>
+        </w:rPr>
+        <w:t>2] Component Toolbar</w:t>
+      </w:r>
+    </w:p>
+    <w:p>
+      <w:pPr>
+        <w:pStyle w:val="Comment0"/>
+        <w:rPr>
+          <w:rFonts w:ascii="Arial" w:hAnsi="Arial"/>
+        </w:rPr>
+      </w:pPr>
+      <w:r>
+        <w:rPr>
+          <w:rFonts w:ascii="Arial" w:hAnsi="Arial"/>
+        </w:rPr>
+        <w:t xml:space="preserve">3] Animation Display / User view </w:t>
+      </w:r>
+    </w:p>
+    <w:p>
+      <w:pPr>
+        <w:pStyle w:val="Comment0"/>
+        <w:rPr>
+          <w:rFonts w:ascii="Arial" w:hAnsi="Arial"/>
+        </w:rPr>
+      </w:pPr>
+      <w:r>
+        <w:rPr>
+          <w:rFonts w:ascii="Arial" w:hAnsi="Arial"/>
+        </w:rPr>
+        <w:t>4] Move or Chess Manager (separate entity from above 3 components)</w:t>
+      </w:r>
+    </w:p>
+    <w:p>
+      <w:pPr>
+        <w:pStyle w:val="Comment0"/>
+        <w:rPr>
+          <w:rFonts w:ascii="Arial" w:hAnsi="Arial" w:cs="Arial"/>
+        </w:rPr>
+      </w:pPr>
+    </w:p>
+    <w:p>
+      <w:pPr>
+        <w:pStyle w:val="Comment0"/>
+        <w:rPr>
+          <w:rFonts w:ascii="Arial" w:hAnsi="Arial" w:cs="Arial"/>
+        </w:rPr>
+      </w:pPr>
+      <w:r>
+        <w:rPr>
+          <w:rFonts w:ascii="Arial" w:hAnsi="Arial" w:cs="Arial"/>
+        </w:rPr>
+        <w:t xml:space="preserve">All these </w:t>
+      </w:r>
+      <w:r>
+        <w:rPr>
+          <w:rFonts w:ascii="Arial" w:hAnsi="Arial" w:cs="Arial"/>
+        </w:rPr>
+        <w:t xml:space="preserve">components </w:t>
+      </w:r>
+      <w:r>
+        <w:rPr>
+          <w:rFonts w:ascii="Arial" w:hAnsi="Arial" w:cs="Arial"/>
+        </w:rPr>
+        <w:t xml:space="preserve">are having dependencies </w:t>
+      </w:r>
+      <w:r>
+        <w:rPr>
+          <w:rFonts w:ascii="Arial" w:hAnsi="Arial" w:cs="Arial"/>
+        </w:rPr>
+        <w:t xml:space="preserve">and </w:t>
+      </w:r>
+      <w:r>
+        <w:rPr>
+          <w:rStyle w:val="st"/>
+          <w:rFonts w:ascii="Arial" w:hAnsi="Arial" w:cs="Arial"/>
+        </w:rPr>
+        <w:t xml:space="preserve">hierarchical relationship between all of the </w:t>
+      </w:r>
+      <w:r>
+        <w:rPr>
+          <w:rStyle w:val="Emphasis"/>
+          <w:rFonts w:ascii="Arial" w:hAnsi="Arial" w:cs="Arial"/>
+        </w:rPr>
+        <w:t>components</w:t>
+      </w:r>
+      <w:r>
+        <w:rPr>
+          <w:rFonts w:ascii="Arial" w:hAnsi="Arial" w:cs="Arial"/>
+        </w:rPr>
+        <w:t xml:space="preserve"> is shown above.</w:t>
+      </w:r>
+    </w:p>
+    <w:p>
+      <w:pPr>
+        <w:pStyle w:val="Comment0"/>
+        <w:rPr>
+          <w:rFonts w:ascii="Arial" w:hAnsi="Arial" w:cs="Arial"/>
+        </w:rPr>
+      </w:pPr>
+      <w:r>
+        <w:rPr>
+          <w:rFonts w:ascii="Arial" w:hAnsi="Arial" w:cs="Arial"/>
+        </w:rPr>
+        <w:t xml:space="preserve">Document storage stores all the information coming from user, chess manager, and stores the result as well. </w:t>
+      </w:r>
+    </w:p>
+    <w:p>
+      <w:pPr>
+        <w:pStyle w:val="Comment0"/>
+        <w:rPr>
+          <w:rFonts w:ascii="Arial" w:hAnsi="Arial" w:cs="Arial"/>
+        </w:rPr>
+      </w:pPr>
+      <w:r>
+        <w:rPr>
+          <w:rFonts w:ascii="Arial" w:hAnsi="Arial" w:cs="Arial"/>
+        </w:rPr>
+        <w:t xml:space="preserve">Animation is dependent on the platform or the programming language we use like Java or Javascript. </w:t>
+      </w:r>
+    </w:p>
+    <w:p>
+      <w:pPr>
+        <w:pStyle w:val="Comment0"/>
+        <w:rPr>
+          <w:rFonts w:ascii="Arial" w:hAnsi="Arial" w:cs="Arial"/>
+        </w:rPr>
+      </w:pPr>
+      <w:r>
+        <w:rPr>
+          <w:rFonts w:ascii="Arial" w:hAnsi="Arial" w:cs="Arial"/>
+        </w:rPr>
+        <w:t xml:space="preserve">Chess manager has relationship with symbols, objects of the chess board and communicates with Symbol library. </w:t>
+      </w:r>
+    </w:p>
+    <w:p>
+      <w:pPr>
+        <w:pStyle w:val="Comment0"/>
+        <w:rPr>
+          <w:rFonts w:ascii="Arial" w:hAnsi="Arial" w:cs="Arial"/>
+        </w:rPr>
+      </w:pPr>
+      <w:r>
+        <w:rPr>
+          <w:rFonts w:ascii="Arial" w:hAnsi="Arial" w:cs="Arial"/>
+        </w:rPr>
+        <w:t>File I/O component handles input/ output operations. Once the physical model is prepared, it will red</w:t>
+      </w:r>
+      <w:r>
+        <w:rPr>
+          <w:rFonts w:ascii="Arial" w:hAnsi="Arial" w:cs="Arial"/>
+        </w:rPr>
+        <w:t>i</w:t>
+      </w:r>
+      <w:r>
+        <w:rPr>
+          <w:rFonts w:ascii="Arial" w:hAnsi="Arial" w:cs="Arial"/>
+        </w:rPr>
+        <w:t>rect information to AI/Chess Engine and I/O stream.</w:t>
+      </w:r>
+    </w:p>
+    <w:p>
+      <w:pPr>
+        <w:pStyle w:val="Comment0"/>
+        <w:rPr>
+          <w:rFonts w:ascii="Arial" w:hAnsi="Arial" w:cs="Arial"/>
+        </w:rPr>
+      </w:pPr>
+      <w:r>
+        <w:rPr>
+          <w:rFonts w:ascii="Arial" w:hAnsi="Arial" w:cs="Arial"/>
+        </w:rPr>
+        <w:t xml:space="preserve">Integrator </w:t>
+      </w:r>
+      <w:r>
+        <w:rPr>
+          <w:rFonts w:ascii="Arial" w:hAnsi="Arial" w:cs="Arial"/>
+        </w:rPr>
+        <w:t xml:space="preserve">component </w:t>
+      </w:r>
+      <w:r>
+        <w:rPr>
+          <w:rFonts w:ascii="Arial" w:hAnsi="Arial" w:cs="Arial"/>
+        </w:rPr>
+        <w:t>integrates the game operations and works directly with Function library.</w:t>
       </w:r>
     </w:p>
     <w:p>
@@ -1939,17 +2074,9 @@
       <w:bookmarkStart w:id="24" w:name="_Toc523123116"/>
       <w:bookmarkStart w:id="25" w:name="_Toc117484252"/>
       <w:r>
-        <w:t xml:space="preserve">Component </w:t>
-      </w:r>
-      <w:proofErr w:type="gramStart"/>
-      <w:r>
-        <w:t>1..</w:t>
-      </w:r>
-      <w:proofErr w:type="gramEnd"/>
-      <w:r>
-        <w:t>n</w:t>
-      </w:r>
-      <w:bookmarkEnd w:id="21"/>
+        <w:t>Component 1..n</w:t>
+      </w:r>
+      <w:bookmarkEnd w:id="23"/>
       <w:bookmarkEnd w:id="24"/>
       <w:bookmarkEnd w:id="25"/>
     </w:p>
@@ -1964,37 +2091,7 @@
         <w:rPr>
           <w:rFonts w:ascii="Arial" w:hAnsi="Arial"/>
         </w:rPr>
-        <w:t>&lt;Describe an element (subsystem, component, etc...) from architecture in further detail. When appr</w:t>
-      </w:r>
-      <w:r>
-        <w:rPr>
-          <w:rFonts w:ascii="Arial" w:hAnsi="Arial"/>
-        </w:rPr>
-        <w:t>o</w:t>
-      </w:r>
-      <w:r>
-        <w:rPr>
-          <w:rFonts w:ascii="Arial" w:hAnsi="Arial"/>
-        </w:rPr>
-        <w:t>priate, include i</w:t>
-      </w:r>
-      <w:r>
-        <w:rPr>
-          <w:rFonts w:ascii="Arial" w:hAnsi="Arial"/>
-        </w:rPr>
-        <w:t>nformation on how the element is further broken down and the interactions and relationships b</w:t>
-      </w:r>
-      <w:r>
-        <w:rPr>
-          <w:rFonts w:ascii="Arial" w:hAnsi="Arial"/>
-        </w:rPr>
-        <w:t>e</w:t>
-      </w:r>
-      <w:r>
-        <w:rPr>
-          <w:rFonts w:ascii="Arial" w:hAnsi="Arial"/>
-        </w:rPr>
-        <w:t>tween these subcomponents.</w:t>
+        <w:t>&lt;Describe an element (subsystem, component, etc...) from architecture in further detail. When appropriate, include information on how the element is further broken down and the interactions and relationships between these subcomponents.</w:t>
       </w:r>
     </w:p>
     <w:p>
@@ -2015,7 +2112,6 @@
       </w:pPr>
       <w:bookmarkStart w:id="26" w:name="_Toc117484253"/>
       <w:r>
-        <w:lastRenderedPageBreak/>
         <w:t>High-Level Design</w:t>
       </w:r>
       <w:bookmarkEnd w:id="26"/>
@@ -2031,25 +2127,7 @@
         <w:rPr>
           <w:rFonts w:ascii="Arial" w:hAnsi="Arial"/>
         </w:rPr>
-        <w:t>&lt;</w:t>
-      </w:r>
-      <w:r>
-        <w:rPr>
-          <w:rFonts w:ascii="Arial" w:hAnsi="Arial"/>
-        </w:rPr>
-        <w:t>This section describes in further detail elements discussed in the Architecture. Normally this se</w:t>
-      </w:r>
-      <w:r>
-        <w:rPr>
-          <w:rFonts w:ascii="Arial" w:hAnsi="Arial"/>
-        </w:rPr>
-        <w:t>c</w:t>
-      </w:r>
-      <w:r>
-        <w:rPr>
-          <w:rFonts w:ascii="Arial" w:hAnsi="Arial"/>
-        </w:rPr>
-        <w:t xml:space="preserve">tion would be split into separate documents for different areas of the design. </w:t>
+        <w:t xml:space="preserve">&lt;This section describes in further detail elements discussed in the Architecture. Normally this section would be split into separate documents for different areas of the design. </w:t>
       </w:r>
     </w:p>
     <w:p>
@@ -2063,39 +2141,7 @@
         <w:rPr>
           <w:rFonts w:ascii="Arial" w:hAnsi="Arial"/>
         </w:rPr>
-        <w:t>High-level design</w:t>
-      </w:r>
-      <w:r>
-        <w:rPr>
-          <w:rFonts w:ascii="Arial" w:hAnsi="Arial"/>
-        </w:rPr>
-        <w:t xml:space="preserve">s are most effective if they attempt to model groups of system elements from </w:t>
-      </w:r>
-      <w:proofErr w:type="gramStart"/>
-      <w:r>
-        <w:rPr>
-          <w:rFonts w:ascii="Arial" w:hAnsi="Arial"/>
-        </w:rPr>
-        <w:t>a number of</w:t>
-      </w:r>
-      <w:proofErr w:type="gramEnd"/>
-      <w:r>
-        <w:rPr>
-          <w:rFonts w:ascii="Arial" w:hAnsi="Arial"/>
-        </w:rPr>
-        <w:t xml:space="preserve"> di</w:t>
-      </w:r>
-      <w:r>
-        <w:rPr>
-          <w:rFonts w:ascii="Arial" w:hAnsi="Arial"/>
-        </w:rPr>
-        <w:t>f</w:t>
-      </w:r>
-      <w:r>
-        <w:rPr>
-          <w:rFonts w:ascii="Arial" w:hAnsi="Arial"/>
-        </w:rPr>
-        <w:t>ferent views.</w:t>
+        <w:t>High-level designs are most effective if they attempt to model groups of system elements from a number of different views.</w:t>
       </w:r>
     </w:p>
     <w:p>
@@ -2108,15 +2154,7 @@
       </w:pPr>
       <w:bookmarkStart w:id="27" w:name="_Toc116314012"/>
       <w:r>
-        <w:t xml:space="preserve">View / Model Component </w:t>
-      </w:r>
-      <w:proofErr w:type="gramStart"/>
-      <w:r>
-        <w:t>1..</w:t>
-      </w:r>
-      <w:proofErr w:type="gramEnd"/>
-      <w:r>
-        <w:t>n</w:t>
+        <w:t>View / Model Component 1..n</w:t>
       </w:r>
       <w:bookmarkEnd w:id="27"/>
     </w:p>
@@ -2131,20 +2169,19 @@
         <w:rPr>
           <w:rFonts w:ascii="Arial" w:hAnsi="Arial"/>
         </w:rPr>
-        <w:t>&lt;Provide a description and diagrams</w:t>
-      </w:r>
-      <w:r>
-        <w:rPr>
-          <w:rFonts w:ascii="Arial" w:hAnsi="Arial"/>
-          <w:color w:val="auto"/>
-        </w:rPr>
-        <w:t xml:space="preserve"> </w:t>
-      </w:r>
-      <w:r>
-        <w:rPr>
-          <w:rFonts w:ascii="Arial" w:hAnsi="Arial"/>
-        </w:rPr>
-        <w:t>of a system component or set of components that describes a clearly defined view or model of the entire system or a subset of the system.</w:t>
+        <w:t>&lt;Provide a description and diagramsof a system component or set of components that d</w:t>
+      </w:r>
+      <w:r>
+        <w:rPr>
+          <w:rFonts w:ascii="Arial" w:hAnsi="Arial"/>
+        </w:rPr>
+        <w:t>e</w:t>
+      </w:r>
+      <w:r>
+        <w:rPr>
+          <w:rFonts w:ascii="Arial" w:hAnsi="Arial"/>
+        </w:rPr>
+        <w:t>scribes a clearly defined view or model of the entire system or a subset of the system.</w:t>
       </w:r>
     </w:p>
     <w:p>
@@ -2155,12 +2192,12 @@
         </w:rPr>
       </w:pPr>
       <w:bookmarkStart w:id="28" w:name="_GoBack"/>
-      <w:bookmarkEnd w:id="17"/>
+      <w:bookmarkEnd w:id="20"/>
       <w:bookmarkEnd w:id="28"/>
     </w:p>
     <w:sectPr>
-      <w:headerReference w:type="default" r:id="rId15"/>
-      <w:footerReference w:type="default" r:id="rId16"/>
+      <w:headerReference w:type="default" r:id="rId16"/>
+      <w:footerReference w:type="default" r:id="rId17"/>
       <w:pgSz w:w="12240" w:h="15840" w:code="1"/>
       <w:pgMar w:top="1440" w:right="1440" w:bottom="1440" w:left="1440" w:header="864" w:footer="864" w:gutter="0"/>
       <w:pgNumType w:start="1"/>
@@ -2171,15 +2208,15 @@
 </file>
 
 <file path=word/endnotes.xml><?xml version="1.0" encoding="utf-8"?>
-<w:endnotes xmlns:wpc="http://schemas.microsoft.com/office/word/2010/wordprocessingCanvas" xmlns:cx="http://schemas.microsoft.com/office/drawing/2014/chartex" xmlns:cx1="http://schemas.microsoft.com/office/drawing/2015/9/8/chartex" xmlns:cx2="http://schemas.microsoft.com/office/drawing/2015/10/21/chartex" xmlns:cx3="http://schemas.microsoft.com/office/drawing/2016/5/9/chartex" xmlns:cx4="http://schemas.microsoft.com/office/drawing/2016/5/10/chartex" xmlns:cx5="http://schemas.microsoft.com/office/drawing/2016/5/11/chartex" xmlns:cx6="http://schemas.microsoft.com/office/drawing/2016/5/12/chartex" xmlns:cx7="http://schemas.microsoft.com/office/drawing/2016/5/13/chartex" xmlns:cx8="http://schemas.microsoft.com/office/drawing/2016/5/14/chartex" xmlns:mc="http://schemas.openxmlformats.org/markup-compatibility/2006" xmlns:aink="http://schemas.microsoft.com/office/drawing/2016/ink" xmlns:am3d="http://schemas.microsoft.com/office/drawing/2017/model3d" xmlns:o="urn:schemas-microsoft-com:office:office" xmlns:r="http://schemas.openxmlformats.org/officeDocument/2006/relationships" xmlns:m="http://schemas.openxmlformats.org/officeDocument/2006/math" xmlns:v="urn:schemas-microsoft-com:vml" xmlns:wp14="http://schemas.microsoft.com/office/word/2010/wordprocessingDrawing" xmlns:wp="http://schemas.openxmlformats.org/drawingml/2006/wordprocessingDrawing" xmlns:w10="urn:schemas-microsoft-com:office:word" xmlns:w="http://schemas.openxmlformats.org/wordprocessingml/2006/main" xmlns:w14="http://schemas.microsoft.com/office/word/2010/wordml" xmlns:w15="http://schemas.microsoft.com/office/word/2012/wordml" xmlns:w16cid="http://schemas.microsoft.com/office/word/2016/wordml/cid" xmlns:w16se="http://schemas.microsoft.com/office/word/2015/wordml/symex" xmlns:wpg="http://schemas.microsoft.com/office/word/2010/wordprocessingGroup" xmlns:wpi="http://schemas.microsoft.com/office/word/2010/wordprocessingInk" xmlns:wne="http://schemas.microsoft.com/office/word/2006/wordml" xmlns:wps="http://schemas.microsoft.com/office/word/2010/wordprocessingShape" mc:Ignorable="w14 w15 w16se w16cid wp14">
-  <w:endnote w:type="separator" w:id="-1">
+<w:endnotes xmlns:ve="http://schemas.openxmlformats.org/markup-compatibility/2006" xmlns:o="urn:schemas-microsoft-com:office:office" xmlns:r="http://schemas.openxmlformats.org/officeDocument/2006/relationships" xmlns:m="http://schemas.openxmlformats.org/officeDocument/2006/math" xmlns:v="urn:schemas-microsoft-com:vml" xmlns:wp="http://schemas.openxmlformats.org/drawingml/2006/wordprocessingDrawing" xmlns:w10="urn:schemas-microsoft-com:office:word" xmlns:w="http://schemas.openxmlformats.org/wordprocessingml/2006/main" xmlns:wne="http://schemas.microsoft.com/office/word/2006/wordml">
+  <w:endnote w:type="separator" w:id="0">
     <w:p>
       <w:r>
         <w:separator/>
       </w:r>
     </w:p>
   </w:endnote>
-  <w:endnote w:type="continuationSeparator" w:id="0">
+  <w:endnote w:type="continuationSeparator" w:id="1">
     <w:p>
       <w:r>
         <w:continuationSeparator/>
@@ -2190,7 +2227,7 @@
 </file>
 
 <file path=word/footer1.xml><?xml version="1.0" encoding="utf-8"?>
-<w:ftr xmlns:wpc="http://schemas.microsoft.com/office/word/2010/wordprocessingCanvas" xmlns:cx="http://schemas.microsoft.com/office/drawing/2014/chartex" xmlns:cx1="http://schemas.microsoft.com/office/drawing/2015/9/8/chartex" xmlns:cx2="http://schemas.microsoft.com/office/drawing/2015/10/21/chartex" xmlns:cx3="http://schemas.microsoft.com/office/drawing/2016/5/9/chartex" xmlns:cx4="http://schemas.microsoft.com/office/drawing/2016/5/10/chartex" xmlns:cx5="http://schemas.microsoft.com/office/drawing/2016/5/11/chartex" xmlns:cx6="http://schemas.microsoft.com/office/drawing/2016/5/12/chartex" xmlns:cx7="http://schemas.microsoft.com/office/drawing/2016/5/13/chartex" xmlns:cx8="http://schemas.microsoft.com/office/drawing/2016/5/14/chartex" xmlns:mc="http://schemas.openxmlformats.org/markup-compatibility/2006" xmlns:aink="http://schemas.microsoft.com/office/drawing/2016/ink" xmlns:am3d="http://schemas.microsoft.com/office/drawing/2017/model3d" xmlns:o="urn:schemas-microsoft-com:office:office" xmlns:r="http://schemas.openxmlformats.org/officeDocument/2006/relationships" xmlns:m="http://schemas.openxmlformats.org/officeDocument/2006/math" xmlns:v="urn:schemas-microsoft-com:vml" xmlns:wp14="http://schemas.microsoft.com/office/word/2010/wordprocessingDrawing" xmlns:wp="http://schemas.openxmlformats.org/drawingml/2006/wordprocessingDrawing" xmlns:w10="urn:schemas-microsoft-com:office:word" xmlns:w="http://schemas.openxmlformats.org/wordprocessingml/2006/main" xmlns:w14="http://schemas.microsoft.com/office/word/2010/wordml" xmlns:w15="http://schemas.microsoft.com/office/word/2012/wordml" xmlns:w16cid="http://schemas.microsoft.com/office/word/2016/wordml/cid" xmlns:w16se="http://schemas.microsoft.com/office/word/2015/wordml/symex" xmlns:wpg="http://schemas.microsoft.com/office/word/2010/wordprocessingGroup" xmlns:wpi="http://schemas.microsoft.com/office/word/2010/wordprocessingInk" xmlns:wne="http://schemas.microsoft.com/office/word/2006/wordml" xmlns:wps="http://schemas.microsoft.com/office/word/2010/wordprocessingShape" mc:Ignorable="w14 w15 w16se w16cid wp14">
+<w:ftr xmlns:ve="http://schemas.openxmlformats.org/markup-compatibility/2006" xmlns:o="urn:schemas-microsoft-com:office:office" xmlns:r="http://schemas.openxmlformats.org/officeDocument/2006/relationships" xmlns:m="http://schemas.openxmlformats.org/officeDocument/2006/math" xmlns:v="urn:schemas-microsoft-com:vml" xmlns:wp="http://schemas.openxmlformats.org/drawingml/2006/wordprocessingDrawing" xmlns:w10="urn:schemas-microsoft-com:office:word" xmlns:w="http://schemas.openxmlformats.org/wordprocessingml/2006/main" xmlns:wne="http://schemas.microsoft.com/office/word/2006/wordml">
   <w:p>
     <w:pPr>
       <w:pStyle w:val="Footer"/>
@@ -2207,7 +2244,7 @@
 </file>
 
 <file path=word/footer2.xml><?xml version="1.0" encoding="utf-8"?>
-<w:ftr xmlns:wpc="http://schemas.microsoft.com/office/word/2010/wordprocessingCanvas" xmlns:cx="http://schemas.microsoft.com/office/drawing/2014/chartex" xmlns:cx1="http://schemas.microsoft.com/office/drawing/2015/9/8/chartex" xmlns:cx2="http://schemas.microsoft.com/office/drawing/2015/10/21/chartex" xmlns:cx3="http://schemas.microsoft.com/office/drawing/2016/5/9/chartex" xmlns:cx4="http://schemas.microsoft.com/office/drawing/2016/5/10/chartex" xmlns:cx5="http://schemas.microsoft.com/office/drawing/2016/5/11/chartex" xmlns:cx6="http://schemas.microsoft.com/office/drawing/2016/5/12/chartex" xmlns:cx7="http://schemas.microsoft.com/office/drawing/2016/5/13/chartex" xmlns:cx8="http://schemas.microsoft.com/office/drawing/2016/5/14/chartex" xmlns:mc="http://schemas.openxmlformats.org/markup-compatibility/2006" xmlns:aink="http://schemas.microsoft.com/office/drawing/2016/ink" xmlns:am3d="http://schemas.microsoft.com/office/drawing/2017/model3d" xmlns:o="urn:schemas-microsoft-com:office:office" xmlns:r="http://schemas.openxmlformats.org/officeDocument/2006/relationships" xmlns:m="http://schemas.openxmlformats.org/officeDocument/2006/math" xmlns:v="urn:schemas-microsoft-com:vml" xmlns:wp14="http://schemas.microsoft.com/office/word/2010/wordprocessingDrawing" xmlns:wp="http://schemas.openxmlformats.org/drawingml/2006/wordprocessingDrawing" xmlns:w10="urn:schemas-microsoft-com:office:word" xmlns:w="http://schemas.openxmlformats.org/wordprocessingml/2006/main" xmlns:w14="http://schemas.microsoft.com/office/word/2010/wordml" xmlns:w15="http://schemas.microsoft.com/office/word/2012/wordml" xmlns:w16cid="http://schemas.microsoft.com/office/word/2016/wordml/cid" xmlns:w16se="http://schemas.microsoft.com/office/word/2015/wordml/symex" xmlns:wpg="http://schemas.microsoft.com/office/word/2010/wordprocessingGroup" xmlns:wpi="http://schemas.microsoft.com/office/word/2010/wordprocessingInk" xmlns:wne="http://schemas.microsoft.com/office/word/2006/wordml" xmlns:wps="http://schemas.microsoft.com/office/word/2010/wordprocessingShape" mc:Ignorable="w14 w15 w16se w16cid wp14">
+<w:ftr xmlns:ve="http://schemas.openxmlformats.org/markup-compatibility/2006" xmlns:o="urn:schemas-microsoft-com:office:office" xmlns:r="http://schemas.openxmlformats.org/officeDocument/2006/relationships" xmlns:m="http://schemas.openxmlformats.org/officeDocument/2006/math" xmlns:v="urn:schemas-microsoft-com:vml" xmlns:wp="http://schemas.openxmlformats.org/drawingml/2006/wordprocessingDrawing" xmlns:w10="urn:schemas-microsoft-com:office:word" xmlns:w="http://schemas.openxmlformats.org/wordprocessingml/2006/main" xmlns:wne="http://schemas.microsoft.com/office/word/2006/wordml">
   <w:p>
     <w:pPr>
       <w:pStyle w:val="Footer"/>
@@ -2220,7 +2257,7 @@
 </file>
 
 <file path=word/footer3.xml><?xml version="1.0" encoding="utf-8"?>
-<w:ftr xmlns:wpc="http://schemas.microsoft.com/office/word/2010/wordprocessingCanvas" xmlns:cx="http://schemas.microsoft.com/office/drawing/2014/chartex" xmlns:cx1="http://schemas.microsoft.com/office/drawing/2015/9/8/chartex" xmlns:cx2="http://schemas.microsoft.com/office/drawing/2015/10/21/chartex" xmlns:cx3="http://schemas.microsoft.com/office/drawing/2016/5/9/chartex" xmlns:cx4="http://schemas.microsoft.com/office/drawing/2016/5/10/chartex" xmlns:cx5="http://schemas.microsoft.com/office/drawing/2016/5/11/chartex" xmlns:cx6="http://schemas.microsoft.com/office/drawing/2016/5/12/chartex" xmlns:cx7="http://schemas.microsoft.com/office/drawing/2016/5/13/chartex" xmlns:cx8="http://schemas.microsoft.com/office/drawing/2016/5/14/chartex" xmlns:mc="http://schemas.openxmlformats.org/markup-compatibility/2006" xmlns:aink="http://schemas.microsoft.com/office/drawing/2016/ink" xmlns:am3d="http://schemas.microsoft.com/office/drawing/2017/model3d" xmlns:o="urn:schemas-microsoft-com:office:office" xmlns:r="http://schemas.openxmlformats.org/officeDocument/2006/relationships" xmlns:m="http://schemas.openxmlformats.org/officeDocument/2006/math" xmlns:v="urn:schemas-microsoft-com:vml" xmlns:wp14="http://schemas.microsoft.com/office/word/2010/wordprocessingDrawing" xmlns:wp="http://schemas.openxmlformats.org/drawingml/2006/wordprocessingDrawing" xmlns:w10="urn:schemas-microsoft-com:office:word" xmlns:w="http://schemas.openxmlformats.org/wordprocessingml/2006/main" xmlns:w14="http://schemas.microsoft.com/office/word/2010/wordml" xmlns:w15="http://schemas.microsoft.com/office/word/2012/wordml" xmlns:w16cid="http://schemas.microsoft.com/office/word/2016/wordml/cid" xmlns:w16se="http://schemas.microsoft.com/office/word/2015/wordml/symex" xmlns:wpg="http://schemas.microsoft.com/office/word/2010/wordprocessingGroup" xmlns:wpi="http://schemas.microsoft.com/office/word/2010/wordprocessingInk" xmlns:wne="http://schemas.microsoft.com/office/word/2006/wordml" xmlns:wps="http://schemas.microsoft.com/office/word/2010/wordprocessingShape" mc:Ignorable="w14 w15 w16se w16cid wp14">
+<w:ftr xmlns:ve="http://schemas.openxmlformats.org/markup-compatibility/2006" xmlns:o="urn:schemas-microsoft-com:office:office" xmlns:r="http://schemas.openxmlformats.org/officeDocument/2006/relationships" xmlns:m="http://schemas.openxmlformats.org/officeDocument/2006/math" xmlns:v="urn:schemas-microsoft-com:vml" xmlns:wp="http://schemas.openxmlformats.org/drawingml/2006/wordprocessingDrawing" xmlns:w10="urn:schemas-microsoft-com:office:word" xmlns:w="http://schemas.openxmlformats.org/wordprocessingml/2006/main" xmlns:wne="http://schemas.microsoft.com/office/word/2006/wordml">
   <w:p>
     <w:pPr>
       <w:pStyle w:val="Footer"/>
@@ -2239,30 +2276,20 @@
 </file>
 
 <file path=word/footer4.xml><?xml version="1.0" encoding="utf-8"?>
-<w:ftr xmlns:wpc="http://schemas.microsoft.com/office/word/2010/wordprocessingCanvas" xmlns:cx="http://schemas.microsoft.com/office/drawing/2014/chartex" xmlns:cx1="http://schemas.microsoft.com/office/drawing/2015/9/8/chartex" xmlns:cx2="http://schemas.microsoft.com/office/drawing/2015/10/21/chartex" xmlns:cx3="http://schemas.microsoft.com/office/drawing/2016/5/9/chartex" xmlns:cx4="http://schemas.microsoft.com/office/drawing/2016/5/10/chartex" xmlns:cx5="http://schemas.microsoft.com/office/drawing/2016/5/11/chartex" xmlns:cx6="http://schemas.microsoft.com/office/drawing/2016/5/12/chartex" xmlns:cx7="http://schemas.microsoft.com/office/drawing/2016/5/13/chartex" xmlns:cx8="http://schemas.microsoft.com/office/drawing/2016/5/14/chartex" xmlns:mc="http://schemas.openxmlformats.org/markup-compatibility/2006" xmlns:aink="http://schemas.microsoft.com/office/drawing/2016/ink" xmlns:am3d="http://schemas.microsoft.com/office/drawing/2017/model3d" xmlns:o="urn:schemas-microsoft-com:office:office" xmlns:r="http://schemas.openxmlformats.org/officeDocument/2006/relationships" xmlns:m="http://schemas.openxmlformats.org/officeDocument/2006/math" xmlns:v="urn:schemas-microsoft-com:vml" xmlns:wp14="http://schemas.microsoft.com/office/word/2010/wordprocessingDrawing" xmlns:wp="http://schemas.openxmlformats.org/drawingml/2006/wordprocessingDrawing" xmlns:w10="urn:schemas-microsoft-com:office:word" xmlns:w="http://schemas.openxmlformats.org/wordprocessingml/2006/main" xmlns:w14="http://schemas.microsoft.com/office/word/2010/wordml" xmlns:w15="http://schemas.microsoft.com/office/word/2012/wordml" xmlns:w16cid="http://schemas.microsoft.com/office/word/2016/wordml/cid" xmlns:w16se="http://schemas.microsoft.com/office/word/2015/wordml/symex" xmlns:wpg="http://schemas.microsoft.com/office/word/2010/wordprocessingGroup" xmlns:wpi="http://schemas.microsoft.com/office/word/2010/wordprocessingInk" xmlns:wne="http://schemas.microsoft.com/office/word/2006/wordml" xmlns:wps="http://schemas.microsoft.com/office/word/2010/wordprocessingShape" mc:Ignorable="w14 w15 w16se w16cid wp14">
+<w:ftr xmlns:ve="http://schemas.openxmlformats.org/markup-compatibility/2006" xmlns:o="urn:schemas-microsoft-com:office:office" xmlns:r="http://schemas.openxmlformats.org/officeDocument/2006/relationships" xmlns:m="http://schemas.openxmlformats.org/officeDocument/2006/math" xmlns:v="urn:schemas-microsoft-com:vml" xmlns:wp="http://schemas.openxmlformats.org/drawingml/2006/wordprocessingDrawing" xmlns:w10="urn:schemas-microsoft-com:office:word" xmlns:w="http://schemas.openxmlformats.org/wordprocessingml/2006/main" xmlns:wne="http://schemas.microsoft.com/office/word/2006/wordml">
   <w:p>
     <w:pPr>
       <w:pStyle w:val="Footer"/>
       <w:jc w:val="center"/>
     </w:pPr>
-    <w:r>
-      <w:fldChar w:fldCharType="begin"/>
-    </w:r>
-    <w:r>
-      <w:instrText xml:space="preserve"> FILENAME  \* MERGEFORMAT </w:instrText>
-    </w:r>
-    <w:r>
-      <w:fldChar w:fldCharType="separate"/>
-    </w:r>
-    <w:r>
-      <w:rPr>
-        <w:noProof/>
-      </w:rPr>
-      <w:t>SDS3_Template.doc</w:t>
-    </w:r>
-    <w:r>
-      <w:fldChar w:fldCharType="end"/>
-    </w:r>
+    <w:fldSimple w:instr=" FILENAME  \* MERGEFORMAT ">
+      <w:r>
+        <w:rPr>
+          <w:noProof/>
+        </w:rPr>
+        <w:t>SDS3_Template.doc</w:t>
+      </w:r>
+    </w:fldSimple>
     <w:r>
       <w:t xml:space="preserve"> (</w:t>
     </w:r>
@@ -2279,7 +2306,7 @@
       <w:rPr>
         <w:noProof/>
       </w:rPr>
-      <w:t>10/19/05</w:t>
+      <w:t>02/04/18</w:t>
     </w:r>
     <w:r>
       <w:fldChar w:fldCharType="end"/>
@@ -2319,20 +2346,15 @@
       <w:framePr w:wrap="auto"/>
       <w:shd w:val="pct80" w:color="FF0000" w:fill="auto"/>
     </w:pPr>
-    <w:proofErr w:type="spellStart"/>
     <w:r>
-      <w:t>Construx</w:t>
-    </w:r>
-    <w:proofErr w:type="spellEnd"/>
-    <w:r>
-      <w:t xml:space="preserve"> Confidential</w:t>
+      <w:t>Construx Confidential</w:t>
     </w:r>
   </w:p>
 </w:ftr>
 </file>
 
 <file path=word/footer5.xml><?xml version="1.0" encoding="utf-8"?>
-<w:ftr xmlns:wpc="http://schemas.microsoft.com/office/word/2010/wordprocessingCanvas" xmlns:cx="http://schemas.microsoft.com/office/drawing/2014/chartex" xmlns:cx1="http://schemas.microsoft.com/office/drawing/2015/9/8/chartex" xmlns:cx2="http://schemas.microsoft.com/office/drawing/2015/10/21/chartex" xmlns:cx3="http://schemas.microsoft.com/office/drawing/2016/5/9/chartex" xmlns:cx4="http://schemas.microsoft.com/office/drawing/2016/5/10/chartex" xmlns:cx5="http://schemas.microsoft.com/office/drawing/2016/5/11/chartex" xmlns:cx6="http://schemas.microsoft.com/office/drawing/2016/5/12/chartex" xmlns:cx7="http://schemas.microsoft.com/office/drawing/2016/5/13/chartex" xmlns:cx8="http://schemas.microsoft.com/office/drawing/2016/5/14/chartex" xmlns:mc="http://schemas.openxmlformats.org/markup-compatibility/2006" xmlns:aink="http://schemas.microsoft.com/office/drawing/2016/ink" xmlns:am3d="http://schemas.microsoft.com/office/drawing/2017/model3d" xmlns:o="urn:schemas-microsoft-com:office:office" xmlns:r="http://schemas.openxmlformats.org/officeDocument/2006/relationships" xmlns:m="http://schemas.openxmlformats.org/officeDocument/2006/math" xmlns:v="urn:schemas-microsoft-com:vml" xmlns:wp14="http://schemas.microsoft.com/office/word/2010/wordprocessingDrawing" xmlns:wp="http://schemas.openxmlformats.org/drawingml/2006/wordprocessingDrawing" xmlns:w10="urn:schemas-microsoft-com:office:word" xmlns:w="http://schemas.openxmlformats.org/wordprocessingml/2006/main" xmlns:w14="http://schemas.microsoft.com/office/word/2010/wordml" xmlns:w15="http://schemas.microsoft.com/office/word/2012/wordml" xmlns:w16cid="http://schemas.microsoft.com/office/word/2016/wordml/cid" xmlns:w16se="http://schemas.microsoft.com/office/word/2015/wordml/symex" xmlns:wpg="http://schemas.microsoft.com/office/word/2010/wordprocessingGroup" xmlns:wpi="http://schemas.microsoft.com/office/word/2010/wordprocessingInk" xmlns:wne="http://schemas.microsoft.com/office/word/2006/wordml" xmlns:wps="http://schemas.microsoft.com/office/word/2010/wordprocessingShape" mc:Ignorable="w14 w15 w16se w16cid wp14">
+<w:ftr xmlns:ve="http://schemas.openxmlformats.org/markup-compatibility/2006" xmlns:o="urn:schemas-microsoft-com:office:office" xmlns:r="http://schemas.openxmlformats.org/officeDocument/2006/relationships" xmlns:m="http://schemas.openxmlformats.org/officeDocument/2006/math" xmlns:v="urn:schemas-microsoft-com:vml" xmlns:wp="http://schemas.openxmlformats.org/drawingml/2006/wordprocessingDrawing" xmlns:w10="urn:schemas-microsoft-com:office:word" xmlns:w="http://schemas.openxmlformats.org/wordprocessingml/2006/main" xmlns:wne="http://schemas.microsoft.com/office/word/2006/wordml">
   <w:p>
     <w:pPr>
       <w:pStyle w:val="Footer"/>
@@ -2356,15 +2378,15 @@
 </file>
 
 <file path=word/footnotes.xml><?xml version="1.0" encoding="utf-8"?>
-<w:footnotes xmlns:wpc="http://schemas.microsoft.com/office/word/2010/wordprocessingCanvas" xmlns:cx="http://schemas.microsoft.com/office/drawing/2014/chartex" xmlns:cx1="http://schemas.microsoft.com/office/drawing/2015/9/8/chartex" xmlns:cx2="http://schemas.microsoft.com/office/drawing/2015/10/21/chartex" xmlns:cx3="http://schemas.microsoft.com/office/drawing/2016/5/9/chartex" xmlns:cx4="http://schemas.microsoft.com/office/drawing/2016/5/10/chartex" xmlns:cx5="http://schemas.microsoft.com/office/drawing/2016/5/11/chartex" xmlns:cx6="http://schemas.microsoft.com/office/drawing/2016/5/12/chartex" xmlns:cx7="http://schemas.microsoft.com/office/drawing/2016/5/13/chartex" xmlns:cx8="http://schemas.microsoft.com/office/drawing/2016/5/14/chartex" xmlns:mc="http://schemas.openxmlformats.org/markup-compatibility/2006" xmlns:aink="http://schemas.microsoft.com/office/drawing/2016/ink" xmlns:am3d="http://schemas.microsoft.com/office/drawing/2017/model3d" xmlns:o="urn:schemas-microsoft-com:office:office" xmlns:r="http://schemas.openxmlformats.org/officeDocument/2006/relationships" xmlns:m="http://schemas.openxmlformats.org/officeDocument/2006/math" xmlns:v="urn:schemas-microsoft-com:vml" xmlns:wp14="http://schemas.microsoft.com/office/word/2010/wordprocessingDrawing" xmlns:wp="http://schemas.openxmlformats.org/drawingml/2006/wordprocessingDrawing" xmlns:w10="urn:schemas-microsoft-com:office:word" xmlns:w="http://schemas.openxmlformats.org/wordprocessingml/2006/main" xmlns:w14="http://schemas.microsoft.com/office/word/2010/wordml" xmlns:w15="http://schemas.microsoft.com/office/word/2012/wordml" xmlns:w16cid="http://schemas.microsoft.com/office/word/2016/wordml/cid" xmlns:w16se="http://schemas.microsoft.com/office/word/2015/wordml/symex" xmlns:wpg="http://schemas.microsoft.com/office/word/2010/wordprocessingGroup" xmlns:wpi="http://schemas.microsoft.com/office/word/2010/wordprocessingInk" xmlns:wne="http://schemas.microsoft.com/office/word/2006/wordml" xmlns:wps="http://schemas.microsoft.com/office/word/2010/wordprocessingShape" mc:Ignorable="w14 w15 w16se w16cid wp14">
-  <w:footnote w:type="separator" w:id="-1">
+<w:footnotes xmlns:ve="http://schemas.openxmlformats.org/markup-compatibility/2006" xmlns:o="urn:schemas-microsoft-com:office:office" xmlns:r="http://schemas.openxmlformats.org/officeDocument/2006/relationships" xmlns:m="http://schemas.openxmlformats.org/officeDocument/2006/math" xmlns:v="urn:schemas-microsoft-com:vml" xmlns:wp="http://schemas.openxmlformats.org/drawingml/2006/wordprocessingDrawing" xmlns:w10="urn:schemas-microsoft-com:office:word" xmlns:w="http://schemas.openxmlformats.org/wordprocessingml/2006/main" xmlns:wne="http://schemas.microsoft.com/office/word/2006/wordml">
+  <w:footnote w:type="separator" w:id="0">
     <w:p>
       <w:r>
         <w:separator/>
       </w:r>
     </w:p>
   </w:footnote>
-  <w:footnote w:type="continuationSeparator" w:id="0">
+  <w:footnote w:type="continuationSeparator" w:id="1">
     <w:p>
       <w:r>
         <w:continuationSeparator/>
@@ -2375,7 +2397,7 @@
 </file>
 
 <file path=word/header1.xml><?xml version="1.0" encoding="utf-8"?>
-<w:hdr xmlns:wpc="http://schemas.microsoft.com/office/word/2010/wordprocessingCanvas" xmlns:cx="http://schemas.microsoft.com/office/drawing/2014/chartex" xmlns:cx1="http://schemas.microsoft.com/office/drawing/2015/9/8/chartex" xmlns:cx2="http://schemas.microsoft.com/office/drawing/2015/10/21/chartex" xmlns:cx3="http://schemas.microsoft.com/office/drawing/2016/5/9/chartex" xmlns:cx4="http://schemas.microsoft.com/office/drawing/2016/5/10/chartex" xmlns:cx5="http://schemas.microsoft.com/office/drawing/2016/5/11/chartex" xmlns:cx6="http://schemas.microsoft.com/office/drawing/2016/5/12/chartex" xmlns:cx7="http://schemas.microsoft.com/office/drawing/2016/5/13/chartex" xmlns:cx8="http://schemas.microsoft.com/office/drawing/2016/5/14/chartex" xmlns:mc="http://schemas.openxmlformats.org/markup-compatibility/2006" xmlns:aink="http://schemas.microsoft.com/office/drawing/2016/ink" xmlns:am3d="http://schemas.microsoft.com/office/drawing/2017/model3d" xmlns:o="urn:schemas-microsoft-com:office:office" xmlns:r="http://schemas.openxmlformats.org/officeDocument/2006/relationships" xmlns:m="http://schemas.openxmlformats.org/officeDocument/2006/math" xmlns:v="urn:schemas-microsoft-com:vml" xmlns:wp14="http://schemas.microsoft.com/office/word/2010/wordprocessingDrawing" xmlns:wp="http://schemas.openxmlformats.org/drawingml/2006/wordprocessingDrawing" xmlns:w10="urn:schemas-microsoft-com:office:word" xmlns:w="http://schemas.openxmlformats.org/wordprocessingml/2006/main" xmlns:w14="http://schemas.microsoft.com/office/word/2010/wordml" xmlns:w15="http://schemas.microsoft.com/office/word/2012/wordml" xmlns:w16cid="http://schemas.microsoft.com/office/word/2016/wordml/cid" xmlns:w16se="http://schemas.microsoft.com/office/word/2015/wordml/symex" xmlns:wpg="http://schemas.microsoft.com/office/word/2010/wordprocessingGroup" xmlns:wpi="http://schemas.microsoft.com/office/word/2010/wordprocessingInk" xmlns:wne="http://schemas.microsoft.com/office/word/2006/wordml" xmlns:wps="http://schemas.microsoft.com/office/word/2010/wordprocessingShape" mc:Ignorable="w14 w15 w16se w16cid wp14">
+<w:hdr xmlns:ve="http://schemas.openxmlformats.org/markup-compatibility/2006" xmlns:o="urn:schemas-microsoft-com:office:office" xmlns:r="http://schemas.openxmlformats.org/officeDocument/2006/relationships" xmlns:m="http://schemas.openxmlformats.org/officeDocument/2006/math" xmlns:v="urn:schemas-microsoft-com:vml" xmlns:wp="http://schemas.openxmlformats.org/drawingml/2006/wordprocessingDrawing" xmlns:w10="urn:schemas-microsoft-com:office:word" xmlns:w="http://schemas.openxmlformats.org/wordprocessingml/2006/main" xmlns:wne="http://schemas.microsoft.com/office/word/2006/wordml">
   <w:p>
     <w:pPr>
       <w:pStyle w:val="Header"/>
@@ -2388,7 +2410,7 @@
 </file>
 
 <file path=word/header2.xml><?xml version="1.0" encoding="utf-8"?>
-<w:hdr xmlns:wpc="http://schemas.microsoft.com/office/word/2010/wordprocessingCanvas" xmlns:cx="http://schemas.microsoft.com/office/drawing/2014/chartex" xmlns:cx1="http://schemas.microsoft.com/office/drawing/2015/9/8/chartex" xmlns:cx2="http://schemas.microsoft.com/office/drawing/2015/10/21/chartex" xmlns:cx3="http://schemas.microsoft.com/office/drawing/2016/5/9/chartex" xmlns:cx4="http://schemas.microsoft.com/office/drawing/2016/5/10/chartex" xmlns:cx5="http://schemas.microsoft.com/office/drawing/2016/5/11/chartex" xmlns:cx6="http://schemas.microsoft.com/office/drawing/2016/5/12/chartex" xmlns:cx7="http://schemas.microsoft.com/office/drawing/2016/5/13/chartex" xmlns:cx8="http://schemas.microsoft.com/office/drawing/2016/5/14/chartex" xmlns:mc="http://schemas.openxmlformats.org/markup-compatibility/2006" xmlns:aink="http://schemas.microsoft.com/office/drawing/2016/ink" xmlns:am3d="http://schemas.microsoft.com/office/drawing/2017/model3d" xmlns:o="urn:schemas-microsoft-com:office:office" xmlns:r="http://schemas.openxmlformats.org/officeDocument/2006/relationships" xmlns:m="http://schemas.openxmlformats.org/officeDocument/2006/math" xmlns:v="urn:schemas-microsoft-com:vml" xmlns:wp14="http://schemas.microsoft.com/office/word/2010/wordprocessingDrawing" xmlns:wp="http://schemas.openxmlformats.org/drawingml/2006/wordprocessingDrawing" xmlns:w10="urn:schemas-microsoft-com:office:word" xmlns:w="http://schemas.openxmlformats.org/wordprocessingml/2006/main" xmlns:w14="http://schemas.microsoft.com/office/word/2010/wordml" xmlns:w15="http://schemas.microsoft.com/office/word/2012/wordml" xmlns:w16cid="http://schemas.microsoft.com/office/word/2016/wordml/cid" xmlns:w16se="http://schemas.microsoft.com/office/word/2015/wordml/symex" xmlns:wpg="http://schemas.microsoft.com/office/word/2010/wordprocessingGroup" xmlns:wpi="http://schemas.microsoft.com/office/word/2010/wordprocessingInk" xmlns:wne="http://schemas.microsoft.com/office/word/2006/wordml" xmlns:wps="http://schemas.microsoft.com/office/word/2010/wordprocessingShape" mc:Ignorable="w14 w15 w16se w16cid wp14">
+<w:hdr xmlns:ve="http://schemas.openxmlformats.org/markup-compatibility/2006" xmlns:o="urn:schemas-microsoft-com:office:office" xmlns:r="http://schemas.openxmlformats.org/officeDocument/2006/relationships" xmlns:m="http://schemas.openxmlformats.org/officeDocument/2006/math" xmlns:v="urn:schemas-microsoft-com:vml" xmlns:wp="http://schemas.openxmlformats.org/drawingml/2006/wordprocessingDrawing" xmlns:w10="urn:schemas-microsoft-com:office:word" xmlns:w="http://schemas.openxmlformats.org/wordprocessingml/2006/main" xmlns:wne="http://schemas.microsoft.com/office/word/2006/wordml">
   <w:p>
     <w:pPr>
       <w:pStyle w:val="Header"/>
@@ -2401,7 +2423,7 @@
 </file>
 
 <file path=word/header3.xml><?xml version="1.0" encoding="utf-8"?>
-<w:hdr xmlns:wpc="http://schemas.microsoft.com/office/word/2010/wordprocessingCanvas" xmlns:cx="http://schemas.microsoft.com/office/drawing/2014/chartex" xmlns:cx1="http://schemas.microsoft.com/office/drawing/2015/9/8/chartex" xmlns:cx2="http://schemas.microsoft.com/office/drawing/2015/10/21/chartex" xmlns:cx3="http://schemas.microsoft.com/office/drawing/2016/5/9/chartex" xmlns:cx4="http://schemas.microsoft.com/office/drawing/2016/5/10/chartex" xmlns:cx5="http://schemas.microsoft.com/office/drawing/2016/5/11/chartex" xmlns:cx6="http://schemas.microsoft.com/office/drawing/2016/5/12/chartex" xmlns:cx7="http://schemas.microsoft.com/office/drawing/2016/5/13/chartex" xmlns:cx8="http://schemas.microsoft.com/office/drawing/2016/5/14/chartex" xmlns:mc="http://schemas.openxmlformats.org/markup-compatibility/2006" xmlns:aink="http://schemas.microsoft.com/office/drawing/2016/ink" xmlns:am3d="http://schemas.microsoft.com/office/drawing/2017/model3d" xmlns:o="urn:schemas-microsoft-com:office:office" xmlns:r="http://schemas.openxmlformats.org/officeDocument/2006/relationships" xmlns:m="http://schemas.openxmlformats.org/officeDocument/2006/math" xmlns:v="urn:schemas-microsoft-com:vml" xmlns:wp14="http://schemas.microsoft.com/office/word/2010/wordprocessingDrawing" xmlns:wp="http://schemas.openxmlformats.org/drawingml/2006/wordprocessingDrawing" xmlns:w10="urn:schemas-microsoft-com:office:word" xmlns:w="http://schemas.openxmlformats.org/wordprocessingml/2006/main" xmlns:w14="http://schemas.microsoft.com/office/word/2010/wordml" xmlns:w15="http://schemas.microsoft.com/office/word/2012/wordml" xmlns:w16cid="http://schemas.microsoft.com/office/word/2016/wordml/cid" xmlns:w16se="http://schemas.microsoft.com/office/word/2015/wordml/symex" xmlns:wpg="http://schemas.microsoft.com/office/word/2010/wordprocessingGroup" xmlns:wpi="http://schemas.microsoft.com/office/word/2010/wordprocessingInk" xmlns:wne="http://schemas.microsoft.com/office/word/2006/wordml" xmlns:wps="http://schemas.microsoft.com/office/word/2010/wordprocessingShape" mc:Ignorable="w14 w15 w16se w16cid wp14">
+<w:hdr xmlns:ve="http://schemas.openxmlformats.org/markup-compatibility/2006" xmlns:o="urn:schemas-microsoft-com:office:office" xmlns:r="http://schemas.openxmlformats.org/officeDocument/2006/relationships" xmlns:m="http://schemas.openxmlformats.org/officeDocument/2006/math" xmlns:v="urn:schemas-microsoft-com:vml" xmlns:wp="http://schemas.openxmlformats.org/drawingml/2006/wordprocessingDrawing" xmlns:w10="urn:schemas-microsoft-com:office:word" xmlns:w="http://schemas.openxmlformats.org/wordprocessingml/2006/main" xmlns:wne="http://schemas.microsoft.com/office/word/2006/wordml">
   <w:p>
     <w:pPr>
       <w:pStyle w:val="Header"/>
@@ -2415,6 +2437,20 @@
       </w:tabs>
       <w:spacing w:before="360"/>
     </w:pPr>
+    <w:fldSimple w:instr=" SUBJECT  \* MERGEFORMAT ">
+      <w:r>
+        <w:rPr>
+          <w:i/>
+        </w:rPr>
+        <w:t>Software Design Specification</w:t>
+      </w:r>
+    </w:fldSimple>
+    <w:r>
+      <w:rPr>
+        <w:i/>
+      </w:rPr>
+      <w:t xml:space="preserve"> for </w:t>
+    </w:r>
     <w:r>
       <w:rPr>
         <w:i/>
@@ -2425,7 +2461,7 @@
       <w:rPr>
         <w:i/>
       </w:rPr>
-      <w:instrText xml:space="preserve"> SUBJECT  \* MERGEFORMAT </w:instrText>
+      <w:instrText xml:space="preserve"> title </w:instrText>
     </w:r>
     <w:r>
       <w:rPr>
@@ -2437,52 +2473,8 @@
       <w:rPr>
         <w:i/>
       </w:rPr>
-      <w:t>Software Design Specification</w:t>
+      <w:t>[ Project ]</w:t>
     </w:r>
-    <w:r>
-      <w:rPr>
-        <w:i/>
-      </w:rPr>
-      <w:fldChar w:fldCharType="end"/>
-    </w:r>
-    <w:r>
-      <w:rPr>
-        <w:i/>
-      </w:rPr>
-      <w:t xml:space="preserve"> for </w:t>
-    </w:r>
-    <w:r>
-      <w:rPr>
-        <w:i/>
-      </w:rPr>
-      <w:fldChar w:fldCharType="begin"/>
-    </w:r>
-    <w:r>
-      <w:rPr>
-        <w:i/>
-      </w:rPr>
-      <w:instrText xml:space="preserve"> title </w:instrText>
-    </w:r>
-    <w:r>
-      <w:rPr>
-        <w:i/>
-      </w:rPr>
-      <w:fldChar w:fldCharType="separate"/>
-    </w:r>
-    <w:r>
-      <w:rPr>
-        <w:i/>
-      </w:rPr>
-      <w:t xml:space="preserve">[ </w:t>
-    </w:r>
-    <w:proofErr w:type="gramStart"/>
-    <w:r>
-      <w:rPr>
-        <w:i/>
-      </w:rPr>
-      <w:t>Project ]</w:t>
-    </w:r>
-    <w:proofErr w:type="gramEnd"/>
     <w:r>
       <w:rPr>
         <w:i/>
@@ -2532,23 +2524,15 @@
 </file>
 
 <file path=word/header4.xml><?xml version="1.0" encoding="utf-8"?>
-<w:hdr xmlns:wpc="http://schemas.microsoft.com/office/word/2010/wordprocessingCanvas" xmlns:cx="http://schemas.microsoft.com/office/drawing/2014/chartex" xmlns:cx1="http://schemas.microsoft.com/office/drawing/2015/9/8/chartex" xmlns:cx2="http://schemas.microsoft.com/office/drawing/2015/10/21/chartex" xmlns:cx3="http://schemas.microsoft.com/office/drawing/2016/5/9/chartex" xmlns:cx4="http://schemas.microsoft.com/office/drawing/2016/5/10/chartex" xmlns:cx5="http://schemas.microsoft.com/office/drawing/2016/5/11/chartex" xmlns:cx6="http://schemas.microsoft.com/office/drawing/2016/5/12/chartex" xmlns:cx7="http://schemas.microsoft.com/office/drawing/2016/5/13/chartex" xmlns:cx8="http://schemas.microsoft.com/office/drawing/2016/5/14/chartex" xmlns:mc="http://schemas.openxmlformats.org/markup-compatibility/2006" xmlns:aink="http://schemas.microsoft.com/office/drawing/2016/ink" xmlns:am3d="http://schemas.microsoft.com/office/drawing/2017/model3d" xmlns:o="urn:schemas-microsoft-com:office:office" xmlns:r="http://schemas.openxmlformats.org/officeDocument/2006/relationships" xmlns:m="http://schemas.openxmlformats.org/officeDocument/2006/math" xmlns:v="urn:schemas-microsoft-com:vml" xmlns:wp14="http://schemas.microsoft.com/office/word/2010/wordprocessingDrawing" xmlns:wp="http://schemas.openxmlformats.org/drawingml/2006/wordprocessingDrawing" xmlns:w10="urn:schemas-microsoft-com:office:word" xmlns:w="http://schemas.openxmlformats.org/wordprocessingml/2006/main" xmlns:w14="http://schemas.microsoft.com/office/word/2010/wordml" xmlns:w15="http://schemas.microsoft.com/office/word/2012/wordml" xmlns:w16cid="http://schemas.microsoft.com/office/word/2016/wordml/cid" xmlns:w16se="http://schemas.microsoft.com/office/word/2015/wordml/symex" xmlns:wpg="http://schemas.microsoft.com/office/word/2010/wordprocessingGroup" xmlns:wpi="http://schemas.microsoft.com/office/word/2010/wordprocessingInk" xmlns:wne="http://schemas.microsoft.com/office/word/2006/wordml" xmlns:wps="http://schemas.microsoft.com/office/word/2010/wordprocessingShape" mc:Ignorable="w14 w15 w16se w16cid wp14">
+<w:hdr xmlns:ve="http://schemas.openxmlformats.org/markup-compatibility/2006" xmlns:o="urn:schemas-microsoft-com:office:office" xmlns:r="http://schemas.openxmlformats.org/officeDocument/2006/relationships" xmlns:m="http://schemas.openxmlformats.org/officeDocument/2006/math" xmlns:v="urn:schemas-microsoft-com:vml" xmlns:wp="http://schemas.openxmlformats.org/drawingml/2006/wordprocessingDrawing" xmlns:w10="urn:schemas-microsoft-com:office:word" xmlns:w="http://schemas.openxmlformats.org/wordprocessingml/2006/main" xmlns:wne="http://schemas.microsoft.com/office/word/2006/wordml">
   <w:p>
     <w:pPr>
       <w:pStyle w:val="Confidential-Top"/>
       <w:framePr w:wrap="auto"/>
       <w:shd w:val="pct80" w:color="FF0000" w:fill="auto"/>
     </w:pPr>
-    <w:proofErr w:type="spellStart"/>
     <w:r>
-      <w:t>Constru</w:t>
-    </w:r>
-    <w:r>
-      <w:t>x</w:t>
-    </w:r>
-    <w:proofErr w:type="spellEnd"/>
-    <w:r>
-      <w:t xml:space="preserve"> Confidential</w:t>
+      <w:t>Construx Confidential</w:t>
     </w:r>
   </w:p>
   <w:p>
@@ -2562,9 +2546,10 @@
       <w:rPr>
         <w:noProof/>
         <w:sz w:val="20"/>
+        <w:lang w:val="en-US"/>
       </w:rPr>
       <w:drawing>
-        <wp:inline distT="0" distB="0" distL="0" distR="0" wp14:anchorId="269AB363" wp14:editId="1430DEDA">
+        <wp:inline distT="0" distB="0" distL="0" distR="0">
           <wp:extent cx="1123950" cy="285750"/>
           <wp:effectExtent l="0" t="0" r="0" b="0"/>
           <wp:docPr id="1" name="Picture 1"/>
@@ -2584,7 +2569,7 @@
                   <a:blip r:embed="rId1">
                     <a:extLst>
                       <a:ext uri="{28A0092B-C50C-407E-A947-70E740481C1C}">
-                        <a14:useLocalDpi xmlns:a14="http://schemas.microsoft.com/office/drawing/2010/main" val="0"/>
+                        <a14:useLocalDpi xmlns:a14="http://schemas.microsoft.com/office/drawing/2010/main" xmlns:wps="http://schemas.microsoft.com/office/word/2010/wordprocessingShape" xmlns:wpi="http://schemas.microsoft.com/office/word/2010/wordprocessingInk" xmlns:wpg="http://schemas.microsoft.com/office/word/2010/wordprocessingGroup" xmlns:w16se="http://schemas.microsoft.com/office/word/2015/wordml/symex" xmlns:w16cid="http://schemas.microsoft.com/office/word/2016/wordml/cid" xmlns:w15="http://schemas.microsoft.com/office/word/2012/wordml" xmlns:w14="http://schemas.microsoft.com/office/word/2010/wordml" xmlns:w="http://schemas.openxmlformats.org/wordprocessingml/2006/main" xmlns:w10="urn:schemas-microsoft-com:office:word" xmlns:wp14="http://schemas.microsoft.com/office/word/2010/wordprocessingDrawing" xmlns:v="urn:schemas-microsoft-com:vml" xmlns:o="urn:schemas-microsoft-com:office:office" xmlns:am3d="http://schemas.microsoft.com/office/drawing/2017/model3d" xmlns:aink="http://schemas.microsoft.com/office/drawing/2016/ink" xmlns:mc="http://schemas.openxmlformats.org/markup-compatibility/2006" xmlns:cx8="http://schemas.microsoft.com/office/drawing/2016/5/14/chartex" xmlns:cx7="http://schemas.microsoft.com/office/drawing/2016/5/13/chartex" xmlns:cx6="http://schemas.microsoft.com/office/drawing/2016/5/12/chartex" xmlns:cx5="http://schemas.microsoft.com/office/drawing/2016/5/11/chartex" xmlns:cx4="http://schemas.microsoft.com/office/drawing/2016/5/10/chartex" xmlns:cx3="http://schemas.microsoft.com/office/drawing/2016/5/9/chartex" xmlns:cx2="http://schemas.microsoft.com/office/drawing/2015/10/21/chartex" xmlns:cx1="http://schemas.microsoft.com/office/drawing/2015/9/8/chartex" xmlns:cx="http://schemas.microsoft.com/office/drawing/2014/chartex" xmlns:wpc="http://schemas.microsoft.com/office/word/2010/wordprocessingCanvas" xmlns="" val="0"/>
                       </a:ext>
                     </a:extLst>
                   </a:blip>
@@ -2625,40 +2610,22 @@
       <w:fldChar w:fldCharType="separate"/>
     </w:r>
     <w:r>
-      <w:t xml:space="preserve">[ </w:t>
-    </w:r>
-    <w:proofErr w:type="gramStart"/>
-    <w:r>
-      <w:t>Project ]</w:t>
-    </w:r>
-    <w:proofErr w:type="gramEnd"/>
-    <w:r>
-      <w:fldChar w:fldCharType="end"/>
-    </w:r>
-    <w:r>
-      <w:t xml:space="preserve"> </w:t>
-    </w:r>
-    <w:r>
-      <w:fldChar w:fldCharType="begin"/>
-    </w:r>
-    <w:r>
-      <w:instrText xml:space="preserve"> SUBJECT  \* MERGEFORMAT </w:instrText>
-    </w:r>
-    <w:r>
-      <w:fldChar w:fldCharType="separate"/>
-    </w:r>
-    <w:r>
-      <w:t>Software Design Specification</w:t>
+      <w:t>[ Project ]</w:t>
     </w:r>
     <w:r>
       <w:fldChar w:fldCharType="end"/>
     </w:r>
+    <w:fldSimple w:instr=" SUBJECT  \* MERGEFORMAT ">
+      <w:r>
+        <w:t>Software Design Specification</w:t>
+      </w:r>
+    </w:fldSimple>
   </w:p>
 </w:hdr>
 </file>
 
 <file path=word/header5.xml><?xml version="1.0" encoding="utf-8"?>
-<w:hdr xmlns:wpc="http://schemas.microsoft.com/office/word/2010/wordprocessingCanvas" xmlns:cx="http://schemas.microsoft.com/office/drawing/2014/chartex" xmlns:cx1="http://schemas.microsoft.com/office/drawing/2015/9/8/chartex" xmlns:cx2="http://schemas.microsoft.com/office/drawing/2015/10/21/chartex" xmlns:cx3="http://schemas.microsoft.com/office/drawing/2016/5/9/chartex" xmlns:cx4="http://schemas.microsoft.com/office/drawing/2016/5/10/chartex" xmlns:cx5="http://schemas.microsoft.com/office/drawing/2016/5/11/chartex" xmlns:cx6="http://schemas.microsoft.com/office/drawing/2016/5/12/chartex" xmlns:cx7="http://schemas.microsoft.com/office/drawing/2016/5/13/chartex" xmlns:cx8="http://schemas.microsoft.com/office/drawing/2016/5/14/chartex" xmlns:mc="http://schemas.openxmlformats.org/markup-compatibility/2006" xmlns:aink="http://schemas.microsoft.com/office/drawing/2016/ink" xmlns:am3d="http://schemas.microsoft.com/office/drawing/2017/model3d" xmlns:o="urn:schemas-microsoft-com:office:office" xmlns:r="http://schemas.openxmlformats.org/officeDocument/2006/relationships" xmlns:m="http://schemas.openxmlformats.org/officeDocument/2006/math" xmlns:v="urn:schemas-microsoft-com:vml" xmlns:wp14="http://schemas.microsoft.com/office/word/2010/wordprocessingDrawing" xmlns:wp="http://schemas.openxmlformats.org/drawingml/2006/wordprocessingDrawing" xmlns:w10="urn:schemas-microsoft-com:office:word" xmlns:w="http://schemas.openxmlformats.org/wordprocessingml/2006/main" xmlns:w14="http://schemas.microsoft.com/office/word/2010/wordml" xmlns:w15="http://schemas.microsoft.com/office/word/2012/wordml" xmlns:w16cid="http://schemas.microsoft.com/office/word/2016/wordml/cid" xmlns:w16se="http://schemas.microsoft.com/office/word/2015/wordml/symex" xmlns:wpg="http://schemas.microsoft.com/office/word/2010/wordprocessingGroup" xmlns:wpi="http://schemas.microsoft.com/office/word/2010/wordprocessingInk" xmlns:wne="http://schemas.microsoft.com/office/word/2006/wordml" xmlns:wps="http://schemas.microsoft.com/office/word/2010/wordprocessingShape" mc:Ignorable="w14 w15 w16se w16cid wp14">
+<w:hdr xmlns:ve="http://schemas.openxmlformats.org/markup-compatibility/2006" xmlns:o="urn:schemas-microsoft-com:office:office" xmlns:r="http://schemas.openxmlformats.org/officeDocument/2006/relationships" xmlns:m="http://schemas.openxmlformats.org/officeDocument/2006/math" xmlns:v="urn:schemas-microsoft-com:vml" xmlns:wp="http://schemas.openxmlformats.org/drawingml/2006/wordprocessingDrawing" xmlns:w10="urn:schemas-microsoft-com:office:word" xmlns:w="http://schemas.openxmlformats.org/wordprocessingml/2006/main" xmlns:wne="http://schemas.microsoft.com/office/word/2006/wordml">
   <w:p>
     <w:pPr>
       <w:pStyle w:val="Header"/>
@@ -2672,6 +2639,20 @@
         <w:i/>
       </w:rPr>
     </w:pPr>
+    <w:fldSimple w:instr=" SUBJECT  \* MERGEFORMAT ">
+      <w:r>
+        <w:rPr>
+          <w:i/>
+        </w:rPr>
+        <w:t>Software Design Specification</w:t>
+      </w:r>
+    </w:fldSimple>
+    <w:r>
+      <w:rPr>
+        <w:i/>
+      </w:rPr>
+      <w:t xml:space="preserve"> for </w:t>
+    </w:r>
     <w:r>
       <w:rPr>
         <w:i/>
@@ -2682,7 +2663,7 @@
       <w:rPr>
         <w:i/>
       </w:rPr>
-      <w:instrText xml:space="preserve"> SUBJECT  \* MERGEFORMAT </w:instrText>
+      <w:instrText xml:space="preserve"> title </w:instrText>
     </w:r>
     <w:r>
       <w:rPr>
@@ -2694,58 +2675,8 @@
       <w:rPr>
         <w:i/>
       </w:rPr>
-      <w:t>Software D</w:t>
+      <w:t>[ Project ]</w:t>
     </w:r>
-    <w:r>
-      <w:rPr>
-        <w:i/>
-      </w:rPr>
-      <w:t>esign Specification</w:t>
-    </w:r>
-    <w:r>
-      <w:rPr>
-        <w:i/>
-      </w:rPr>
-      <w:fldChar w:fldCharType="end"/>
-    </w:r>
-    <w:r>
-      <w:rPr>
-        <w:i/>
-      </w:rPr>
-      <w:t xml:space="preserve"> for </w:t>
-    </w:r>
-    <w:r>
-      <w:rPr>
-        <w:i/>
-      </w:rPr>
-      <w:fldChar w:fldCharType="begin"/>
-    </w:r>
-    <w:r>
-      <w:rPr>
-        <w:i/>
-      </w:rPr>
-      <w:instrText xml:space="preserve"> title </w:instrText>
-    </w:r>
-    <w:r>
-      <w:rPr>
-        <w:i/>
-      </w:rPr>
-      <w:fldChar w:fldCharType="separate"/>
-    </w:r>
-    <w:r>
-      <w:rPr>
-        <w:i/>
-      </w:rPr>
-      <w:t xml:space="preserve">[ </w:t>
-    </w:r>
-    <w:proofErr w:type="gramStart"/>
-    <w:r>
-      <w:rPr>
-        <w:i/>
-      </w:rPr>
-      <w:t>Project ]</w:t>
-    </w:r>
-    <w:proofErr w:type="gramEnd"/>
     <w:r>
       <w:rPr>
         <w:i/>
@@ -2786,7 +2717,7 @@
         <w:i/>
         <w:noProof/>
       </w:rPr>
-      <w:t>2</w:t>
+      <w:t>1</w:t>
     </w:r>
     <w:r>
       <w:rPr>
@@ -2800,8 +2731,8 @@
 </file>
 
 <file path=word/numbering.xml><?xml version="1.0" encoding="utf-8"?>
-<w:numbering xmlns:wpc="http://schemas.microsoft.com/office/word/2010/wordprocessingCanvas" xmlns:cx="http://schemas.microsoft.com/office/drawing/2014/chartex" xmlns:cx1="http://schemas.microsoft.com/office/drawing/2015/9/8/chartex" xmlns:cx2="http://schemas.microsoft.com/office/drawing/2015/10/21/chartex" xmlns:cx3="http://schemas.microsoft.com/office/drawing/2016/5/9/chartex" xmlns:cx4="http://schemas.microsoft.com/office/drawing/2016/5/10/chartex" xmlns:cx5="http://schemas.microsoft.com/office/drawing/2016/5/11/chartex" xmlns:cx6="http://schemas.microsoft.com/office/drawing/2016/5/12/chartex" xmlns:cx7="http://schemas.microsoft.com/office/drawing/2016/5/13/chartex" xmlns:cx8="http://schemas.microsoft.com/office/drawing/2016/5/14/chartex" xmlns:mc="http://schemas.openxmlformats.org/markup-compatibility/2006" xmlns:aink="http://schemas.microsoft.com/office/drawing/2016/ink" xmlns:am3d="http://schemas.microsoft.com/office/drawing/2017/model3d" xmlns:o="urn:schemas-microsoft-com:office:office" xmlns:r="http://schemas.openxmlformats.org/officeDocument/2006/relationships" xmlns:m="http://schemas.openxmlformats.org/officeDocument/2006/math" xmlns:v="urn:schemas-microsoft-com:vml" xmlns:wp14="http://schemas.microsoft.com/office/word/2010/wordprocessingDrawing" xmlns:wp="http://schemas.openxmlformats.org/drawingml/2006/wordprocessingDrawing" xmlns:w10="urn:schemas-microsoft-com:office:word" xmlns:w="http://schemas.openxmlformats.org/wordprocessingml/2006/main" xmlns:w14="http://schemas.microsoft.com/office/word/2010/wordml" xmlns:w15="http://schemas.microsoft.com/office/word/2012/wordml" xmlns:w16cid="http://schemas.microsoft.com/office/word/2016/wordml/cid" xmlns:w16se="http://schemas.microsoft.com/office/word/2015/wordml/symex" xmlns:wpg="http://schemas.microsoft.com/office/word/2010/wordprocessingGroup" xmlns:wpi="http://schemas.microsoft.com/office/word/2010/wordprocessingInk" xmlns:wne="http://schemas.microsoft.com/office/word/2006/wordml" xmlns:wps="http://schemas.microsoft.com/office/word/2010/wordprocessingShape" mc:Ignorable="w14 w15 w16se w16cid wp14">
-  <w:abstractNum w:abstractNumId="0" w15:restartNumberingAfterBreak="0">
+<w:numbering xmlns:ve="http://schemas.openxmlformats.org/markup-compatibility/2006" xmlns:o="urn:schemas-microsoft-com:office:office" xmlns:r="http://schemas.openxmlformats.org/officeDocument/2006/relationships" xmlns:m="http://schemas.openxmlformats.org/officeDocument/2006/math" xmlns:v="urn:schemas-microsoft-com:vml" xmlns:wp="http://schemas.openxmlformats.org/drawingml/2006/wordprocessingDrawing" xmlns:w10="urn:schemas-microsoft-com:office:word" xmlns:w="http://schemas.openxmlformats.org/wordprocessingml/2006/main" xmlns:wne="http://schemas.microsoft.com/office/word/2006/wordml">
+  <w:abstractNum w:abstractNumId="0">
     <w:nsid w:val="FFFFFFFE"/>
     <w:multiLevelType w:val="singleLevel"/>
     <w:tmpl w:val="FFFFFFFF"/>
@@ -2811,7 +2742,7 @@
       <w:lvlJc w:val="left"/>
     </w:lvl>
   </w:abstractNum>
-  <w:abstractNum w:abstractNumId="1" w15:restartNumberingAfterBreak="0">
+  <w:abstractNum w:abstractNumId="1">
     <w:nsid w:val="09F64FEC"/>
     <w:multiLevelType w:val="singleLevel"/>
     <w:tmpl w:val="2BACB9AC"/>
@@ -2829,7 +2760,7 @@
       </w:rPr>
     </w:lvl>
   </w:abstractNum>
-  <w:abstractNum w:abstractNumId="2" w15:restartNumberingAfterBreak="0">
+  <w:abstractNum w:abstractNumId="2">
     <w:nsid w:val="0F9B52CA"/>
     <w:multiLevelType w:val="singleLevel"/>
     <w:tmpl w:val="04090007"/>
@@ -2850,7 +2781,7 @@
       </w:rPr>
     </w:lvl>
   </w:abstractNum>
-  <w:abstractNum w:abstractNumId="3" w15:restartNumberingAfterBreak="0">
+  <w:abstractNum w:abstractNumId="3">
     <w:nsid w:val="116A4752"/>
     <w:multiLevelType w:val="singleLevel"/>
     <w:tmpl w:val="04090007"/>
@@ -2871,11 +2802,11 @@
       </w:rPr>
     </w:lvl>
   </w:abstractNum>
-  <w:abstractNum w:abstractNumId="4" w15:restartNumberingAfterBreak="0">
+  <w:abstractNum w:abstractNumId="4">
     <w:nsid w:val="136E2A2F"/>
     <w:multiLevelType w:val="hybridMultilevel"/>
     <w:tmpl w:val="EC38C408"/>
-    <w:lvl w:ilvl="0">
+    <w:lvl w:ilvl="0" w:tplc="3A02DEE2">
       <w:start w:val="1"/>
       <w:numFmt w:val="decimal"/>
       <w:lvlText w:val="%1."/>
@@ -2887,7 +2818,7 @@
         <w:ind w:left="720" w:hanging="360"/>
       </w:pPr>
     </w:lvl>
-    <w:lvl w:ilvl="1" w:tentative="1">
+    <w:lvl w:ilvl="1" w:tplc="17C683DC" w:tentative="1">
       <w:start w:val="1"/>
       <w:numFmt w:val="lowerLetter"/>
       <w:lvlText w:val="%2."/>
@@ -2899,7 +2830,7 @@
         <w:ind w:left="1440" w:hanging="360"/>
       </w:pPr>
     </w:lvl>
-    <w:lvl w:ilvl="2" w:tentative="1">
+    <w:lvl w:ilvl="2" w:tplc="1392358E" w:tentative="1">
       <w:start w:val="1"/>
       <w:numFmt w:val="lowerRoman"/>
       <w:lvlText w:val="%3."/>
@@ -2911,7 +2842,7 @@
         <w:ind w:left="2160" w:hanging="180"/>
       </w:pPr>
     </w:lvl>
-    <w:lvl w:ilvl="3" w:tentative="1">
+    <w:lvl w:ilvl="3" w:tplc="EB828C96" w:tentative="1">
       <w:start w:val="1"/>
       <w:numFmt w:val="decimal"/>
       <w:lvlText w:val="%4."/>
@@ -2923,7 +2854,7 @@
         <w:ind w:left="2880" w:hanging="360"/>
       </w:pPr>
     </w:lvl>
-    <w:lvl w:ilvl="4" w:tentative="1">
+    <w:lvl w:ilvl="4" w:tplc="D234B1EA" w:tentative="1">
       <w:start w:val="1"/>
       <w:numFmt w:val="lowerLetter"/>
       <w:lvlText w:val="%5."/>
@@ -2935,7 +2866,7 @@
         <w:ind w:left="3600" w:hanging="360"/>
       </w:pPr>
     </w:lvl>
-    <w:lvl w:ilvl="5" w:tentative="1">
+    <w:lvl w:ilvl="5" w:tplc="01C2B970" w:tentative="1">
       <w:start w:val="1"/>
       <w:numFmt w:val="lowerRoman"/>
       <w:lvlText w:val="%6."/>
@@ -2947,7 +2878,7 @@
         <w:ind w:left="4320" w:hanging="180"/>
       </w:pPr>
     </w:lvl>
-    <w:lvl w:ilvl="6" w:tentative="1">
+    <w:lvl w:ilvl="6" w:tplc="99304778" w:tentative="1">
       <w:start w:val="1"/>
       <w:numFmt w:val="decimal"/>
       <w:lvlText w:val="%7."/>
@@ -2959,7 +2890,7 @@
         <w:ind w:left="5040" w:hanging="360"/>
       </w:pPr>
     </w:lvl>
-    <w:lvl w:ilvl="7" w:tentative="1">
+    <w:lvl w:ilvl="7" w:tplc="2544F8B8" w:tentative="1">
       <w:start w:val="1"/>
       <w:numFmt w:val="lowerLetter"/>
       <w:lvlText w:val="%8."/>
@@ -2971,7 +2902,7 @@
         <w:ind w:left="5760" w:hanging="360"/>
       </w:pPr>
     </w:lvl>
-    <w:lvl w:ilvl="8" w:tentative="1">
+    <w:lvl w:ilvl="8" w:tplc="397473DE" w:tentative="1">
       <w:start w:val="1"/>
       <w:numFmt w:val="lowerRoman"/>
       <w:lvlText w:val="%9."/>
@@ -2984,7 +2915,7 @@
       </w:pPr>
     </w:lvl>
   </w:abstractNum>
-  <w:abstractNum w:abstractNumId="5" w15:restartNumberingAfterBreak="0">
+  <w:abstractNum w:abstractNumId="5">
     <w:nsid w:val="18F76935"/>
     <w:multiLevelType w:val="singleLevel"/>
     <w:tmpl w:val="04090007"/>
@@ -3005,7 +2936,7 @@
       </w:rPr>
     </w:lvl>
   </w:abstractNum>
-  <w:abstractNum w:abstractNumId="6" w15:restartNumberingAfterBreak="0">
+  <w:abstractNum w:abstractNumId="6">
     <w:nsid w:val="1DB60082"/>
     <w:multiLevelType w:val="singleLevel"/>
     <w:tmpl w:val="B5541090"/>
@@ -3020,7 +2951,7 @@
       </w:pPr>
     </w:lvl>
   </w:abstractNum>
-  <w:abstractNum w:abstractNumId="7" w15:restartNumberingAfterBreak="0">
+  <w:abstractNum w:abstractNumId="7">
     <w:nsid w:val="254C1674"/>
     <w:multiLevelType w:val="multilevel"/>
     <w:tmpl w:val="66403F7A"/>
@@ -3096,7 +3027,7 @@
       <w:lvlJc w:val="left"/>
     </w:lvl>
   </w:abstractNum>
-  <w:abstractNum w:abstractNumId="8" w15:restartNumberingAfterBreak="0">
+  <w:abstractNum w:abstractNumId="8">
     <w:nsid w:val="25D1779F"/>
     <w:multiLevelType w:val="multilevel"/>
     <w:tmpl w:val="2E8C2F8C"/>
@@ -3164,7 +3095,7 @@
       <w:lvlJc w:val="left"/>
     </w:lvl>
   </w:abstractNum>
-  <w:abstractNum w:abstractNumId="9" w15:restartNumberingAfterBreak="0">
+  <w:abstractNum w:abstractNumId="9">
     <w:nsid w:val="2C1D1D27"/>
     <w:multiLevelType w:val="singleLevel"/>
     <w:tmpl w:val="FFFFFFFF"/>
@@ -3183,7 +3114,7 @@
       </w:rPr>
     </w:lvl>
   </w:abstractNum>
-  <w:abstractNum w:abstractNumId="10" w15:restartNumberingAfterBreak="0">
+  <w:abstractNum w:abstractNumId="10">
     <w:nsid w:val="2FA8056A"/>
     <w:multiLevelType w:val="singleLevel"/>
     <w:tmpl w:val="B5541090"/>
@@ -3198,7 +3129,7 @@
       </w:pPr>
     </w:lvl>
   </w:abstractNum>
-  <w:abstractNum w:abstractNumId="11" w15:restartNumberingAfterBreak="0">
+  <w:abstractNum w:abstractNumId="11">
     <w:nsid w:val="317333D7"/>
     <w:multiLevelType w:val="singleLevel"/>
     <w:tmpl w:val="2BACB9AC"/>
@@ -3216,7 +3147,7 @@
       </w:rPr>
     </w:lvl>
   </w:abstractNum>
-  <w:abstractNum w:abstractNumId="12" w15:restartNumberingAfterBreak="0">
+  <w:abstractNum w:abstractNumId="12">
     <w:nsid w:val="3C6369D2"/>
     <w:multiLevelType w:val="singleLevel"/>
     <w:tmpl w:val="04090001"/>
@@ -3236,7 +3167,7 @@
       </w:rPr>
     </w:lvl>
   </w:abstractNum>
-  <w:abstractNum w:abstractNumId="13" w15:restartNumberingAfterBreak="0">
+  <w:abstractNum w:abstractNumId="13">
     <w:nsid w:val="425B4D96"/>
     <w:multiLevelType w:val="singleLevel"/>
     <w:tmpl w:val="2BACB9AC"/>
@@ -3254,7 +3185,7 @@
       </w:rPr>
     </w:lvl>
   </w:abstractNum>
-  <w:abstractNum w:abstractNumId="14" w15:restartNumberingAfterBreak="0">
+  <w:abstractNum w:abstractNumId="14">
     <w:nsid w:val="46D21900"/>
     <w:multiLevelType w:val="singleLevel"/>
     <w:tmpl w:val="B5541090"/>
@@ -3269,7 +3200,7 @@
       </w:pPr>
     </w:lvl>
   </w:abstractNum>
-  <w:abstractNum w:abstractNumId="15" w15:restartNumberingAfterBreak="0">
+  <w:abstractNum w:abstractNumId="15">
     <w:nsid w:val="4EA67DFA"/>
     <w:multiLevelType w:val="singleLevel"/>
     <w:tmpl w:val="7B226978"/>
@@ -3289,7 +3220,7 @@
       </w:rPr>
     </w:lvl>
   </w:abstractNum>
-  <w:abstractNum w:abstractNumId="16" w15:restartNumberingAfterBreak="0">
+  <w:abstractNum w:abstractNumId="16">
     <w:nsid w:val="515E42C7"/>
     <w:multiLevelType w:val="singleLevel"/>
     <w:tmpl w:val="04090007"/>
@@ -3310,7 +3241,7 @@
       </w:rPr>
     </w:lvl>
   </w:abstractNum>
-  <w:abstractNum w:abstractNumId="17" w15:restartNumberingAfterBreak="0">
+  <w:abstractNum w:abstractNumId="17">
     <w:nsid w:val="57BC037C"/>
     <w:multiLevelType w:val="singleLevel"/>
     <w:tmpl w:val="04090007"/>
@@ -3331,7 +3262,7 @@
       </w:rPr>
     </w:lvl>
   </w:abstractNum>
-  <w:abstractNum w:abstractNumId="18" w15:restartNumberingAfterBreak="0">
+  <w:abstractNum w:abstractNumId="18">
     <w:nsid w:val="5ECC7963"/>
     <w:multiLevelType w:val="singleLevel"/>
     <w:tmpl w:val="04090007"/>
@@ -3352,7 +3283,7 @@
       </w:rPr>
     </w:lvl>
   </w:abstractNum>
-  <w:abstractNum w:abstractNumId="19" w15:restartNumberingAfterBreak="0">
+  <w:abstractNum w:abstractNumId="19">
     <w:nsid w:val="5EEE2BA5"/>
     <w:multiLevelType w:val="singleLevel"/>
     <w:tmpl w:val="B5541090"/>
@@ -3367,11 +3298,11 @@
       </w:pPr>
     </w:lvl>
   </w:abstractNum>
-  <w:abstractNum w:abstractNumId="20" w15:restartNumberingAfterBreak="0">
+  <w:abstractNum w:abstractNumId="20">
     <w:nsid w:val="5F6F658A"/>
     <w:multiLevelType w:val="hybridMultilevel"/>
     <w:tmpl w:val="49D0FF4E"/>
-    <w:lvl w:ilvl="0">
+    <w:lvl w:ilvl="0" w:tplc="0B2CE394">
       <w:start w:val="1"/>
       <w:numFmt w:val="bullet"/>
       <w:lvlText w:val=""/>
@@ -3386,7 +3317,7 @@
         <w:rFonts w:ascii="Symbol" w:hAnsi="Symbol" w:hint="default"/>
       </w:rPr>
     </w:lvl>
-    <w:lvl w:ilvl="1" w:tentative="1">
+    <w:lvl w:ilvl="1" w:tplc="4E52FC40" w:tentative="1">
       <w:start w:val="1"/>
       <w:numFmt w:val="bullet"/>
       <w:lvlText w:val="o"/>
@@ -3401,7 +3332,7 @@
         <w:rFonts w:ascii="Courier New" w:hAnsi="Courier New" w:hint="default"/>
       </w:rPr>
     </w:lvl>
-    <w:lvl w:ilvl="2" w:tentative="1">
+    <w:lvl w:ilvl="2" w:tplc="DEF030F0" w:tentative="1">
       <w:start w:val="1"/>
       <w:numFmt w:val="bullet"/>
       <w:lvlText w:val=""/>
@@ -3416,7 +3347,7 @@
         <w:rFonts w:ascii="Wingdings" w:hAnsi="Wingdings" w:hint="default"/>
       </w:rPr>
     </w:lvl>
-    <w:lvl w:ilvl="3" w:tentative="1">
+    <w:lvl w:ilvl="3" w:tplc="CA56CF42" w:tentative="1">
       <w:start w:val="1"/>
       <w:numFmt w:val="bullet"/>
       <w:lvlText w:val=""/>
@@ -3431,7 +3362,7 @@
         <w:rFonts w:ascii="Symbol" w:hAnsi="Symbol" w:hint="default"/>
       </w:rPr>
     </w:lvl>
-    <w:lvl w:ilvl="4" w:tentative="1">
+    <w:lvl w:ilvl="4" w:tplc="A43C09FE" w:tentative="1">
       <w:start w:val="1"/>
       <w:numFmt w:val="bullet"/>
       <w:lvlText w:val="o"/>
@@ -3446,7 +3377,7 @@
         <w:rFonts w:ascii="Courier New" w:hAnsi="Courier New" w:hint="default"/>
       </w:rPr>
     </w:lvl>
-    <w:lvl w:ilvl="5" w:tentative="1">
+    <w:lvl w:ilvl="5" w:tplc="98964A0A" w:tentative="1">
       <w:start w:val="1"/>
       <w:numFmt w:val="bullet"/>
       <w:lvlText w:val=""/>
@@ -3461,7 +3392,7 @@
         <w:rFonts w:ascii="Wingdings" w:hAnsi="Wingdings" w:hint="default"/>
       </w:rPr>
     </w:lvl>
-    <w:lvl w:ilvl="6" w:tentative="1">
+    <w:lvl w:ilvl="6" w:tplc="D23CF746" w:tentative="1">
       <w:start w:val="1"/>
       <w:numFmt w:val="bullet"/>
       <w:lvlText w:val=""/>
@@ -3476,7 +3407,7 @@
         <w:rFonts w:ascii="Symbol" w:hAnsi="Symbol" w:hint="default"/>
       </w:rPr>
     </w:lvl>
-    <w:lvl w:ilvl="7" w:tentative="1">
+    <w:lvl w:ilvl="7" w:tplc="D85AA140" w:tentative="1">
       <w:start w:val="1"/>
       <w:numFmt w:val="bullet"/>
       <w:lvlText w:val="o"/>
@@ -3491,7 +3422,7 @@
         <w:rFonts w:ascii="Courier New" w:hAnsi="Courier New" w:hint="default"/>
       </w:rPr>
     </w:lvl>
-    <w:lvl w:ilvl="8" w:tentative="1">
+    <w:lvl w:ilvl="8" w:tplc="8AF07ECA" w:tentative="1">
       <w:start w:val="1"/>
       <w:numFmt w:val="bullet"/>
       <w:lvlText w:val=""/>
@@ -3507,7 +3438,7 @@
       </w:rPr>
     </w:lvl>
   </w:abstractNum>
-  <w:abstractNum w:abstractNumId="21" w15:restartNumberingAfterBreak="0">
+  <w:abstractNum w:abstractNumId="21">
     <w:nsid w:val="650A0E40"/>
     <w:multiLevelType w:val="singleLevel"/>
     <w:tmpl w:val="B16E4708"/>
@@ -3528,7 +3459,7 @@
       </w:rPr>
     </w:lvl>
   </w:abstractNum>
-  <w:abstractNum w:abstractNumId="22" w15:restartNumberingAfterBreak="0">
+  <w:abstractNum w:abstractNumId="22">
     <w:nsid w:val="676429C8"/>
     <w:multiLevelType w:val="singleLevel"/>
     <w:tmpl w:val="47387DD4"/>
@@ -3546,7 +3477,7 @@
       </w:rPr>
     </w:lvl>
   </w:abstractNum>
-  <w:abstractNum w:abstractNumId="23" w15:restartNumberingAfterBreak="0">
+  <w:abstractNum w:abstractNumId="23">
     <w:nsid w:val="68B81AC7"/>
     <w:multiLevelType w:val="singleLevel"/>
     <w:tmpl w:val="2BACB9AC"/>
@@ -3564,7 +3495,7 @@
       </w:rPr>
     </w:lvl>
   </w:abstractNum>
-  <w:abstractNum w:abstractNumId="24" w15:restartNumberingAfterBreak="0">
+  <w:abstractNum w:abstractNumId="24">
     <w:nsid w:val="71BB6B8D"/>
     <w:multiLevelType w:val="singleLevel"/>
     <w:tmpl w:val="04090003"/>
@@ -3584,7 +3515,7 @@
       </w:rPr>
     </w:lvl>
   </w:abstractNum>
-  <w:abstractNum w:abstractNumId="25" w15:restartNumberingAfterBreak="0">
+  <w:abstractNum w:abstractNumId="25">
     <w:nsid w:val="75424015"/>
     <w:multiLevelType w:val="singleLevel"/>
     <w:tmpl w:val="22FA5720"/>
@@ -3605,7 +3536,7 @@
       </w:rPr>
     </w:lvl>
   </w:abstractNum>
-  <w:abstractNum w:abstractNumId="26" w15:restartNumberingAfterBreak="0">
+  <w:abstractNum w:abstractNumId="26">
     <w:nsid w:val="767B1D77"/>
     <w:multiLevelType w:val="singleLevel"/>
     <w:tmpl w:val="04090001"/>
@@ -3625,11 +3556,11 @@
       </w:rPr>
     </w:lvl>
   </w:abstractNum>
-  <w:abstractNum w:abstractNumId="27" w15:restartNumberingAfterBreak="0">
+  <w:abstractNum w:abstractNumId="27">
     <w:nsid w:val="76FC762A"/>
     <w:multiLevelType w:val="hybridMultilevel"/>
     <w:tmpl w:val="0AB876C0"/>
-    <w:lvl w:ilvl="0">
+    <w:lvl w:ilvl="0" w:tplc="BD06374C">
       <w:start w:val="1"/>
       <w:numFmt w:val="decimal"/>
       <w:lvlText w:val="%1."/>
@@ -3644,7 +3575,7 @@
         <w:rFonts w:hint="default"/>
       </w:rPr>
     </w:lvl>
-    <w:lvl w:ilvl="1" w:tentative="1">
+    <w:lvl w:ilvl="1" w:tplc="ACF000EA" w:tentative="1">
       <w:start w:val="1"/>
       <w:numFmt w:val="lowerLetter"/>
       <w:lvlText w:val="%2."/>
@@ -3656,7 +3587,7 @@
         <w:ind w:left="1440" w:hanging="360"/>
       </w:pPr>
     </w:lvl>
-    <w:lvl w:ilvl="2" w:tentative="1">
+    <w:lvl w:ilvl="2" w:tplc="56DA454A" w:tentative="1">
       <w:start w:val="1"/>
       <w:numFmt w:val="lowerRoman"/>
       <w:lvlText w:val="%3."/>
@@ -3668,7 +3599,7 @@
         <w:ind w:left="2160" w:hanging="180"/>
       </w:pPr>
     </w:lvl>
-    <w:lvl w:ilvl="3" w:tentative="1">
+    <w:lvl w:ilvl="3" w:tplc="848A26E2" w:tentative="1">
       <w:start w:val="1"/>
       <w:numFmt w:val="decimal"/>
       <w:lvlText w:val="%4."/>
@@ -3680,7 +3611,7 @@
         <w:ind w:left="2880" w:hanging="360"/>
       </w:pPr>
     </w:lvl>
-    <w:lvl w:ilvl="4" w:tentative="1">
+    <w:lvl w:ilvl="4" w:tplc="1B4C7F70" w:tentative="1">
       <w:start w:val="1"/>
       <w:numFmt w:val="lowerLetter"/>
       <w:lvlText w:val="%5."/>
@@ -3692,7 +3623,7 @@
         <w:ind w:left="3600" w:hanging="360"/>
       </w:pPr>
     </w:lvl>
-    <w:lvl w:ilvl="5" w:tentative="1">
+    <w:lvl w:ilvl="5" w:tplc="670C9E22" w:tentative="1">
       <w:start w:val="1"/>
       <w:numFmt w:val="lowerRoman"/>
       <w:lvlText w:val="%6."/>
@@ -3704,7 +3635,7 @@
         <w:ind w:left="4320" w:hanging="180"/>
       </w:pPr>
     </w:lvl>
-    <w:lvl w:ilvl="6" w:tentative="1">
+    <w:lvl w:ilvl="6" w:tplc="E9B8F168" w:tentative="1">
       <w:start w:val="1"/>
       <w:numFmt w:val="decimal"/>
       <w:lvlText w:val="%7."/>
@@ -3716,7 +3647,7 @@
         <w:ind w:left="5040" w:hanging="360"/>
       </w:pPr>
     </w:lvl>
-    <w:lvl w:ilvl="7" w:tentative="1">
+    <w:lvl w:ilvl="7" w:tplc="DADE1588" w:tentative="1">
       <w:start w:val="1"/>
       <w:numFmt w:val="lowerLetter"/>
       <w:lvlText w:val="%8."/>
@@ -3728,7 +3659,7 @@
         <w:ind w:left="5760" w:hanging="360"/>
       </w:pPr>
     </w:lvl>
-    <w:lvl w:ilvl="8" w:tentative="1">
+    <w:lvl w:ilvl="8" w:tplc="6A104060" w:tentative="1">
       <w:start w:val="1"/>
       <w:numFmt w:val="lowerRoman"/>
       <w:lvlText w:val="%9."/>
@@ -3741,7 +3672,7 @@
       </w:pPr>
     </w:lvl>
   </w:abstractNum>
-  <w:abstractNum w:abstractNumId="28" w15:restartNumberingAfterBreak="0">
+  <w:abstractNum w:abstractNumId="28">
     <w:nsid w:val="77DB587F"/>
     <w:multiLevelType w:val="singleLevel"/>
     <w:tmpl w:val="B5541090"/>
@@ -3756,7 +3687,7 @@
       </w:pPr>
     </w:lvl>
   </w:abstractNum>
-  <w:abstractNum w:abstractNumId="29" w15:restartNumberingAfterBreak="0">
+  <w:abstractNum w:abstractNumId="29">
     <w:nsid w:val="7B147227"/>
     <w:multiLevelType w:val="singleLevel"/>
     <w:tmpl w:val="0409000F"/>
@@ -3771,7 +3702,7 @@
       </w:pPr>
     </w:lvl>
   </w:abstractNum>
-  <w:abstractNum w:abstractNumId="30" w15:restartNumberingAfterBreak="0">
+  <w:abstractNum w:abstractNumId="30">
     <w:nsid w:val="7D95208A"/>
     <w:multiLevelType w:val="singleLevel"/>
     <w:tmpl w:val="2BACB9AC"/>
@@ -4159,7 +4090,7 @@
 </file>
 
 <file path=word/styles.xml><?xml version="1.0" encoding="utf-8"?>
-<w:styles xmlns:mc="http://schemas.openxmlformats.org/markup-compatibility/2006" xmlns:r="http://schemas.openxmlformats.org/officeDocument/2006/relationships" xmlns:w="http://schemas.openxmlformats.org/wordprocessingml/2006/main" xmlns:w14="http://schemas.microsoft.com/office/word/2010/wordml" xmlns:w15="http://schemas.microsoft.com/office/word/2012/wordml" xmlns:w16cid="http://schemas.microsoft.com/office/word/2016/wordml/cid" xmlns:w16se="http://schemas.microsoft.com/office/word/2015/wordml/symex" mc:Ignorable="w14 w15 w16se w16cid">
+<w:styles xmlns:r="http://schemas.openxmlformats.org/officeDocument/2006/relationships" xmlns:w="http://schemas.openxmlformats.org/wordprocessingml/2006/main">
   <w:docDefaults>
     <w:rPrDefault>
       <w:rPr>
@@ -4169,386 +4100,149 @@
     </w:rPrDefault>
     <w:pPrDefault/>
   </w:docDefaults>
-  <w:latentStyles w:defLockedState="0" w:defUIPriority="99" w:defSemiHidden="0" w:defUnhideWhenUsed="0" w:defQFormat="0" w:count="375">
-    <w:lsdException w:name="Normal" w:uiPriority="0" w:qFormat="1"/>
-    <w:lsdException w:name="heading 1" w:uiPriority="0" w:qFormat="1"/>
-    <w:lsdException w:name="heading 2" w:uiPriority="0" w:qFormat="1"/>
-    <w:lsdException w:name="heading 3" w:uiPriority="0" w:qFormat="1"/>
-    <w:lsdException w:name="heading 4" w:uiPriority="0" w:qFormat="1"/>
-    <w:lsdException w:name="heading 5" w:uiPriority="0" w:qFormat="1"/>
-    <w:lsdException w:name="heading 6" w:uiPriority="0" w:qFormat="1"/>
-    <w:lsdException w:name="heading 7" w:uiPriority="0" w:qFormat="1"/>
-    <w:lsdException w:name="heading 8" w:uiPriority="0" w:qFormat="1"/>
-    <w:lsdException w:name="heading 9" w:uiPriority="0" w:qFormat="1"/>
-    <w:lsdException w:name="index 1" w:semiHidden="1" w:unhideWhenUsed="1"/>
-    <w:lsdException w:name="index 2" w:semiHidden="1" w:unhideWhenUsed="1"/>
-    <w:lsdException w:name="index 3" w:semiHidden="1" w:unhideWhenUsed="1"/>
-    <w:lsdException w:name="index 4" w:semiHidden="1" w:unhideWhenUsed="1"/>
-    <w:lsdException w:name="index 5" w:semiHidden="1" w:unhideWhenUsed="1"/>
-    <w:lsdException w:name="index 6" w:semiHidden="1" w:unhideWhenUsed="1"/>
-    <w:lsdException w:name="index 7" w:semiHidden="1" w:unhideWhenUsed="1"/>
-    <w:lsdException w:name="index 8" w:semiHidden="1" w:unhideWhenUsed="1"/>
-    <w:lsdException w:name="index 9" w:semiHidden="1" w:unhideWhenUsed="1"/>
-    <w:lsdException w:name="toc 1" w:semiHidden="1" w:uiPriority="39" w:unhideWhenUsed="1"/>
-    <w:lsdException w:name="toc 2" w:semiHidden="1" w:uiPriority="39" w:unhideWhenUsed="1"/>
-    <w:lsdException w:name="toc 3" w:semiHidden="1" w:uiPriority="39" w:unhideWhenUsed="1"/>
-    <w:lsdException w:name="toc 4" w:semiHidden="1" w:uiPriority="39" w:unhideWhenUsed="1"/>
-    <w:lsdException w:name="toc 5" w:semiHidden="1" w:uiPriority="39" w:unhideWhenUsed="1"/>
-    <w:lsdException w:name="toc 6" w:semiHidden="1" w:uiPriority="39" w:unhideWhenUsed="1"/>
-    <w:lsdException w:name="toc 7" w:semiHidden="1" w:uiPriority="39" w:unhideWhenUsed="1"/>
-    <w:lsdException w:name="toc 8" w:semiHidden="1" w:uiPriority="39" w:unhideWhenUsed="1"/>
-    <w:lsdException w:name="toc 9" w:semiHidden="1" w:uiPriority="39" w:unhideWhenUsed="1"/>
-    <w:lsdException w:name="Normal Indent" w:semiHidden="1" w:unhideWhenUsed="1"/>
-    <w:lsdException w:name="footnote text" w:semiHidden="1" w:unhideWhenUsed="1"/>
-    <w:lsdException w:name="annotation text" w:semiHidden="1" w:unhideWhenUsed="1"/>
-    <w:lsdException w:name="header" w:semiHidden="1" w:unhideWhenUsed="1"/>
-    <w:lsdException w:name="footer" w:semiHidden="1" w:unhideWhenUsed="1"/>
-    <w:lsdException w:name="index heading" w:semiHidden="1" w:unhideWhenUsed="1"/>
-    <w:lsdException w:name="caption" w:uiPriority="35" w:qFormat="1"/>
-    <w:lsdException w:name="table of figures" w:semiHidden="1" w:unhideWhenUsed="1"/>
-    <w:lsdException w:name="envelope address" w:semiHidden="1" w:unhideWhenUsed="1"/>
-    <w:lsdException w:name="envelope return" w:semiHidden="1" w:unhideWhenUsed="1"/>
-    <w:lsdException w:name="footnote reference" w:semiHidden="1" w:unhideWhenUsed="1"/>
-    <w:lsdException w:name="annotation reference" w:semiHidden="1" w:unhideWhenUsed="1"/>
-    <w:lsdException w:name="line number" w:semiHidden="1" w:unhideWhenUsed="1"/>
-    <w:lsdException w:name="page number" w:semiHidden="1" w:unhideWhenUsed="1"/>
-    <w:lsdException w:name="endnote reference" w:semiHidden="1" w:unhideWhenUsed="1"/>
-    <w:lsdException w:name="endnote text" w:semiHidden="1" w:unhideWhenUsed="1"/>
-    <w:lsdException w:name="table of authorities" w:semiHidden="1" w:unhideWhenUsed="1"/>
-    <w:lsdException w:name="macro" w:semiHidden="1" w:unhideWhenUsed="1"/>
-    <w:lsdException w:name="toa heading" w:semiHidden="1" w:unhideWhenUsed="1"/>
-    <w:lsdException w:name="List" w:semiHidden="1" w:unhideWhenUsed="1"/>
-    <w:lsdException w:name="List Bullet" w:semiHidden="1" w:unhideWhenUsed="1"/>
-    <w:lsdException w:name="List Number" w:semiHidden="1" w:unhideWhenUsed="1"/>
-    <w:lsdException w:name="List 2" w:semiHidden="1" w:unhideWhenUsed="1"/>
-    <w:lsdException w:name="List 3" w:semiHidden="1" w:unhideWhenUsed="1"/>
-    <w:lsdException w:name="List 4" w:semiHidden="1" w:unhideWhenUsed="1"/>
-    <w:lsdException w:name="List 5" w:semiHidden="1" w:unhideWhenUsed="1"/>
-    <w:lsdException w:name="List Bullet 2" w:semiHidden="1" w:unhideWhenUsed="1"/>
-    <w:lsdException w:name="List Bullet 3" w:semiHidden="1" w:unhideWhenUsed="1"/>
-    <w:lsdException w:name="List Bullet 4" w:semiHidden="1" w:unhideWhenUsed="1"/>
-    <w:lsdException w:name="List Bullet 5" w:semiHidden="1" w:unhideWhenUsed="1"/>
-    <w:lsdException w:name="List Number 2" w:semiHidden="1" w:unhideWhenUsed="1"/>
-    <w:lsdException w:name="List Number 3" w:semiHidden="1" w:unhideWhenUsed="1"/>
-    <w:lsdException w:name="List Number 4" w:semiHidden="1" w:unhideWhenUsed="1"/>
-    <w:lsdException w:name="List Number 5" w:semiHidden="1" w:unhideWhenUsed="1"/>
-    <w:lsdException w:name="Title" w:uiPriority="0" w:qFormat="1"/>
-    <w:lsdException w:name="Closing" w:semiHidden="1" w:unhideWhenUsed="1"/>
-    <w:lsdException w:name="Signature" w:semiHidden="1" w:unhideWhenUsed="1"/>
-    <w:lsdException w:name="Default Paragraph Font" w:semiHidden="1" w:uiPriority="1" w:unhideWhenUsed="1"/>
-    <w:lsdException w:name="Body Text" w:semiHidden="1" w:unhideWhenUsed="1"/>
-    <w:lsdException w:name="Body Text Indent" w:semiHidden="1" w:unhideWhenUsed="1"/>
-    <w:lsdException w:name="List Continue" w:semiHidden="1" w:unhideWhenUsed="1"/>
-    <w:lsdException w:name="List Continue 2" w:semiHidden="1" w:unhideWhenUsed="1"/>
-    <w:lsdException w:name="List Continue 3" w:semiHidden="1" w:unhideWhenUsed="1"/>
-    <w:lsdException w:name="List Continue 4" w:semiHidden="1" w:unhideWhenUsed="1"/>
-    <w:lsdException w:name="List Continue 5" w:semiHidden="1" w:unhideWhenUsed="1"/>
-    <w:lsdException w:name="Message Header" w:semiHidden="1" w:unhideWhenUsed="1"/>
-    <w:lsdException w:name="Subtitle" w:uiPriority="11" w:qFormat="1"/>
-    <w:lsdException w:name="Salutation" w:semiHidden="1" w:unhideWhenUsed="1"/>
-    <w:lsdException w:name="Date" w:semiHidden="1" w:unhideWhenUsed="1"/>
-    <w:lsdException w:name="Body Text First Indent" w:semiHidden="1" w:unhideWhenUsed="1"/>
-    <w:lsdException w:name="Body Text First Indent 2" w:semiHidden="1" w:unhideWhenUsed="1"/>
-    <w:lsdException w:name="Note Heading" w:semiHidden="1" w:unhideWhenUsed="1"/>
-    <w:lsdException w:name="Body Text 2" w:semiHidden="1" w:unhideWhenUsed="1"/>
-    <w:lsdException w:name="Body Text 3" w:semiHidden="1" w:unhideWhenUsed="1"/>
-    <w:lsdException w:name="Body Text Indent 2" w:semiHidden="1" w:unhideWhenUsed="1"/>
-    <w:lsdException w:name="Body Text Indent 3" w:semiHidden="1" w:unhideWhenUsed="1"/>
-    <w:lsdException w:name="Block Text" w:semiHidden="1" w:unhideWhenUsed="1"/>
-    <w:lsdException w:name="Hyperlink" w:semiHidden="1" w:unhideWhenUsed="1"/>
-    <w:lsdException w:name="FollowedHyperlink" w:semiHidden="1" w:unhideWhenUsed="1"/>
-    <w:lsdException w:name="Strong" w:uiPriority="22" w:qFormat="1"/>
-    <w:lsdException w:name="Emphasis" w:uiPriority="20" w:qFormat="1"/>
-    <w:lsdException w:name="Document Map" w:semiHidden="1" w:unhideWhenUsed="1"/>
-    <w:lsdException w:name="Plain Text" w:semiHidden="1" w:unhideWhenUsed="1"/>
-    <w:lsdException w:name="E-mail Signature" w:semiHidden="1" w:unhideWhenUsed="1"/>
-    <w:lsdException w:name="HTML Top of Form" w:semiHidden="1" w:unhideWhenUsed="1"/>
-    <w:lsdException w:name="HTML Bottom of Form" w:semiHidden="1" w:unhideWhenUsed="1"/>
-    <w:lsdException w:name="Normal (Web)" w:semiHidden="1" w:unhideWhenUsed="1"/>
-    <w:lsdException w:name="HTML Acronym" w:semiHidden="1" w:unhideWhenUsed="1"/>
-    <w:lsdException w:name="HTML Address" w:semiHidden="1" w:unhideWhenUsed="1"/>
-    <w:lsdException w:name="HTML Cite" w:semiHidden="1" w:unhideWhenUsed="1"/>
-    <w:lsdException w:name="HTML Code" w:semiHidden="1" w:unhideWhenUsed="1"/>
-    <w:lsdException w:name="HTML Definition" w:semiHidden="1" w:unhideWhenUsed="1"/>
-    <w:lsdException w:name="HTML Keyboard" w:semiHidden="1" w:unhideWhenUsed="1"/>
-    <w:lsdException w:name="HTML Preformatted" w:semiHidden="1" w:unhideWhenUsed="1"/>
-    <w:lsdException w:name="HTML Sample" w:semiHidden="1" w:unhideWhenUsed="1"/>
-    <w:lsdException w:name="HTML Typewriter" w:semiHidden="1" w:unhideWhenUsed="1"/>
-    <w:lsdException w:name="HTML Variable" w:semiHidden="1" w:unhideWhenUsed="1"/>
-    <w:lsdException w:name="Normal Table" w:semiHidden="1" w:unhideWhenUsed="1"/>
-    <w:lsdException w:name="annotation subject" w:semiHidden="1" w:unhideWhenUsed="1"/>
-    <w:lsdException w:name="No List" w:semiHidden="1" w:unhideWhenUsed="1"/>
-    <w:lsdException w:name="Outline List 1" w:semiHidden="1" w:unhideWhenUsed="1"/>
-    <w:lsdException w:name="Outline List 2" w:semiHidden="1" w:unhideWhenUsed="1"/>
-    <w:lsdException w:name="Outline List 3" w:semiHidden="1" w:unhideWhenUsed="1"/>
-    <w:lsdException w:name="Table Simple 1" w:semiHidden="1" w:unhideWhenUsed="1"/>
-    <w:lsdException w:name="Table Simple 2" w:semiHidden="1" w:unhideWhenUsed="1"/>
-    <w:lsdException w:name="Table Simple 3" w:semiHidden="1" w:unhideWhenUsed="1"/>
-    <w:lsdException w:name="Table Classic 1" w:semiHidden="1" w:unhideWhenUsed="1"/>
-    <w:lsdException w:name="Table Classic 2" w:semiHidden="1" w:unhideWhenUsed="1"/>
-    <w:lsdException w:name="Table Classic 3" w:semiHidden="1" w:unhideWhenUsed="1"/>
-    <w:lsdException w:name="Table Classic 4" w:semiHidden="1" w:unhideWhenUsed="1"/>
-    <w:lsdException w:name="Table Colorful 1" w:semiHidden="1" w:unhideWhenUsed="1"/>
-    <w:lsdException w:name="Table Colorful 2" w:semiHidden="1" w:unhideWhenUsed="1"/>
-    <w:lsdException w:name="Table Colorful 3" w:semiHidden="1" w:unhideWhenUsed="1"/>
-    <w:lsdException w:name="Table Columns 1" w:semiHidden="1" w:unhideWhenUsed="1"/>
-    <w:lsdException w:name="Table Columns 2" w:semiHidden="1" w:unhideWhenUsed="1"/>
-    <w:lsdException w:name="Table Columns 3" w:semiHidden="1" w:unhideWhenUsed="1"/>
-    <w:lsdException w:name="Table Columns 4" w:semiHidden="1" w:unhideWhenUsed="1"/>
-    <w:lsdException w:name="Table Columns 5" w:semiHidden="1" w:unhideWhenUsed="1"/>
-    <w:lsdException w:name="Table Grid 1" w:semiHidden="1" w:unhideWhenUsed="1"/>
-    <w:lsdException w:name="Table Grid 2" w:semiHidden="1" w:unhideWhenUsed="1"/>
-    <w:lsdException w:name="Table Grid 3" w:semiHidden="1" w:unhideWhenUsed="1"/>
-    <w:lsdException w:name="Table Grid 4" w:semiHidden="1" w:unhideWhenUsed="1"/>
-    <w:lsdException w:name="Table Grid 5" w:semiHidden="1" w:unhideWhenUsed="1"/>
-    <w:lsdException w:name="Table Grid 6" w:semiHidden="1" w:unhideWhenUsed="1"/>
-    <w:lsdException w:name="Table Grid 7" w:semiHidden="1" w:unhideWhenUsed="1"/>
-    <w:lsdException w:name="Table Grid 8" w:semiHidden="1" w:unhideWhenUsed="1"/>
-    <w:lsdException w:name="Table List 1" w:semiHidden="1" w:unhideWhenUsed="1"/>
-    <w:lsdException w:name="Table List 2" w:semiHidden="1" w:unhideWhenUsed="1"/>
-    <w:lsdException w:name="Table List 3" w:semiHidden="1" w:unhideWhenUsed="1"/>
-    <w:lsdException w:name="Table List 4" w:semiHidden="1" w:unhideWhenUsed="1"/>
-    <w:lsdException w:name="Table List 5" w:semiHidden="1" w:unhideWhenUsed="1"/>
-    <w:lsdException w:name="Table List 6" w:semiHidden="1" w:unhideWhenUsed="1"/>
-    <w:lsdException w:name="Table List 7" w:semiHidden="1" w:unhideWhenUsed="1"/>
-    <w:lsdException w:name="Table List 8" w:semiHidden="1" w:unhideWhenUsed="1"/>
-    <w:lsdException w:name="Table 3D effects 1" w:semiHidden="1" w:unhideWhenUsed="1"/>
-    <w:lsdException w:name="Table 3D effects 2" w:semiHidden="1" w:unhideWhenUsed="1"/>
-    <w:lsdException w:name="Table 3D effects 3" w:semiHidden="1" w:unhideWhenUsed="1"/>
-    <w:lsdException w:name="Table Contemporary" w:semiHidden="1" w:unhideWhenUsed="1"/>
-    <w:lsdException w:name="Table Elegant" w:semiHidden="1" w:unhideWhenUsed="1"/>
-    <w:lsdException w:name="Table Professional" w:semiHidden="1" w:unhideWhenUsed="1"/>
-    <w:lsdException w:name="Table Subtle 1" w:semiHidden="1" w:unhideWhenUsed="1"/>
-    <w:lsdException w:name="Table Subtle 2" w:semiHidden="1" w:unhideWhenUsed="1"/>
-    <w:lsdException w:name="Table Web 1" w:semiHidden="1" w:unhideWhenUsed="1"/>
-    <w:lsdException w:name="Table Web 2" w:semiHidden="1" w:unhideWhenUsed="1"/>
-    <w:lsdException w:name="Table Web 3" w:semiHidden="1" w:unhideWhenUsed="1"/>
-    <w:lsdException w:name="Balloon Text" w:semiHidden="1" w:unhideWhenUsed="1"/>
-    <w:lsdException w:name="Table Grid" w:uiPriority="39"/>
-    <w:lsdException w:name="Table Theme" w:semiHidden="1" w:unhideWhenUsed="1"/>
-    <w:lsdException w:name="Placeholder Text" w:semiHidden="1"/>
-    <w:lsdException w:name="No Spacing" w:uiPriority="1" w:qFormat="1"/>
-    <w:lsdException w:name="Light Shading" w:uiPriority="60"/>
-    <w:lsdException w:name="Light List" w:uiPriority="61"/>
-    <w:lsdException w:name="Light Grid" w:uiPriority="62"/>
-    <w:lsdException w:name="Medium Shading 1" w:uiPriority="63"/>
-    <w:lsdException w:name="Medium Shading 2" w:uiPriority="64"/>
-    <w:lsdException w:name="Medium List 1" w:uiPriority="65"/>
-    <w:lsdException w:name="Medium List 2" w:uiPriority="66"/>
-    <w:lsdException w:name="Medium Grid 1" w:uiPriority="67"/>
-    <w:lsdException w:name="Medium Grid 2" w:uiPriority="68"/>
-    <w:lsdException w:name="Medium Grid 3" w:uiPriority="69"/>
-    <w:lsdException w:name="Dark List" w:uiPriority="70"/>
-    <w:lsdException w:name="Colorful Shading" w:uiPriority="71"/>
-    <w:lsdException w:name="Colorful List" w:uiPriority="72"/>
-    <w:lsdException w:name="Colorful Grid" w:uiPriority="73"/>
-    <w:lsdException w:name="Light Shading Accent 1" w:uiPriority="60"/>
-    <w:lsdException w:name="Light List Accent 1" w:uiPriority="61"/>
-    <w:lsdException w:name="Light Grid Accent 1" w:uiPriority="62"/>
-    <w:lsdException w:name="Medium Shading 1 Accent 1" w:uiPriority="63"/>
-    <w:lsdException w:name="Medium Shading 2 Accent 1" w:uiPriority="64"/>
-    <w:lsdException w:name="Medium List 1 Accent 1" w:uiPriority="65"/>
-    <w:lsdException w:name="Revision" w:semiHidden="1"/>
-    <w:lsdException w:name="List Paragraph" w:uiPriority="34" w:qFormat="1"/>
-    <w:lsdException w:name="Quote" w:uiPriority="29" w:qFormat="1"/>
-    <w:lsdException w:name="Intense Quote" w:uiPriority="30" w:qFormat="1"/>
-    <w:lsdException w:name="Medium List 2 Accent 1" w:uiPriority="66"/>
-    <w:lsdException w:name="Medium Grid 1 Accent 1" w:uiPriority="67"/>
-    <w:lsdException w:name="Medium Grid 2 Accent 1" w:uiPriority="68"/>
-    <w:lsdException w:name="Medium Grid 3 Accent 1" w:uiPriority="69"/>
-    <w:lsdException w:name="Dark List Accent 1" w:uiPriority="70"/>
-    <w:lsdException w:name="Colorful Shading Accent 1" w:uiPriority="71"/>
-    <w:lsdException w:name="Colorful List Accent 1" w:uiPriority="72"/>
-    <w:lsdException w:name="Colorful Grid Accent 1" w:uiPriority="73"/>
-    <w:lsdException w:name="Light Shading Accent 2" w:uiPriority="60"/>
-    <w:lsdException w:name="Light List Accent 2" w:uiPriority="61"/>
-    <w:lsdException w:name="Light Grid Accent 2" w:uiPriority="62"/>
-    <w:lsdException w:name="Medium Shading 1 Accent 2" w:uiPriority="63"/>
-    <w:lsdException w:name="Medium Shading 2 Accent 2" w:uiPriority="64"/>
-    <w:lsdException w:name="Medium List 1 Accent 2" w:uiPriority="65"/>
-    <w:lsdException w:name="Medium List 2 Accent 2" w:uiPriority="66"/>
-    <w:lsdException w:name="Medium Grid 1 Accent 2" w:uiPriority="67"/>
-    <w:lsdException w:name="Medium Grid 2 Accent 2" w:uiPriority="68"/>
-    <w:lsdException w:name="Medium Grid 3 Accent 2" w:uiPriority="69"/>
-    <w:lsdException w:name="Dark List Accent 2" w:uiPriority="70"/>
-    <w:lsdException w:name="Colorful Shading Accent 2" w:uiPriority="71"/>
-    <w:lsdException w:name="Colorful List Accent 2" w:uiPriority="72"/>
-    <w:lsdException w:name="Colorful Grid Accent 2" w:uiPriority="73"/>
-    <w:lsdException w:name="Light Shading Accent 3" w:uiPriority="60"/>
-    <w:lsdException w:name="Light List Accent 3" w:uiPriority="61"/>
-    <w:lsdException w:name="Light Grid Accent 3" w:uiPriority="62"/>
-    <w:lsdException w:name="Medium Shading 1 Accent 3" w:uiPriority="63"/>
-    <w:lsdException w:name="Medium Shading 2 Accent 3" w:uiPriority="64"/>
-    <w:lsdException w:name="Medium List 1 Accent 3" w:uiPriority="65"/>
-    <w:lsdException w:name="Medium List 2 Accent 3" w:uiPriority="66"/>
-    <w:lsdException w:name="Medium Grid 1 Accent 3" w:uiPriority="67"/>
-    <w:lsdException w:name="Medium Grid 2 Accent 3" w:uiPriority="68"/>
-    <w:lsdException w:name="Medium Grid 3 Accent 3" w:uiPriority="69"/>
-    <w:lsdException w:name="Dark List Accent 3" w:uiPriority="70"/>
-    <w:lsdException w:name="Colorful Shading Accent 3" w:uiPriority="71"/>
-    <w:lsdException w:name="Colorful List Accent 3" w:uiPriority="72"/>
-    <w:lsdException w:name="Colorful Grid Accent 3" w:uiPriority="73"/>
-    <w:lsdException w:name="Light Shading Accent 4" w:uiPriority="60"/>
-    <w:lsdException w:name="Light List Accent 4" w:uiPriority="61"/>
-    <w:lsdException w:name="Light Grid Accent 4" w:uiPriority="62"/>
-    <w:lsdException w:name="Medium Shading 1 Accent 4" w:uiPriority="63"/>
-    <w:lsdException w:name="Medium Shading 2 Accent 4" w:uiPriority="64"/>
-    <w:lsdException w:name="Medium List 1 Accent 4" w:uiPriority="65"/>
-    <w:lsdException w:name="Medium List 2 Accent 4" w:uiPriority="66"/>
-    <w:lsdException w:name="Medium Grid 1 Accent 4" w:uiPriority="67"/>
-    <w:lsdException w:name="Medium Grid 2 Accent 4" w:uiPriority="68"/>
-    <w:lsdException w:name="Medium Grid 3 Accent 4" w:uiPriority="69"/>
-    <w:lsdException w:name="Dark List Accent 4" w:uiPriority="70"/>
-    <w:lsdException w:name="Colorful Shading Accent 4" w:uiPriority="71"/>
-    <w:lsdException w:name="Colorful List Accent 4" w:uiPriority="72"/>
-    <w:lsdException w:name="Colorful Grid Accent 4" w:uiPriority="73"/>
-    <w:lsdException w:name="Light Shading Accent 5" w:uiPriority="60"/>
-    <w:lsdException w:name="Light List Accent 5" w:uiPriority="61"/>
-    <w:lsdException w:name="Light Grid Accent 5" w:uiPriority="62"/>
-    <w:lsdException w:name="Medium Shading 1 Accent 5" w:uiPriority="63"/>
-    <w:lsdException w:name="Medium Shading 2 Accent 5" w:uiPriority="64"/>
-    <w:lsdException w:name="Medium List 1 Accent 5" w:uiPriority="65"/>
-    <w:lsdException w:name="Medium List 2 Accent 5" w:uiPriority="66"/>
-    <w:lsdException w:name="Medium Grid 1 Accent 5" w:uiPriority="67"/>
-    <w:lsdException w:name="Medium Grid 2 Accent 5" w:uiPriority="68"/>
-    <w:lsdException w:name="Medium Grid 3 Accent 5" w:uiPriority="69"/>
-    <w:lsdException w:name="Dark List Accent 5" w:uiPriority="70"/>
-    <w:lsdException w:name="Colorful Shading Accent 5" w:uiPriority="71"/>
-    <w:lsdException w:name="Colorful List Accent 5" w:uiPriority="72"/>
-    <w:lsdException w:name="Colorful Grid Accent 5" w:uiPriority="73"/>
-    <w:lsdException w:name="Light Shading Accent 6" w:uiPriority="60"/>
-    <w:lsdException w:name="Light List Accent 6" w:uiPriority="61"/>
-    <w:lsdException w:name="Light Grid Accent 6" w:uiPriority="62"/>
-    <w:lsdException w:name="Medium Shading 1 Accent 6" w:uiPriority="63"/>
-    <w:lsdException w:name="Medium Shading 2 Accent 6" w:uiPriority="64"/>
-    <w:lsdException w:name="Medium List 1 Accent 6" w:uiPriority="65"/>
-    <w:lsdException w:name="Medium List 2 Accent 6" w:uiPriority="66"/>
-    <w:lsdException w:name="Medium Grid 1 Accent 6" w:uiPriority="67"/>
-    <w:lsdException w:name="Medium Grid 2 Accent 6" w:uiPriority="68"/>
-    <w:lsdException w:name="Medium Grid 3 Accent 6" w:uiPriority="69"/>
-    <w:lsdException w:name="Dark List Accent 6" w:uiPriority="70"/>
-    <w:lsdException w:name="Colorful Shading Accent 6" w:uiPriority="71"/>
-    <w:lsdException w:name="Colorful List Accent 6" w:uiPriority="72"/>
-    <w:lsdException w:name="Colorful Grid Accent 6" w:uiPriority="73"/>
-    <w:lsdException w:name="Subtle Emphasis" w:uiPriority="19" w:qFormat="1"/>
-    <w:lsdException w:name="Intense Emphasis" w:uiPriority="21" w:qFormat="1"/>
-    <w:lsdException w:name="Subtle Reference" w:uiPriority="31" w:qFormat="1"/>
-    <w:lsdException w:name="Intense Reference" w:uiPriority="32" w:qFormat="1"/>
-    <w:lsdException w:name="Book Title" w:uiPriority="33" w:qFormat="1"/>
-    <w:lsdException w:name="Bibliography" w:semiHidden="1" w:uiPriority="37" w:unhideWhenUsed="1"/>
-    <w:lsdException w:name="TOC Heading" w:semiHidden="1" w:uiPriority="39" w:unhideWhenUsed="1" w:qFormat="1"/>
-    <w:lsdException w:name="Plain Table 1" w:uiPriority="41"/>
-    <w:lsdException w:name="Plain Table 2" w:uiPriority="42"/>
-    <w:lsdException w:name="Plain Table 3" w:uiPriority="43"/>
-    <w:lsdException w:name="Plain Table 4" w:uiPriority="44"/>
-    <w:lsdException w:name="Plain Table 5" w:uiPriority="45"/>
-    <w:lsdException w:name="Grid Table Light" w:uiPriority="40"/>
-    <w:lsdException w:name="Grid Table 1 Light" w:uiPriority="46"/>
-    <w:lsdException w:name="Grid Table 2" w:uiPriority="47"/>
-    <w:lsdException w:name="Grid Table 3" w:uiPriority="48"/>
-    <w:lsdException w:name="Grid Table 4" w:uiPriority="49"/>
-    <w:lsdException w:name="Grid Table 5 Dark" w:uiPriority="50"/>
-    <w:lsdException w:name="Grid Table 6 Colorful" w:uiPriority="51"/>
-    <w:lsdException w:name="Grid Table 7 Colorful" w:uiPriority="52"/>
-    <w:lsdException w:name="Grid Table 1 Light Accent 1" w:uiPriority="46"/>
-    <w:lsdException w:name="Grid Table 2 Accent 1" w:uiPriority="47"/>
-    <w:lsdException w:name="Grid Table 3 Accent 1" w:uiPriority="48"/>
-    <w:lsdException w:name="Grid Table 4 Accent 1" w:uiPriority="49"/>
-    <w:lsdException w:name="Grid Table 5 Dark Accent 1" w:uiPriority="50"/>
-    <w:lsdException w:name="Grid Table 6 Colorful Accent 1" w:uiPriority="51"/>
-    <w:lsdException w:name="Grid Table 7 Colorful Accent 1" w:uiPriority="52"/>
-    <w:lsdException w:name="Grid Table 1 Light Accent 2" w:uiPriority="46"/>
-    <w:lsdException w:name="Grid Table 2 Accent 2" w:uiPriority="47"/>
-    <w:lsdException w:name="Grid Table 3 Accent 2" w:uiPriority="48"/>
-    <w:lsdException w:name="Grid Table 4 Accent 2" w:uiPriority="49"/>
-    <w:lsdException w:name="Grid Table 5 Dark Accent 2" w:uiPriority="50"/>
-    <w:lsdException w:name="Grid Table 6 Colorful Accent 2" w:uiPriority="51"/>
-    <w:lsdException w:name="Grid Table 7 Colorful Accent 2" w:uiPriority="52"/>
-    <w:lsdException w:name="Grid Table 1 Light Accent 3" w:uiPriority="46"/>
-    <w:lsdException w:name="Grid Table 2 Accent 3" w:uiPriority="47"/>
-    <w:lsdException w:name="Grid Table 3 Accent 3" w:uiPriority="48"/>
-    <w:lsdException w:name="Grid Table 4 Accent 3" w:uiPriority="49"/>
-    <w:lsdException w:name="Grid Table 5 Dark Accent 3" w:uiPriority="50"/>
-    <w:lsdException w:name="Grid Table 6 Colorful Accent 3" w:uiPriority="51"/>
-    <w:lsdException w:name="Grid Table 7 Colorful Accent 3" w:uiPriority="52"/>
-    <w:lsdException w:name="Grid Table 1 Light Accent 4" w:uiPriority="46"/>
-    <w:lsdException w:name="Grid Table 2 Accent 4" w:uiPriority="47"/>
-    <w:lsdException w:name="Grid Table 3 Accent 4" w:uiPriority="48"/>
-    <w:lsdException w:name="Grid Table 4 Accent 4" w:uiPriority="49"/>
-    <w:lsdException w:name="Grid Table 5 Dark Accent 4" w:uiPriority="50"/>
-    <w:lsdException w:name="Grid Table 6 Colorful Accent 4" w:uiPriority="51"/>
-    <w:lsdException w:name="Grid Table 7 Colorful Accent 4" w:uiPriority="52"/>
-    <w:lsdException w:name="Grid Table 1 Light Accent 5" w:uiPriority="46"/>
-    <w:lsdException w:name="Grid Table 2 Accent 5" w:uiPriority="47"/>
-    <w:lsdException w:name="Grid Table 3 Accent 5" w:uiPriority="48"/>
-    <w:lsdException w:name="Grid Table 4 Accent 5" w:uiPriority="49"/>
-    <w:lsdException w:name="Grid Table 5 Dark Accent 5" w:uiPriority="50"/>
-    <w:lsdException w:name="Grid Table 6 Colorful Accent 5" w:uiPriority="51"/>
-    <w:lsdException w:name="Grid Table 7 Colorful Accent 5" w:uiPriority="52"/>
-    <w:lsdException w:name="Grid Table 1 Light Accent 6" w:uiPriority="46"/>
-    <w:lsdException w:name="Grid Table 2 Accent 6" w:uiPriority="47"/>
-    <w:lsdException w:name="Grid Table 3 Accent 6" w:uiPriority="48"/>
-    <w:lsdException w:name="Grid Table 4 Accent 6" w:uiPriority="49"/>
-    <w:lsdException w:name="Grid Table 5 Dark Accent 6" w:uiPriority="50"/>
-    <w:lsdException w:name="Grid Table 6 Colorful Accent 6" w:uiPriority="51"/>
-    <w:lsdException w:name="Grid Table 7 Colorful Accent 6" w:uiPriority="52"/>
-    <w:lsdException w:name="List Table 1 Light" w:uiPriority="46"/>
-    <w:lsdException w:name="List Table 2" w:uiPriority="47"/>
-    <w:lsdException w:name="List Table 3" w:uiPriority="48"/>
-    <w:lsdException w:name="List Table 4" w:uiPriority="49"/>
-    <w:lsdException w:name="List Table 5 Dark" w:uiPriority="50"/>
-    <w:lsdException w:name="List Table 6 Colorful" w:uiPriority="51"/>
-    <w:lsdException w:name="List Table 7 Colorful" w:uiPriority="52"/>
-    <w:lsdException w:name="List Table 1 Light Accent 1" w:uiPriority="46"/>
-    <w:lsdException w:name="List Table 2 Accent 1" w:uiPriority="47"/>
-    <w:lsdException w:name="List Table 3 Accent 1" w:uiPriority="48"/>
-    <w:lsdException w:name="List Table 4 Accent 1" w:uiPriority="49"/>
-    <w:lsdException w:name="List Table 5 Dark Accent 1" w:uiPriority="50"/>
-    <w:lsdException w:name="List Table 6 Colorful Accent 1" w:uiPriority="51"/>
-    <w:lsdException w:name="List Table 7 Colorful Accent 1" w:uiPriority="52"/>
-    <w:lsdException w:name="List Table 1 Light Accent 2" w:uiPriority="46"/>
-    <w:lsdException w:name="List Table 2 Accent 2" w:uiPriority="47"/>
-    <w:lsdException w:name="List Table 3 Accent 2" w:uiPriority="48"/>
-    <w:lsdException w:name="List Table 4 Accent 2" w:uiPriority="49"/>
-    <w:lsdException w:name="List Table 5 Dark Accent 2" w:uiPriority="50"/>
-    <w:lsdException w:name="List Table 6 Colorful Accent 2" w:uiPriority="51"/>
-    <w:lsdException w:name="List Table 7 Colorful Accent 2" w:uiPriority="52"/>
-    <w:lsdException w:name="List Table 1 Light Accent 3" w:uiPriority="46"/>
-    <w:lsdException w:name="List Table 2 Accent 3" w:uiPriority="47"/>
-    <w:lsdException w:name="List Table 3 Accent 3" w:uiPriority="48"/>
-    <w:lsdException w:name="List Table 4 Accent 3" w:uiPriority="49"/>
-    <w:lsdException w:name="List Table 5 Dark Accent 3" w:uiPriority="50"/>
-    <w:lsdException w:name="List Table 6 Colorful Accent 3" w:uiPriority="51"/>
-    <w:lsdException w:name="List Table 7 Colorful Accent 3" w:uiPriority="52"/>
-    <w:lsdException w:name="List Table 1 Light Accent 4" w:uiPriority="46"/>
-    <w:lsdException w:name="List Table 2 Accent 4" w:uiPriority="47"/>
-    <w:lsdException w:name="List Table 3 Accent 4" w:uiPriority="48"/>
-    <w:lsdException w:name="List Table 4 Accent 4" w:uiPriority="49"/>
-    <w:lsdException w:name="List Table 5 Dark Accent 4" w:uiPriority="50"/>
-    <w:lsdException w:name="List Table 6 Colorful Accent 4" w:uiPriority="51"/>
-    <w:lsdException w:name="List Table 7 Colorful Accent 4" w:uiPriority="52"/>
-    <w:lsdException w:name="List Table 1 Light Accent 5" w:uiPriority="46"/>
-    <w:lsdException w:name="List Table 2 Accent 5" w:uiPriority="47"/>
-    <w:lsdException w:name="List Table 3 Accent 5" w:uiPriority="48"/>
-    <w:lsdException w:name="List Table 4 Accent 5" w:uiPriority="49"/>
-    <w:lsdException w:name="List Table 5 Dark Accent 5" w:uiPriority="50"/>
-    <w:lsdException w:name="List Table 6 Colorful Accent 5" w:uiPriority="51"/>
-    <w:lsdException w:name="List Table 7 Colorful Accent 5" w:uiPriority="52"/>
-    <w:lsdException w:name="List Table 1 Light Accent 6" w:uiPriority="46"/>
-    <w:lsdException w:name="List Table 2 Accent 6" w:uiPriority="47"/>
-    <w:lsdException w:name="List Table 3 Accent 6" w:uiPriority="48"/>
-    <w:lsdException w:name="List Table 4 Accent 6" w:uiPriority="49"/>
-    <w:lsdException w:name="List Table 5 Dark Accent 6" w:uiPriority="50"/>
-    <w:lsdException w:name="List Table 6 Colorful Accent 6" w:uiPriority="51"/>
-    <w:lsdException w:name="List Table 7 Colorful Accent 6" w:uiPriority="52"/>
-    <w:lsdException w:name="Mention" w:semiHidden="1" w:unhideWhenUsed="1"/>
-    <w:lsdException w:name="Smart Hyperlink" w:semiHidden="1" w:unhideWhenUsed="1"/>
-    <w:lsdException w:name="Hashtag" w:semiHidden="1" w:unhideWhenUsed="1"/>
-    <w:lsdException w:name="Unresolved Mention" w:semiHidden="1" w:unhideWhenUsed="1"/>
+  <w:latentStyles w:defLockedState="0" w:defUIPriority="99" w:defSemiHidden="1" w:defUnhideWhenUsed="1" w:defQFormat="0" w:count="267">
+    <w:lsdException w:name="Normal" w:semiHidden="0" w:uiPriority="0" w:unhideWhenUsed="0" w:qFormat="1"/>
+    <w:lsdException w:name="heading 1" w:semiHidden="0" w:uiPriority="0" w:unhideWhenUsed="0" w:qFormat="1"/>
+    <w:lsdException w:name="heading 2" w:semiHidden="0" w:uiPriority="0" w:unhideWhenUsed="0" w:qFormat="1"/>
+    <w:lsdException w:name="heading 3" w:semiHidden="0" w:uiPriority="0" w:unhideWhenUsed="0" w:qFormat="1"/>
+    <w:lsdException w:name="heading 4" w:semiHidden="0" w:uiPriority="0" w:unhideWhenUsed="0" w:qFormat="1"/>
+    <w:lsdException w:name="heading 5" w:semiHidden="0" w:uiPriority="0" w:unhideWhenUsed="0" w:qFormat="1"/>
+    <w:lsdException w:name="heading 6" w:semiHidden="0" w:uiPriority="0" w:unhideWhenUsed="0" w:qFormat="1"/>
+    <w:lsdException w:name="heading 7" w:semiHidden="0" w:uiPriority="0" w:unhideWhenUsed="0" w:qFormat="1"/>
+    <w:lsdException w:name="heading 8" w:semiHidden="0" w:uiPriority="0" w:unhideWhenUsed="0" w:qFormat="1"/>
+    <w:lsdException w:name="heading 9" w:semiHidden="0" w:uiPriority="0" w:unhideWhenUsed="0" w:qFormat="1"/>
+    <w:lsdException w:name="toc 1" w:uiPriority="39"/>
+    <w:lsdException w:name="toc 2" w:uiPriority="39"/>
+    <w:lsdException w:name="toc 3" w:uiPriority="39"/>
+    <w:lsdException w:name="toc 4" w:uiPriority="39"/>
+    <w:lsdException w:name="toc 5" w:uiPriority="39"/>
+    <w:lsdException w:name="toc 6" w:uiPriority="39"/>
+    <w:lsdException w:name="toc 7" w:uiPriority="39"/>
+    <w:lsdException w:name="toc 8" w:uiPriority="39"/>
+    <w:lsdException w:name="toc 9" w:uiPriority="39"/>
+    <w:lsdException w:name="caption" w:semiHidden="0" w:uiPriority="35" w:unhideWhenUsed="0" w:qFormat="1"/>
+    <w:lsdException w:name="Title" w:semiHidden="0" w:uiPriority="0" w:unhideWhenUsed="0" w:qFormat="1"/>
+    <w:lsdException w:name="Default Paragraph Font" w:uiPriority="1"/>
+    <w:lsdException w:name="Subtitle" w:semiHidden="0" w:uiPriority="11" w:unhideWhenUsed="0" w:qFormat="1"/>
+    <w:lsdException w:name="Strong" w:semiHidden="0" w:uiPriority="22" w:unhideWhenUsed="0" w:qFormat="1"/>
+    <w:lsdException w:name="Emphasis" w:semiHidden="0" w:uiPriority="20" w:unhideWhenUsed="0" w:qFormat="1"/>
+    <w:lsdException w:name="Table Grid" w:semiHidden="0" w:uiPriority="39" w:unhideWhenUsed="0"/>
+    <w:lsdException w:name="Placeholder Text" w:unhideWhenUsed="0"/>
+    <w:lsdException w:name="No Spacing" w:semiHidden="0" w:uiPriority="1" w:unhideWhenUsed="0" w:qFormat="1"/>
+    <w:lsdException w:name="Light Shading" w:semiHidden="0" w:uiPriority="60" w:unhideWhenUsed="0"/>
+    <w:lsdException w:name="Light List" w:semiHidden="0" w:uiPriority="61" w:unhideWhenUsed="0"/>
+    <w:lsdException w:name="Light Grid" w:semiHidden="0" w:uiPriority="62" w:unhideWhenUsed="0"/>
+    <w:lsdException w:name="Medium Shading 1" w:semiHidden="0" w:uiPriority="63" w:unhideWhenUsed="0"/>
+    <w:lsdException w:name="Medium Shading 2" w:semiHidden="0" w:uiPriority="64" w:unhideWhenUsed="0"/>
+    <w:lsdException w:name="Medium List 1" w:semiHidden="0" w:uiPriority="65" w:unhideWhenUsed="0"/>
+    <w:lsdException w:name="Medium List 2" w:semiHidden="0" w:uiPriority="66" w:unhideWhenUsed="0"/>
+    <w:lsdException w:name="Medium Grid 1" w:semiHidden="0" w:uiPriority="67" w:unhideWhenUsed="0"/>
+    <w:lsdException w:name="Medium Grid 2" w:semiHidden="0" w:uiPriority="68" w:unhideWhenUsed="0"/>
+    <w:lsdException w:name="Medium Grid 3" w:semiHidden="0" w:uiPriority="69" w:unhideWhenUsed="0"/>
+    <w:lsdException w:name="Dark List" w:semiHidden="0" w:uiPriority="70" w:unhideWhenUsed="0"/>
+    <w:lsdException w:name="Colorful Shading" w:semiHidden="0" w:uiPriority="71" w:unhideWhenUsed="0"/>
+    <w:lsdException w:name="Colorful List" w:semiHidden="0" w:uiPriority="72" w:unhideWhenUsed="0"/>
+    <w:lsdException w:name="Colorful Grid" w:semiHidden="0" w:uiPriority="73" w:unhideWhenUsed="0"/>
+    <w:lsdException w:name="Light Shading Accent 1" w:semiHidden="0" w:uiPriority="60" w:unhideWhenUsed="0"/>
+    <w:lsdException w:name="Light List Accent 1" w:semiHidden="0" w:uiPriority="61" w:unhideWhenUsed="0"/>
+    <w:lsdException w:name="Light Grid Accent 1" w:semiHidden="0" w:uiPriority="62" w:unhideWhenUsed="0"/>
+    <w:lsdException w:name="Medium Shading 1 Accent 1" w:semiHidden="0" w:uiPriority="63" w:unhideWhenUsed="0"/>
+    <w:lsdException w:name="Medium Shading 2 Accent 1" w:semiHidden="0" w:uiPriority="64" w:unhideWhenUsed="0"/>
+    <w:lsdException w:name="Medium List 1 Accent 1" w:semiHidden="0" w:uiPriority="65" w:unhideWhenUsed="0"/>
+    <w:lsdException w:name="Revision" w:unhideWhenUsed="0"/>
+    <w:lsdException w:name="List Paragraph" w:semiHidden="0" w:uiPriority="34" w:unhideWhenUsed="0" w:qFormat="1"/>
+    <w:lsdException w:name="Quote" w:semiHidden="0" w:uiPriority="29" w:unhideWhenUsed="0" w:qFormat="1"/>
+    <w:lsdException w:name="Intense Quote" w:semiHidden="0" w:uiPriority="30" w:unhideWhenUsed="0" w:qFormat="1"/>
+    <w:lsdException w:name="Medium List 2 Accent 1" w:semiHidden="0" w:uiPriority="66" w:unhideWhenUsed="0"/>
+    <w:lsdException w:name="Medium Grid 1 Accent 1" w:semiHidden="0" w:uiPriority="67" w:unhideWhenUsed="0"/>
+    <w:lsdException w:name="Medium Grid 2 Accent 1" w:semiHidden="0" w:uiPriority="68" w:unhideWhenUsed="0"/>
+    <w:lsdException w:name="Medium Grid 3 Accent 1" w:semiHidden="0" w:uiPriority="69" w:unhideWhenUsed="0"/>
+    <w:lsdException w:name="Dark List Accent 1" w:semiHidden="0" w:uiPriority="70" w:unhideWhenUsed="0"/>
+    <w:lsdException w:name="Colorful Shading Accent 1" w:semiHidden="0" w:uiPriority="71" w:unhideWhenUsed="0"/>
+    <w:lsdException w:name="Colorful List Accent 1" w:semiHidden="0" w:uiPriority="72" w:unhideWhenUsed="0"/>
+    <w:lsdException w:name="Colorful Grid Accent 1" w:semiHidden="0" w:uiPriority="73" w:unhideWhenUsed="0"/>
+    <w:lsdException w:name="Light Shading Accent 2" w:semiHidden="0" w:uiPriority="60" w:unhideWhenUsed="0"/>
+    <w:lsdException w:name="Light List Accent 2" w:semiHidden="0" w:uiPriority="61" w:unhideWhenUsed="0"/>
+    <w:lsdException w:name="Light Grid Accent 2" w:semiHidden="0" w:uiPriority="62" w:unhideWhenUsed="0"/>
+    <w:lsdException w:name="Medium Shading 1 Accent 2" w:semiHidden="0" w:uiPriority="63" w:unhideWhenUsed="0"/>
+    <w:lsdException w:name="Medium Shading 2 Accent 2" w:semiHidden="0" w:uiPriority="64" w:unhideWhenUsed="0"/>
+    <w:lsdException w:name="Medium List 1 Accent 2" w:semiHidden="0" w:uiPriority="65" w:unhideWhenUsed="0"/>
+    <w:lsdException w:name="Medium List 2 Accent 2" w:semiHidden="0" w:uiPriority="66" w:unhideWhenUsed="0"/>
+    <w:lsdException w:name="Medium Grid 1 Accent 2" w:semiHidden="0" w:uiPriority="67" w:unhideWhenUsed="0"/>
+    <w:lsdException w:name="Medium Grid 2 Accent 2" w:semiHidden="0" w:uiPriority="68" w:unhideWhenUsed="0"/>
+    <w:lsdException w:name="Medium Grid 3 Accent 2" w:semiHidden="0" w:uiPriority="69" w:unhideWhenUsed="0"/>
+    <w:lsdException w:name="Dark List Accent 2" w:semiHidden="0" w:uiPriority="70" w:unhideWhenUsed="0"/>
+    <w:lsdException w:name="Colorful Shading Accent 2" w:semiHidden="0" w:uiPriority="71" w:unhideWhenUsed="0"/>
+    <w:lsdException w:name="Colorful List Accent 2" w:semiHidden="0" w:uiPriority="72" w:unhideWhenUsed="0"/>
+    <w:lsdException w:name="Colorful Grid Accent 2" w:semiHidden="0" w:uiPriority="73" w:unhideWhenUsed="0"/>
+    <w:lsdException w:name="Light Shading Accent 3" w:semiHidden="0" w:uiPriority="60" w:unhideWhenUsed="0"/>
+    <w:lsdException w:name="Light List Accent 3" w:semiHidden="0" w:uiPriority="61" w:unhideWhenUsed="0"/>
+    <w:lsdException w:name="Light Grid Accent 3" w:semiHidden="0" w:uiPriority="62" w:unhideWhenUsed="0"/>
+    <w:lsdException w:name="Medium Shading 1 Accent 3" w:semiHidden="0" w:uiPriority="63" w:unhideWhenUsed="0"/>
+    <w:lsdException w:name="Medium Shading 2 Accent 3" w:semiHidden="0" w:uiPriority="64" w:unhideWhenUsed="0"/>
+    <w:lsdException w:name="Medium List 1 Accent 3" w:semiHidden="0" w:uiPriority="65" w:unhideWhenUsed="0"/>
+    <w:lsdException w:name="Medium List 2 Accent 3" w:semiHidden="0" w:uiPriority="66" w:unhideWhenUsed="0"/>
+    <w:lsdException w:name="Medium Grid 1 Accent 3" w:semiHidden="0" w:uiPriority="67" w:unhideWhenUsed="0"/>
+    <w:lsdException w:name="Medium Grid 2 Accent 3" w:semiHidden="0" w:uiPriority="68" w:unhideWhenUsed="0"/>
+    <w:lsdException w:name="Medium Grid 3 Accent 3" w:semiHidden="0" w:uiPriority="69" w:unhideWhenUsed="0"/>
+    <w:lsdException w:name="Dark List Accent 3" w:semiHidden="0" w:uiPriority="70" w:unhideWhenUsed="0"/>
+    <w:lsdException w:name="Colorful Shading Accent 3" w:semiHidden="0" w:uiPriority="71" w:unhideWhenUsed="0"/>
+    <w:lsdException w:name="Colorful List Accent 3" w:semiHidden="0" w:uiPriority="72" w:unhideWhenUsed="0"/>
+    <w:lsdException w:name="Colorful Grid Accent 3" w:semiHidden="0" w:uiPriority="73" w:unhideWhenUsed="0"/>
+    <w:lsdException w:name="Light Shading Accent 4" w:semiHidden="0" w:uiPriority="60" w:unhideWhenUsed="0"/>
+    <w:lsdException w:name="Light List Accent 4" w:semiHidden="0" w:uiPriority="61" w:unhideWhenUsed="0"/>
+    <w:lsdException w:name="Light Grid Accent 4" w:semiHidden="0" w:uiPriority="62" w:unhideWhenUsed="0"/>
+    <w:lsdException w:name="Medium Shading 1 Accent 4" w:semiHidden="0" w:uiPriority="63" w:unhideWhenUsed="0"/>
+    <w:lsdException w:name="Medium Shading 2 Accent 4" w:semiHidden="0" w:uiPriority="64" w:unhideWhenUsed="0"/>
+    <w:lsdException w:name="Medium List 1 Accent 4" w:semiHidden="0" w:uiPriority="65" w:unhideWhenUsed="0"/>
+    <w:lsdException w:name="Medium List 2 Accent 4" w:semiHidden="0" w:uiPriority="66" w:unhideWhenUsed="0"/>
+    <w:lsdException w:name="Medium Grid 1 Accent 4" w:semiHidden="0" w:uiPriority="67" w:unhideWhenUsed="0"/>
+    <w:lsdException w:name="Medium Grid 2 Accent 4" w:semiHidden="0" w:uiPriority="68" w:unhideWhenUsed="0"/>
+    <w:lsdException w:name="Medium Grid 3 Accent 4" w:semiHidden="0" w:uiPriority="69" w:unhideWhenUsed="0"/>
+    <w:lsdException w:name="Dark List Accent 4" w:semiHidden="0" w:uiPriority="70" w:unhideWhenUsed="0"/>
+    <w:lsdException w:name="Colorful Shading Accent 4" w:semiHidden="0" w:uiPriority="71" w:unhideWhenUsed="0"/>
+    <w:lsdException w:name="Colorful List Accent 4" w:semiHidden="0" w:uiPriority="72" w:unhideWhenUsed="0"/>
+    <w:lsdException w:name="Colorful Grid Accent 4" w:semiHidden="0" w:uiPriority="73" w:unhideWhenUsed="0"/>
+    <w:lsdException w:name="Light Shading Accent 5" w:semiHidden="0" w:uiPriority="60" w:unhideWhenUsed="0"/>
+    <w:lsdException w:name="Light List Accent 5" w:semiHidden="0" w:uiPriority="61" w:unhideWhenUsed="0"/>
+    <w:lsdException w:name="Light Grid Accent 5" w:semiHidden="0" w:uiPriority="62" w:unhideWhenUsed="0"/>
+    <w:lsdException w:name="Medium Shading 1 Accent 5" w:semiHidden="0" w:uiPriority="63" w:unhideWhenUsed="0"/>
+    <w:lsdException w:name="Medium Shading 2 Accent 5" w:semiHidden="0" w:uiPriority="64" w:unhideWhenUsed="0"/>
+    <w:lsdException w:name="Medium List 1 Accent 5" w:semiHidden="0" w:uiPriority="65" w:unhideWhenUsed="0"/>
+    <w:lsdException w:name="Medium List 2 Accent 5" w:semiHidden="0" w:uiPriority="66" w:unhideWhenUsed="0"/>
+    <w:lsdException w:name="Medium Grid 1 Accent 5" w:semiHidden="0" w:uiPriority="67" w:unhideWhenUsed="0"/>
+    <w:lsdException w:name="Medium Grid 2 Accent 5" w:semiHidden="0" w:uiPriority="68" w:unhideWhenUsed="0"/>
+    <w:lsdException w:name="Medium Grid 3 Accent 5" w:semiHidden="0" w:uiPriority="69" w:unhideWhenUsed="0"/>
+    <w:lsdException w:name="Dark List Accent 5" w:semiHidden="0" w:uiPriority="70" w:unhideWhenUsed="0"/>
+    <w:lsdException w:name="Colorful Shading Accent 5" w:semiHidden="0" w:uiPriority="71" w:unhideWhenUsed="0"/>
+    <w:lsdException w:name="Colorful List Accent 5" w:semiHidden="0" w:uiPriority="72" w:unhideWhenUsed="0"/>
+    <w:lsdException w:name="Colorful Grid Accent 5" w:semiHidden="0" w:uiPriority="73" w:unhideWhenUsed="0"/>
+    <w:lsdException w:name="Light Shading Accent 6" w:semiHidden="0" w:uiPriority="60" w:unhideWhenUsed="0"/>
+    <w:lsdException w:name="Light List Accent 6" w:semiHidden="0" w:uiPriority="61" w:unhideWhenUsed="0"/>
+    <w:lsdException w:name="Light Grid Accent 6" w:semiHidden="0" w:uiPriority="62" w:unhideWhenUsed="0"/>
+    <w:lsdException w:name="Medium Shading 1 Accent 6" w:semiHidden="0" w:uiPriority="63" w:unhideWhenUsed="0"/>
+    <w:lsdException w:name="Medium Shading 2 Accent 6" w:semiHidden="0" w:uiPriority="64" w:unhideWhenUsed="0"/>
+    <w:lsdException w:name="Medium List 1 Accent 6" w:semiHidden="0" w:uiPriority="65" w:unhideWhenUsed="0"/>
+    <w:lsdException w:name="Medium List 2 Accent 6" w:semiHidden="0" w:uiPriority="66" w:unhideWhenUsed="0"/>
+    <w:lsdException w:name="Medium Grid 1 Accent 6" w:semiHidden="0" w:uiPriority="67" w:unhideWhenUsed="0"/>
+    <w:lsdException w:name="Medium Grid 2 Accent 6" w:semiHidden="0" w:uiPriority="68" w:unhideWhenUsed="0"/>
+    <w:lsdException w:name="Medium Grid 3 Accent 6" w:semiHidden="0" w:uiPriority="69" w:unhideWhenUsed="0"/>
+    <w:lsdException w:name="Dark List Accent 6" w:semiHidden="0" w:uiPriority="70" w:unhideWhenUsed="0"/>
+    <w:lsdException w:name="Colorful Shading Accent 6" w:semiHidden="0" w:uiPriority="71" w:unhideWhenUsed="0"/>
+    <w:lsdException w:name="Colorful List Accent 6" w:semiHidden="0" w:uiPriority="72" w:unhideWhenUsed="0"/>
+    <w:lsdException w:name="Colorful Grid Accent 6" w:semiHidden="0" w:uiPriority="73" w:unhideWhenUsed="0"/>
+    <w:lsdException w:name="Subtle Emphasis" w:semiHidden="0" w:uiPriority="19" w:unhideWhenUsed="0" w:qFormat="1"/>
+    <w:lsdException w:name="Intense Emphasis" w:semiHidden="0" w:uiPriority="21" w:unhideWhenUsed="0" w:qFormat="1"/>
+    <w:lsdException w:name="Subtle Reference" w:semiHidden="0" w:uiPriority="31" w:unhideWhenUsed="0" w:qFormat="1"/>
+    <w:lsdException w:name="Intense Reference" w:semiHidden="0" w:uiPriority="32" w:unhideWhenUsed="0" w:qFormat="1"/>
+    <w:lsdException w:name="Book Title" w:semiHidden="0" w:uiPriority="33" w:unhideWhenUsed="0" w:qFormat="1"/>
+    <w:lsdException w:name="Bibliography" w:uiPriority="37"/>
+    <w:lsdException w:name="TOC Heading" w:uiPriority="39" w:qFormat="1"/>
   </w:latentStyles>
   <w:style w:type="paragraph" w:default="1" w:styleId="Normal">
     <w:name w:val="Normal"/>
     <w:qFormat/>
+    <w:rsid w:val="00B76486"/>
     <w:pPr>
       <w:spacing w:after="120"/>
       <w:jc w:val="both"/>
@@ -4587,12 +4281,9 @@
     <w:next w:val="Normal"/>
     <w:link w:val="Heading2Char"/>
     <w:qFormat/>
+    <w:rsid w:val="00B76486"/>
     <w:pPr>
       <w:keepNext/>
-      <w:numPr>
-        <w:ilvl w:val="1"/>
-        <w:numId w:val="4"/>
-      </w:numPr>
       <w:spacing w:before="240" w:after="120"/>
       <w:outlineLvl w:val="1"/>
     </w:pPr>
@@ -4606,6 +4297,7 @@
     <w:basedOn w:val="DisplayText"/>
     <w:next w:val="Normal"/>
     <w:qFormat/>
+    <w:rsid w:val="00B76486"/>
     <w:pPr>
       <w:keepNext/>
       <w:numPr>
@@ -4624,6 +4316,7 @@
     <w:basedOn w:val="DisplayText"/>
     <w:next w:val="Normal"/>
     <w:qFormat/>
+    <w:rsid w:val="00B76486"/>
     <w:pPr>
       <w:keepNext/>
       <w:numPr>
@@ -4643,6 +4336,7 @@
     <w:basedOn w:val="DisplayText"/>
     <w:next w:val="Normal"/>
     <w:qFormat/>
+    <w:rsid w:val="00B76486"/>
     <w:pPr>
       <w:keepNext/>
       <w:numPr>
@@ -4663,6 +4357,7 @@
     <w:basedOn w:val="Normal"/>
     <w:next w:val="Normal"/>
     <w:qFormat/>
+    <w:rsid w:val="00B76486"/>
     <w:pPr>
       <w:numPr>
         <w:ilvl w:val="5"/>
@@ -4680,6 +4375,7 @@
     <w:basedOn w:val="Normal"/>
     <w:next w:val="Normal"/>
     <w:qFormat/>
+    <w:rsid w:val="00B76486"/>
     <w:pPr>
       <w:numPr>
         <w:ilvl w:val="6"/>
@@ -4698,6 +4394,7 @@
     <w:basedOn w:val="Normal"/>
     <w:next w:val="Normal"/>
     <w:qFormat/>
+    <w:rsid w:val="00B76486"/>
     <w:pPr>
       <w:numPr>
         <w:ilvl w:val="7"/>
@@ -4717,6 +4414,7 @@
     <w:basedOn w:val="Normal"/>
     <w:next w:val="Normal"/>
     <w:qFormat/>
+    <w:rsid w:val="00B76486"/>
     <w:pPr>
       <w:numPr>
         <w:ilvl w:val="8"/>
@@ -4734,13 +4432,16 @@
   </w:style>
   <w:style w:type="character" w:default="1" w:styleId="DefaultParagraphFont">
     <w:name w:val="Default Paragraph Font"/>
+    <w:uiPriority w:val="1"/>
     <w:semiHidden/>
+    <w:unhideWhenUsed/>
   </w:style>
   <w:style w:type="table" w:default="1" w:styleId="TableNormal">
     <w:name w:val="Normal Table"/>
     <w:uiPriority w:val="99"/>
     <w:semiHidden/>
     <w:unhideWhenUsed/>
+    <w:qFormat/>
     <w:tblPr>
       <w:tblInd w:w="0" w:type="dxa"/>
       <w:tblCellMar>
@@ -4759,6 +4460,7 @@
   </w:style>
   <w:style w:type="paragraph" w:customStyle="1" w:styleId="DisplayText">
     <w:name w:val="_Display Text"/>
+    <w:rsid w:val="00B76486"/>
     <w:rPr>
       <w:rFonts w:ascii="Arial" w:hAnsi="Arial"/>
       <w:sz w:val="24"/>
@@ -4766,6 +4468,7 @@
   </w:style>
   <w:style w:type="paragraph" w:styleId="Bibliography">
     <w:name w:val="Bibliography"/>
+    <w:rsid w:val="00B76486"/>
     <w:pPr>
       <w:spacing w:after="120" w:line="240" w:lineRule="exact"/>
       <w:ind w:left="360" w:hanging="360"/>
@@ -4778,6 +4481,7 @@
     <w:name w:val="header"/>
     <w:basedOn w:val="Normal"/>
     <w:semiHidden/>
+    <w:rsid w:val="00B76486"/>
     <w:pPr>
       <w:pBdr>
         <w:bottom w:val="single" w:sz="6" w:space="1" w:color="auto"/>
@@ -4796,6 +4500,7 @@
     <w:name w:val="footer"/>
     <w:basedOn w:val="Normal"/>
     <w:semiHidden/>
+    <w:rsid w:val="00B76486"/>
     <w:pPr>
       <w:pBdr>
         <w:top w:val="single" w:sz="6" w:space="1" w:color="auto"/>
@@ -4814,11 +4519,13 @@
     <w:name w:val="page number"/>
     <w:basedOn w:val="DefaultParagraphFont"/>
     <w:semiHidden/>
+    <w:rsid w:val="00B76486"/>
   </w:style>
   <w:style w:type="paragraph" w:customStyle="1" w:styleId="Comment">
     <w:name w:val="_Comment"/>
     <w:basedOn w:val="Normal"/>
     <w:next w:val="Normal"/>
+    <w:rsid w:val="00B76486"/>
     <w:pPr>
       <w:spacing w:after="240"/>
     </w:pPr>
@@ -4832,6 +4539,7 @@
   <w:style w:type="paragraph" w:customStyle="1" w:styleId="Code">
     <w:name w:val="Code"/>
     <w:basedOn w:val="Normal"/>
+    <w:rsid w:val="00B76486"/>
     <w:pPr>
       <w:keepNext/>
       <w:shd w:val="pct15" w:color="auto" w:fill="FFFFFF"/>
@@ -4857,6 +4565,7 @@
     <w:name w:val="Code Title"/>
     <w:basedOn w:val="Code"/>
     <w:next w:val="Code"/>
+    <w:rsid w:val="00B76486"/>
     <w:pPr>
       <w:pBdr>
         <w:bottom w:val="single" w:sz="36" w:space="1" w:color="808080"/>
@@ -4873,6 +4582,7 @@
   <w:style w:type="paragraph" w:customStyle="1" w:styleId="OpenIssue">
     <w:name w:val="Open Issue"/>
     <w:basedOn w:val="Normal"/>
+    <w:rsid w:val="00B76486"/>
     <w:pPr>
       <w:pBdr>
         <w:top w:val="single" w:sz="12" w:space="3" w:color="auto" w:shadow="1"/>
@@ -4891,6 +4601,7 @@
     <w:name w:val="Table - Heading"/>
     <w:basedOn w:val="DisplayText"/>
     <w:next w:val="Normal"/>
+    <w:rsid w:val="00B76486"/>
     <w:pPr>
       <w:keepNext/>
       <w:pBdr>
@@ -4907,6 +4618,7 @@
     <w:name w:val="Table - Source"/>
     <w:basedOn w:val="Normal"/>
     <w:next w:val="Normal"/>
+    <w:rsid w:val="00B76486"/>
     <w:pPr>
       <w:pBdr>
         <w:top w:val="single" w:sz="12" w:space="1" w:color="auto"/>
@@ -4920,6 +4632,7 @@
   <w:style w:type="paragraph" w:customStyle="1" w:styleId="Table-Text">
     <w:name w:val="Table - Text"/>
     <w:basedOn w:val="Normal"/>
+    <w:rsid w:val="00B76486"/>
     <w:pPr>
       <w:spacing w:before="60" w:after="60"/>
       <w:jc w:val="left"/>
@@ -4931,6 +4644,7 @@
   <w:style w:type="paragraph" w:customStyle="1" w:styleId="Table-ColHead">
     <w:name w:val="Table - Col. Head"/>
     <w:basedOn w:val="DisplayText"/>
+    <w:rsid w:val="00B76486"/>
     <w:pPr>
       <w:keepNext/>
       <w:suppressAutoHyphens/>
@@ -4945,6 +4659,7 @@
     <w:name w:val="footnote text"/>
     <w:basedOn w:val="Normal"/>
     <w:semiHidden/>
+    <w:rsid w:val="00B76486"/>
     <w:rPr>
       <w:sz w:val="18"/>
     </w:rPr>
@@ -4953,6 +4668,7 @@
     <w:name w:val="footnote reference"/>
     <w:basedOn w:val="DefaultParagraphFont"/>
     <w:semiHidden/>
+    <w:rsid w:val="00B76486"/>
     <w:rPr>
       <w:position w:val="6"/>
       <w:sz w:val="14"/>
@@ -4962,6 +4678,7 @@
   <w:style w:type="paragraph" w:customStyle="1" w:styleId="FigNum">
     <w:name w:val="Fig Num"/>
     <w:basedOn w:val="Table-ColHead"/>
+    <w:rsid w:val="00B76486"/>
     <w:pPr>
       <w:keepNext w:val="0"/>
       <w:spacing w:before="0" w:after="240"/>
@@ -4970,6 +4687,7 @@
   <w:style w:type="paragraph" w:customStyle="1" w:styleId="Confidential-Top">
     <w:name w:val="Confidential - Top"/>
     <w:basedOn w:val="Normal"/>
+    <w:rsid w:val="00B76486"/>
     <w:pPr>
       <w:framePr w:hSpace="187" w:wrap="auto" w:vAnchor="page" w:hAnchor="page" w:xAlign="center" w:y="361"/>
       <w:pBdr>
@@ -4993,6 +4711,7 @@
     <w:next w:val="Normal"/>
     <w:autoRedefine/>
     <w:semiHidden/>
+    <w:rsid w:val="00B76486"/>
     <w:pPr>
       <w:spacing w:before="120"/>
       <w:jc w:val="left"/>
@@ -5011,6 +4730,7 @@
     <w:next w:val="Normal"/>
     <w:autoRedefine/>
     <w:semiHidden/>
+    <w:rsid w:val="00B76486"/>
     <w:pPr>
       <w:spacing w:after="0"/>
       <w:ind w:left="220"/>
@@ -5028,6 +4748,7 @@
     <w:next w:val="Normal"/>
     <w:autoRedefine/>
     <w:semiHidden/>
+    <w:rsid w:val="00B76486"/>
     <w:pPr>
       <w:spacing w:after="0"/>
       <w:ind w:left="440"/>
@@ -5046,6 +4767,7 @@
     <w:next w:val="Normal"/>
     <w:autoRedefine/>
     <w:semiHidden/>
+    <w:rsid w:val="00B76486"/>
     <w:pPr>
       <w:spacing w:after="0"/>
       <w:ind w:left="660"/>
@@ -5062,6 +4784,7 @@
     <w:next w:val="Normal"/>
     <w:autoRedefine/>
     <w:semiHidden/>
+    <w:rsid w:val="00B76486"/>
     <w:pPr>
       <w:spacing w:after="0"/>
       <w:ind w:left="880"/>
@@ -5075,6 +4798,7 @@
   <w:style w:type="paragraph" w:customStyle="1" w:styleId="Contents">
     <w:name w:val="Contents"/>
     <w:basedOn w:val="Heading1"/>
+    <w:rsid w:val="00B76486"/>
     <w:pPr>
       <w:numPr>
         <w:ilvl w:val="0"/>
@@ -5093,6 +4817,7 @@
   <w:style w:type="paragraph" w:customStyle="1" w:styleId="Confidential-Bottom">
     <w:name w:val="Confidential - Bottom"/>
     <w:basedOn w:val="Footer"/>
+    <w:rsid w:val="00B76486"/>
     <w:pPr>
       <w:framePr w:hSpace="187" w:wrap="auto" w:vAnchor="page" w:hAnchor="page" w:xAlign="center" w:y="15265"/>
       <w:pBdr>
@@ -5113,6 +4838,7 @@
     <w:name w:val="Title - Subject"/>
     <w:basedOn w:val="Title"/>
     <w:next w:val="Title-Filename"/>
+    <w:rsid w:val="00B76486"/>
     <w:pPr>
       <w:suppressAutoHyphens/>
       <w:spacing w:before="720" w:after="1360"/>
@@ -5129,6 +4855,7 @@
     <w:name w:val="Title"/>
     <w:basedOn w:val="Normal"/>
     <w:qFormat/>
+    <w:rsid w:val="00B76486"/>
     <w:pPr>
       <w:spacing w:before="1920" w:after="60"/>
       <w:jc w:val="center"/>
@@ -5144,6 +4871,7 @@
     <w:name w:val="Title - Filename"/>
     <w:basedOn w:val="Title"/>
     <w:next w:val="Title-Date"/>
+    <w:rsid w:val="00B76486"/>
     <w:pPr>
       <w:spacing w:before="480" w:after="480"/>
     </w:pPr>
@@ -5158,6 +4886,7 @@
     <w:name w:val="Title - Date"/>
     <w:basedOn w:val="Title"/>
     <w:next w:val="Title-Revision"/>
+    <w:rsid w:val="00B76486"/>
     <w:pPr>
       <w:spacing w:before="480" w:after="960"/>
     </w:pPr>
@@ -5171,6 +4900,7 @@
   <w:style w:type="paragraph" w:customStyle="1" w:styleId="Title-Revision">
     <w:name w:val="Title - Revision"/>
     <w:basedOn w:val="Title"/>
+    <w:rsid w:val="00B76486"/>
     <w:pPr>
       <w:spacing w:before="0" w:after="0"/>
     </w:pPr>
@@ -5184,6 +4914,7 @@
     <w:basedOn w:val="Normal"/>
     <w:next w:val="Normal"/>
     <w:qFormat/>
+    <w:rsid w:val="00B76486"/>
     <w:pPr>
       <w:spacing w:before="120"/>
     </w:pPr>
@@ -5195,6 +4926,7 @@
     <w:name w:val="Hyperlink"/>
     <w:basedOn w:val="DefaultParagraphFont"/>
     <w:semiHidden/>
+    <w:rsid w:val="00B76486"/>
     <w:rPr>
       <w:color w:val="0000FF"/>
       <w:u w:val="single"/>
@@ -5203,6 +4935,7 @@
   <w:style w:type="paragraph" w:customStyle="1" w:styleId="TableText">
     <w:name w:val="Table Text"/>
     <w:basedOn w:val="Normal"/>
+    <w:rsid w:val="00B76486"/>
     <w:pPr>
       <w:spacing w:before="60" w:after="60" w:line="480" w:lineRule="auto"/>
       <w:jc w:val="left"/>
@@ -5214,6 +4947,7 @@
   <w:style w:type="paragraph" w:customStyle="1" w:styleId="Comment0">
     <w:name w:val="Comment"/>
     <w:basedOn w:val="Normal"/>
+    <w:rsid w:val="00B76486"/>
     <w:pPr>
       <w:overflowPunct w:val="0"/>
       <w:autoSpaceDE w:val="0"/>
@@ -5230,6 +4964,7 @@
     <w:name w:val="FollowedHyperlink"/>
     <w:basedOn w:val="DefaultParagraphFont"/>
     <w:semiHidden/>
+    <w:rsid w:val="00B76486"/>
     <w:rPr>
       <w:color w:val="800080"/>
       <w:u w:val="single"/>
@@ -5238,6 +4973,7 @@
   <w:style w:type="paragraph" w:customStyle="1" w:styleId="Title-OrganizationName">
     <w:name w:val="Title - Organization Name"/>
     <w:basedOn w:val="Title"/>
+    <w:rsid w:val="00B76486"/>
     <w:pPr>
       <w:spacing w:before="360" w:after="180"/>
     </w:pPr>
@@ -5252,6 +4988,7 @@
     <w:next w:val="Normal"/>
     <w:autoRedefine/>
     <w:semiHidden/>
+    <w:rsid w:val="00B76486"/>
     <w:pPr>
       <w:spacing w:after="0"/>
       <w:ind w:left="1100"/>
@@ -5268,6 +5005,7 @@
     <w:next w:val="Normal"/>
     <w:autoRedefine/>
     <w:semiHidden/>
+    <w:rsid w:val="00B76486"/>
     <w:pPr>
       <w:spacing w:after="0"/>
       <w:ind w:left="1320"/>
@@ -5284,6 +5022,7 @@
     <w:next w:val="Normal"/>
     <w:autoRedefine/>
     <w:semiHidden/>
+    <w:rsid w:val="00B76486"/>
     <w:pPr>
       <w:spacing w:after="0"/>
       <w:ind w:left="1540"/>
@@ -5300,6 +5039,7 @@
     <w:next w:val="Normal"/>
     <w:autoRedefine/>
     <w:semiHidden/>
+    <w:rsid w:val="00B76486"/>
     <w:pPr>
       <w:spacing w:after="0"/>
       <w:ind w:left="1760"/>
@@ -5313,6 +5053,7 @@
   <w:style w:type="paragraph" w:customStyle="1" w:styleId="ByLine">
     <w:name w:val="ByLine"/>
     <w:basedOn w:val="Title"/>
+    <w:rsid w:val="00B76486"/>
     <w:pPr>
       <w:spacing w:before="240" w:after="720"/>
       <w:jc w:val="right"/>
@@ -5334,6 +5075,53 @@
       <w:rFonts w:ascii="Arial" w:hAnsi="Arial"/>
       <w:b/>
       <w:sz w:val="28"/>
+    </w:rPr>
+  </w:style>
+  <w:style w:type="paragraph" w:styleId="BalloonText">
+    <w:name w:val="Balloon Text"/>
+    <w:basedOn w:val="Normal"/>
+    <w:link w:val="BalloonTextChar"/>
+    <w:uiPriority w:val="99"/>
+    <w:semiHidden/>
+    <w:unhideWhenUsed/>
+    <w:rsid w:val="00E90266"/>
+    <w:pPr>
+      <w:spacing w:after="0"/>
+    </w:pPr>
+    <w:rPr>
+      <w:rFonts w:ascii="Tahoma" w:hAnsi="Tahoma" w:cs="Tahoma"/>
+      <w:sz w:val="16"/>
+      <w:szCs w:val="16"/>
+    </w:rPr>
+  </w:style>
+  <w:style w:type="character" w:customStyle="1" w:styleId="BalloonTextChar">
+    <w:name w:val="Balloon Text Char"/>
+    <w:basedOn w:val="DefaultParagraphFont"/>
+    <w:link w:val="BalloonText"/>
+    <w:uiPriority w:val="99"/>
+    <w:semiHidden/>
+    <w:rsid w:val="00E90266"/>
+    <w:rPr>
+      <w:rFonts w:ascii="Tahoma" w:hAnsi="Tahoma" w:cs="Tahoma"/>
+      <w:sz w:val="16"/>
+      <w:szCs w:val="16"/>
+      <w:lang w:val="en-CA"/>
+    </w:rPr>
+  </w:style>
+  <w:style w:type="character" w:customStyle="1" w:styleId="st">
+    <w:name w:val="st"/>
+    <w:basedOn w:val="DefaultParagraphFont"/>
+    <w:rsid w:val="009F113A"/>
+  </w:style>
+  <w:style w:type="character" w:styleId="Emphasis">
+    <w:name w:val="Emphasis"/>
+    <w:basedOn w:val="DefaultParagraphFont"/>
+    <w:uiPriority w:val="20"/>
+    <w:qFormat/>
+    <w:rsid w:val="009F113A"/>
+    <w:rPr>
+      <w:i/>
+      <w:iCs/>
     </w:rPr>
   </w:style>
 </w:styles>
@@ -5382,7 +5170,7 @@
     </a:clrScheme>
     <a:fontScheme name="Office">
       <a:majorFont>
-        <a:latin typeface="Calibri Light" panose="020F0302020204030204"/>
+        <a:latin typeface="Calibri Light"/>
         <a:ea typeface=""/>
         <a:cs typeface=""/>
         <a:font script="Jpan" typeface="游ゴシック Light"/>
@@ -5434,7 +5222,7 @@
         <a:font script="Tfng" typeface="Ebrima"/>
       </a:majorFont>
       <a:minorFont>
-        <a:latin typeface="Calibri" panose="020F0502020204030204"/>
+        <a:latin typeface="Calibri"/>
         <a:ea typeface=""/>
         <a:cs typeface=""/>
         <a:font script="Jpan" typeface="游明朝"/>
@@ -5628,7 +5416,7 @@
   <a:extraClrSchemeLst/>
   <a:extLst>
     <a:ext uri="{05A4C25C-085E-4340-85A3-A5531E510DB2}">
-      <thm15:themeFamily xmlns:thm15="http://schemas.microsoft.com/office/thememl/2012/main" name="Office Theme" id="{62F939B6-93AF-4DB8-9C6B-D6C7DFDC589F}" vid="{4A3C46E8-61CC-4603-A589-7422A47A8E4A}"/>
+      <thm15:themeFamily xmlns:thm15="http://schemas.microsoft.com/office/thememl/2012/main" xmlns="" name="Office Theme" id="{62F939B6-93AF-4DB8-9C6B-D6C7DFDC589F}" vid="{4A3C46E8-61CC-4603-A589-7422A47A8E4A}"/>
     </a:ext>
   </a:extLst>
 </a:theme>

</xml_diff>